<commit_message>
resubmition uchun BigData faniga 2 ta muqobil yechim taqdim etildi hamda dashboard qo'shildi.
</commit_message>
<xml_diff>
--- a/PDP-university-exams/1-kusr/2-semester/Final-exam/ITPM/doc/Muxtorov_Shaxzodbek.docx
+++ b/PDP-university-exams/1-kusr/2-semester/Final-exam/ITPM/doc/Muxtorov_Shaxzodbek.docx
@@ -128,7 +128,6 @@
                 <w:text/>
               </w:sdtPr>
               <w:sdtContent>
-                <w:proofErr w:type="spellStart"/>
                 <w:r>
                   <w:rPr>
                     <w:rFonts w:ascii="Times New Roman" w:hAnsi="Times New Roman" w:cs="Times New Roman"/>
@@ -136,29 +135,8 @@
                     <w:sz w:val="40"/>
                     <w:szCs w:val="40"/>
                   </w:rPr>
-                  <w:t>Muxtorov</w:t>
+                  <w:t>Muxtorov Shaxzodbek</w:t>
                 </w:r>
-                <w:proofErr w:type="spellEnd"/>
-                <w:r>
-                  <w:rPr>
-                    <w:rFonts w:ascii="Times New Roman" w:hAnsi="Times New Roman" w:cs="Times New Roman"/>
-                    <w:color w:val="000000" w:themeColor="text1"/>
-                    <w:sz w:val="40"/>
-                    <w:szCs w:val="40"/>
-                  </w:rPr>
-                  <w:t xml:space="preserve"> </w:t>
-                </w:r>
-                <w:proofErr w:type="spellStart"/>
-                <w:r>
-                  <w:rPr>
-                    <w:rFonts w:ascii="Times New Roman" w:hAnsi="Times New Roman" w:cs="Times New Roman"/>
-                    <w:color w:val="000000" w:themeColor="text1"/>
-                    <w:sz w:val="40"/>
-                    <w:szCs w:val="40"/>
-                  </w:rPr>
-                  <w:t>Shaxzodbek</w:t>
-                </w:r>
-                <w:proofErr w:type="spellEnd"/>
               </w:sdtContent>
             </w:sdt>
           </w:p>
@@ -2142,7 +2120,6 @@
           <w:lang w:val="en-US"/>
         </w:rPr>
       </w:pPr>
-      <w:proofErr w:type="spellStart"/>
       <w:r>
         <w:rPr>
           <w:rStyle w:val="Strong"/>
@@ -2151,854 +2128,8 @@
           <w:bCs w:val="0"/>
           <w:color w:val="000000" w:themeColor="text1"/>
           <w:shd w:val="clear" w:color="auto" w:fill="FFFFFF"/>
-          <w:lang w:val="en-US"/>
-        </w:rPr>
-        <w:t>Umimiy</w:t>
-      </w:r>
-      <w:proofErr w:type="spellEnd"/>
-      <w:r>
-        <w:rPr>
-          <w:rStyle w:val="Strong"/>
-          <w:rFonts w:cs="Arial"/>
-          <w:b w:val="0"/>
-          <w:bCs w:val="0"/>
-          <w:color w:val="000000" w:themeColor="text1"/>
-          <w:shd w:val="clear" w:color="auto" w:fill="FFFFFF"/>
-          <w:lang w:val="en-US"/>
-        </w:rPr>
-        <w:t xml:space="preserve"> </w:t>
-      </w:r>
-      <w:proofErr w:type="spellStart"/>
-      <w:r>
-        <w:rPr>
-          <w:rStyle w:val="Strong"/>
-          <w:rFonts w:cs="Arial"/>
-          <w:b w:val="0"/>
-          <w:bCs w:val="0"/>
-          <w:color w:val="000000" w:themeColor="text1"/>
-          <w:shd w:val="clear" w:color="auto" w:fill="FFFFFF"/>
-          <w:lang w:val="en-US"/>
-        </w:rPr>
-        <w:t>olgangada</w:t>
-      </w:r>
-      <w:proofErr w:type="spellEnd"/>
-      <w:r>
-        <w:rPr>
-          <w:rStyle w:val="Strong"/>
-          <w:rFonts w:cs="Arial"/>
-          <w:b w:val="0"/>
-          <w:bCs w:val="0"/>
-          <w:color w:val="000000" w:themeColor="text1"/>
-          <w:shd w:val="clear" w:color="auto" w:fill="FFFFFF"/>
-          <w:lang w:val="en-US"/>
-        </w:rPr>
-        <w:t xml:space="preserve">, </w:t>
-      </w:r>
-      <w:proofErr w:type="spellStart"/>
-      <w:r>
-        <w:rPr>
-          <w:rStyle w:val="Strong"/>
-          <w:rFonts w:cs="Arial"/>
-          <w:b w:val="0"/>
-          <w:bCs w:val="0"/>
-          <w:color w:val="000000" w:themeColor="text1"/>
-          <w:shd w:val="clear" w:color="auto" w:fill="FFFFFF"/>
-          <w:lang w:val="en-US"/>
-        </w:rPr>
-        <w:t>kundan</w:t>
-      </w:r>
-      <w:proofErr w:type="spellEnd"/>
-      <w:r>
-        <w:rPr>
-          <w:rStyle w:val="Strong"/>
-          <w:rFonts w:cs="Arial"/>
-          <w:b w:val="0"/>
-          <w:bCs w:val="0"/>
-          <w:color w:val="000000" w:themeColor="text1"/>
-          <w:shd w:val="clear" w:color="auto" w:fill="FFFFFF"/>
-          <w:lang w:val="en-US"/>
-        </w:rPr>
-        <w:t xml:space="preserve"> </w:t>
-      </w:r>
-      <w:proofErr w:type="spellStart"/>
-      <w:r>
-        <w:rPr>
-          <w:rStyle w:val="Strong"/>
-          <w:rFonts w:cs="Arial"/>
-          <w:b w:val="0"/>
-          <w:bCs w:val="0"/>
-          <w:color w:val="000000" w:themeColor="text1"/>
-          <w:shd w:val="clear" w:color="auto" w:fill="FFFFFF"/>
-          <w:lang w:val="en-US"/>
-        </w:rPr>
-        <w:t>kunga</w:t>
-      </w:r>
-      <w:proofErr w:type="spellEnd"/>
-      <w:r>
-        <w:rPr>
-          <w:rStyle w:val="Strong"/>
-          <w:rFonts w:cs="Arial"/>
-          <w:b w:val="0"/>
-          <w:bCs w:val="0"/>
-          <w:color w:val="000000" w:themeColor="text1"/>
-          <w:shd w:val="clear" w:color="auto" w:fill="FFFFFF"/>
-          <w:lang w:val="en-US"/>
-        </w:rPr>
-        <w:t xml:space="preserve"> </w:t>
-      </w:r>
-      <w:proofErr w:type="spellStart"/>
-      <w:r>
-        <w:rPr>
-          <w:rStyle w:val="Strong"/>
-          <w:rFonts w:cs="Arial"/>
-          <w:b w:val="0"/>
-          <w:bCs w:val="0"/>
-          <w:color w:val="000000" w:themeColor="text1"/>
-          <w:shd w:val="clear" w:color="auto" w:fill="FFFFFF"/>
-          <w:lang w:val="en-US"/>
-        </w:rPr>
-        <w:t>taraqqiyot</w:t>
-      </w:r>
-      <w:proofErr w:type="spellEnd"/>
-      <w:r>
-        <w:rPr>
-          <w:rStyle w:val="Strong"/>
-          <w:rFonts w:cs="Arial"/>
-          <w:b w:val="0"/>
-          <w:bCs w:val="0"/>
-          <w:color w:val="000000" w:themeColor="text1"/>
-          <w:shd w:val="clear" w:color="auto" w:fill="FFFFFF"/>
-          <w:lang w:val="en-US"/>
-        </w:rPr>
-        <w:t xml:space="preserve"> </w:t>
-      </w:r>
-      <w:proofErr w:type="spellStart"/>
-      <w:r>
-        <w:rPr>
-          <w:rStyle w:val="Strong"/>
-          <w:rFonts w:cs="Arial"/>
-          <w:b w:val="0"/>
-          <w:bCs w:val="0"/>
-          <w:color w:val="000000" w:themeColor="text1"/>
-          <w:shd w:val="clear" w:color="auto" w:fill="FFFFFF"/>
-          <w:lang w:val="en-US"/>
-        </w:rPr>
-        <w:t>bo’lib</w:t>
-      </w:r>
-      <w:proofErr w:type="spellEnd"/>
-      <w:r>
-        <w:rPr>
-          <w:rStyle w:val="Strong"/>
-          <w:rFonts w:cs="Arial"/>
-          <w:b w:val="0"/>
-          <w:bCs w:val="0"/>
-          <w:color w:val="000000" w:themeColor="text1"/>
-          <w:shd w:val="clear" w:color="auto" w:fill="FFFFFF"/>
-          <w:lang w:val="en-US"/>
-        </w:rPr>
-        <w:t xml:space="preserve"> </w:t>
-      </w:r>
-      <w:proofErr w:type="spellStart"/>
-      <w:r>
-        <w:rPr>
-          <w:rStyle w:val="Strong"/>
-          <w:rFonts w:cs="Arial"/>
-          <w:b w:val="0"/>
-          <w:bCs w:val="0"/>
-          <w:color w:val="000000" w:themeColor="text1"/>
-          <w:shd w:val="clear" w:color="auto" w:fill="FFFFFF"/>
-          <w:lang w:val="en-US"/>
-        </w:rPr>
-        <w:t>borayotgan</w:t>
-      </w:r>
-      <w:proofErr w:type="spellEnd"/>
-      <w:r>
-        <w:rPr>
-          <w:rStyle w:val="Strong"/>
-          <w:rFonts w:cs="Arial"/>
-          <w:b w:val="0"/>
-          <w:bCs w:val="0"/>
-          <w:color w:val="000000" w:themeColor="text1"/>
-          <w:shd w:val="clear" w:color="auto" w:fill="FFFFFF"/>
-          <w:lang w:val="en-US"/>
-        </w:rPr>
-        <w:t xml:space="preserve"> It </w:t>
-      </w:r>
-      <w:proofErr w:type="spellStart"/>
-      <w:r>
-        <w:rPr>
-          <w:rStyle w:val="Strong"/>
-          <w:rFonts w:cs="Arial"/>
-          <w:b w:val="0"/>
-          <w:bCs w:val="0"/>
-          <w:color w:val="000000" w:themeColor="text1"/>
-          <w:shd w:val="clear" w:color="auto" w:fill="FFFFFF"/>
-          <w:lang w:val="en-US"/>
-        </w:rPr>
-        <w:t>tizimining</w:t>
-      </w:r>
-      <w:proofErr w:type="spellEnd"/>
-      <w:r>
-        <w:rPr>
-          <w:rStyle w:val="Strong"/>
-          <w:rFonts w:cs="Arial"/>
-          <w:b w:val="0"/>
-          <w:bCs w:val="0"/>
-          <w:color w:val="000000" w:themeColor="text1"/>
-          <w:shd w:val="clear" w:color="auto" w:fill="FFFFFF"/>
-          <w:lang w:val="en-US"/>
-        </w:rPr>
-        <w:t xml:space="preserve"> </w:t>
-      </w:r>
-      <w:proofErr w:type="spellStart"/>
-      <w:r>
-        <w:rPr>
-          <w:rStyle w:val="Strong"/>
-          <w:rFonts w:cs="Arial"/>
-          <w:b w:val="0"/>
-          <w:bCs w:val="0"/>
-          <w:color w:val="000000" w:themeColor="text1"/>
-          <w:shd w:val="clear" w:color="auto" w:fill="FFFFFF"/>
-          <w:lang w:val="en-US"/>
-        </w:rPr>
-        <w:t>turli</w:t>
-      </w:r>
-      <w:proofErr w:type="spellEnd"/>
-      <w:r>
-        <w:rPr>
-          <w:rStyle w:val="Strong"/>
-          <w:rFonts w:cs="Arial"/>
-          <w:b w:val="0"/>
-          <w:bCs w:val="0"/>
-          <w:color w:val="000000" w:themeColor="text1"/>
-          <w:shd w:val="clear" w:color="auto" w:fill="FFFFFF"/>
-          <w:lang w:val="en-US"/>
-        </w:rPr>
-        <w:t xml:space="preserve"> </w:t>
-      </w:r>
-      <w:proofErr w:type="spellStart"/>
-      <w:r>
-        <w:rPr>
-          <w:rStyle w:val="Strong"/>
-          <w:rFonts w:cs="Arial"/>
-          <w:b w:val="0"/>
-          <w:bCs w:val="0"/>
-          <w:color w:val="000000" w:themeColor="text1"/>
-          <w:shd w:val="clear" w:color="auto" w:fill="FFFFFF"/>
-          <w:lang w:val="en-US"/>
-        </w:rPr>
-        <w:t>metodologiyali</w:t>
-      </w:r>
-      <w:proofErr w:type="spellEnd"/>
-      <w:r>
-        <w:rPr>
-          <w:rStyle w:val="Strong"/>
-          <w:rFonts w:cs="Arial"/>
-          <w:b w:val="0"/>
-          <w:bCs w:val="0"/>
-          <w:color w:val="000000" w:themeColor="text1"/>
-          <w:shd w:val="clear" w:color="auto" w:fill="FFFFFF"/>
-          <w:lang w:val="en-US"/>
-        </w:rPr>
-        <w:t xml:space="preserve"> </w:t>
-      </w:r>
-      <w:proofErr w:type="spellStart"/>
-      <w:r>
-        <w:rPr>
-          <w:rStyle w:val="Strong"/>
-          <w:rFonts w:cs="Arial"/>
-          <w:b w:val="0"/>
-          <w:bCs w:val="0"/>
-          <w:color w:val="000000" w:themeColor="text1"/>
-          <w:shd w:val="clear" w:color="auto" w:fill="FFFFFF"/>
-          <w:lang w:val="en-US"/>
-        </w:rPr>
-        <w:t>mavjud</w:t>
-      </w:r>
-      <w:proofErr w:type="spellEnd"/>
-      <w:r>
-        <w:rPr>
-          <w:rStyle w:val="Strong"/>
-          <w:rFonts w:cs="Arial"/>
-          <w:b w:val="0"/>
-          <w:bCs w:val="0"/>
-          <w:color w:val="000000" w:themeColor="text1"/>
-          <w:shd w:val="clear" w:color="auto" w:fill="FFFFFF"/>
-          <w:lang w:val="en-US"/>
-        </w:rPr>
-        <w:t xml:space="preserve"> </w:t>
-      </w:r>
-      <w:proofErr w:type="spellStart"/>
-      <w:r>
-        <w:rPr>
-          <w:rStyle w:val="Strong"/>
-          <w:rFonts w:cs="Arial"/>
-          <w:b w:val="0"/>
-          <w:bCs w:val="0"/>
-          <w:color w:val="000000" w:themeColor="text1"/>
-          <w:shd w:val="clear" w:color="auto" w:fill="FFFFFF"/>
-          <w:lang w:val="en-US"/>
-        </w:rPr>
-        <w:t>va</w:t>
-      </w:r>
-      <w:proofErr w:type="spellEnd"/>
-      <w:r>
-        <w:rPr>
-          <w:rStyle w:val="Strong"/>
-          <w:rFonts w:cs="Arial"/>
-          <w:b w:val="0"/>
-          <w:bCs w:val="0"/>
-          <w:color w:val="000000" w:themeColor="text1"/>
-          <w:shd w:val="clear" w:color="auto" w:fill="FFFFFF"/>
-          <w:lang w:val="en-US"/>
-        </w:rPr>
-        <w:t xml:space="preserve"> </w:t>
-      </w:r>
-      <w:proofErr w:type="spellStart"/>
-      <w:r>
-        <w:rPr>
-          <w:rStyle w:val="Strong"/>
-          <w:rFonts w:cs="Arial"/>
-          <w:b w:val="0"/>
-          <w:bCs w:val="0"/>
-          <w:color w:val="000000" w:themeColor="text1"/>
-          <w:shd w:val="clear" w:color="auto" w:fill="FFFFFF"/>
-          <w:lang w:val="en-US"/>
-        </w:rPr>
-        <w:t>qaysi</w:t>
-      </w:r>
-      <w:proofErr w:type="spellEnd"/>
-      <w:r>
-        <w:rPr>
-          <w:rStyle w:val="Strong"/>
-          <w:rFonts w:cs="Arial"/>
-          <w:b w:val="0"/>
-          <w:bCs w:val="0"/>
-          <w:color w:val="000000" w:themeColor="text1"/>
-          <w:shd w:val="clear" w:color="auto" w:fill="FFFFFF"/>
-          <w:lang w:val="en-US"/>
-        </w:rPr>
-        <w:t xml:space="preserve"> </w:t>
-      </w:r>
-      <w:proofErr w:type="spellStart"/>
-      <w:r>
-        <w:rPr>
-          <w:rStyle w:val="Strong"/>
-          <w:rFonts w:cs="Arial"/>
-          <w:b w:val="0"/>
-          <w:bCs w:val="0"/>
-          <w:color w:val="000000" w:themeColor="text1"/>
-          <w:shd w:val="clear" w:color="auto" w:fill="FFFFFF"/>
-          <w:lang w:val="en-US"/>
-        </w:rPr>
-        <w:t>ishga</w:t>
-      </w:r>
-      <w:proofErr w:type="spellEnd"/>
-      <w:r>
-        <w:rPr>
-          <w:rStyle w:val="Strong"/>
-          <w:rFonts w:cs="Arial"/>
-          <w:b w:val="0"/>
-          <w:bCs w:val="0"/>
-          <w:color w:val="000000" w:themeColor="text1"/>
-          <w:shd w:val="clear" w:color="auto" w:fill="FFFFFF"/>
-          <w:lang w:val="en-US"/>
-        </w:rPr>
-        <w:t xml:space="preserve"> </w:t>
-      </w:r>
-      <w:proofErr w:type="spellStart"/>
-      <w:r>
-        <w:rPr>
-          <w:rStyle w:val="Strong"/>
-          <w:rFonts w:cs="Arial"/>
-          <w:b w:val="0"/>
-          <w:bCs w:val="0"/>
-          <w:color w:val="000000" w:themeColor="text1"/>
-          <w:shd w:val="clear" w:color="auto" w:fill="FFFFFF"/>
-          <w:lang w:val="en-US"/>
-        </w:rPr>
-        <w:t>qanaqa</w:t>
-      </w:r>
-      <w:proofErr w:type="spellEnd"/>
-      <w:r>
-        <w:rPr>
-          <w:rStyle w:val="Strong"/>
-          <w:rFonts w:cs="Arial"/>
-          <w:b w:val="0"/>
-          <w:bCs w:val="0"/>
-          <w:color w:val="000000" w:themeColor="text1"/>
-          <w:shd w:val="clear" w:color="auto" w:fill="FFFFFF"/>
-          <w:lang w:val="en-US"/>
-        </w:rPr>
-        <w:t xml:space="preserve"> </w:t>
-      </w:r>
-      <w:proofErr w:type="spellStart"/>
-      <w:r>
-        <w:rPr>
-          <w:rStyle w:val="Strong"/>
-          <w:rFonts w:cs="Arial"/>
-          <w:b w:val="0"/>
-          <w:bCs w:val="0"/>
-          <w:color w:val="000000" w:themeColor="text1"/>
-          <w:shd w:val="clear" w:color="auto" w:fill="FFFFFF"/>
-          <w:lang w:val="en-US"/>
-        </w:rPr>
-        <w:t>mtadologiyani</w:t>
-      </w:r>
-      <w:proofErr w:type="spellEnd"/>
-      <w:r>
-        <w:rPr>
-          <w:rStyle w:val="Strong"/>
-          <w:rFonts w:cs="Arial"/>
-          <w:b w:val="0"/>
-          <w:bCs w:val="0"/>
-          <w:color w:val="000000" w:themeColor="text1"/>
-          <w:shd w:val="clear" w:color="auto" w:fill="FFFFFF"/>
-          <w:lang w:val="en-US"/>
-        </w:rPr>
-        <w:t xml:space="preserve"> </w:t>
-      </w:r>
-      <w:proofErr w:type="spellStart"/>
-      <w:r>
-        <w:rPr>
-          <w:rStyle w:val="Strong"/>
-          <w:rFonts w:cs="Arial"/>
-          <w:b w:val="0"/>
-          <w:bCs w:val="0"/>
-          <w:color w:val="000000" w:themeColor="text1"/>
-          <w:shd w:val="clear" w:color="auto" w:fill="FFFFFF"/>
-          <w:lang w:val="en-US"/>
-        </w:rPr>
-        <w:t>qo’llashni</w:t>
-      </w:r>
-      <w:proofErr w:type="spellEnd"/>
-      <w:r>
-        <w:rPr>
-          <w:rStyle w:val="Strong"/>
-          <w:rFonts w:cs="Arial"/>
-          <w:b w:val="0"/>
-          <w:bCs w:val="0"/>
-          <w:color w:val="000000" w:themeColor="text1"/>
-          <w:shd w:val="clear" w:color="auto" w:fill="FFFFFF"/>
-          <w:lang w:val="en-US"/>
-        </w:rPr>
-        <w:t xml:space="preserve"> </w:t>
-      </w:r>
-      <w:proofErr w:type="spellStart"/>
-      <w:r>
-        <w:rPr>
-          <w:rStyle w:val="Strong"/>
-          <w:rFonts w:cs="Arial"/>
-          <w:b w:val="0"/>
-          <w:bCs w:val="0"/>
-          <w:color w:val="000000" w:themeColor="text1"/>
-          <w:shd w:val="clear" w:color="auto" w:fill="FFFFFF"/>
-          <w:lang w:val="en-US"/>
-        </w:rPr>
-        <w:t>billish</w:t>
-      </w:r>
-      <w:proofErr w:type="spellEnd"/>
-      <w:r>
-        <w:rPr>
-          <w:rStyle w:val="Strong"/>
-          <w:rFonts w:cs="Arial"/>
-          <w:b w:val="0"/>
-          <w:bCs w:val="0"/>
-          <w:color w:val="000000" w:themeColor="text1"/>
-          <w:shd w:val="clear" w:color="auto" w:fill="FFFFFF"/>
-          <w:lang w:val="en-US"/>
-        </w:rPr>
-        <w:t xml:space="preserve"> </w:t>
-      </w:r>
-      <w:proofErr w:type="spellStart"/>
-      <w:r>
-        <w:rPr>
-          <w:rStyle w:val="Strong"/>
-          <w:rFonts w:cs="Arial"/>
-          <w:b w:val="0"/>
-          <w:bCs w:val="0"/>
-          <w:color w:val="000000" w:themeColor="text1"/>
-          <w:shd w:val="clear" w:color="auto" w:fill="FFFFFF"/>
-          <w:lang w:val="en-US"/>
-        </w:rPr>
-        <w:t>muhimdir</w:t>
-      </w:r>
-      <w:proofErr w:type="spellEnd"/>
-      <w:r>
-        <w:rPr>
-          <w:rStyle w:val="Strong"/>
-          <w:rFonts w:cs="Arial"/>
-          <w:b w:val="0"/>
-          <w:bCs w:val="0"/>
-          <w:color w:val="000000" w:themeColor="text1"/>
-          <w:shd w:val="clear" w:color="auto" w:fill="FFFFFF"/>
-          <w:lang w:val="en-US"/>
-        </w:rPr>
-        <w:t xml:space="preserve">. </w:t>
-      </w:r>
-      <w:proofErr w:type="spellStart"/>
-      <w:r>
-        <w:rPr>
-          <w:rStyle w:val="Strong"/>
-          <w:rFonts w:cs="Arial"/>
-          <w:b w:val="0"/>
-          <w:bCs w:val="0"/>
-          <w:color w:val="000000" w:themeColor="text1"/>
-          <w:shd w:val="clear" w:color="auto" w:fill="FFFFFF"/>
-          <w:lang w:val="en-US"/>
-        </w:rPr>
-        <w:t>Ushbu</w:t>
-      </w:r>
-      <w:proofErr w:type="spellEnd"/>
-      <w:r>
-        <w:rPr>
-          <w:rStyle w:val="Strong"/>
-          <w:rFonts w:cs="Arial"/>
-          <w:b w:val="0"/>
-          <w:bCs w:val="0"/>
-          <w:color w:val="000000" w:themeColor="text1"/>
-          <w:shd w:val="clear" w:color="auto" w:fill="FFFFFF"/>
-          <w:lang w:val="en-US"/>
-        </w:rPr>
-        <w:t xml:space="preserve"> </w:t>
-      </w:r>
-      <w:proofErr w:type="spellStart"/>
-      <w:r>
-        <w:rPr>
-          <w:rStyle w:val="Strong"/>
-          <w:rFonts w:cs="Arial"/>
-          <w:b w:val="0"/>
-          <w:bCs w:val="0"/>
-          <w:color w:val="000000" w:themeColor="text1"/>
-          <w:shd w:val="clear" w:color="auto" w:fill="FFFFFF"/>
-          <w:lang w:val="en-US"/>
-        </w:rPr>
-        <w:t>assaignmentda</w:t>
-      </w:r>
-      <w:proofErr w:type="spellEnd"/>
-      <w:r>
-        <w:rPr>
-          <w:rStyle w:val="Strong"/>
-          <w:rFonts w:cs="Arial"/>
-          <w:b w:val="0"/>
-          <w:bCs w:val="0"/>
-          <w:color w:val="000000" w:themeColor="text1"/>
-          <w:shd w:val="clear" w:color="auto" w:fill="FFFFFF"/>
-          <w:lang w:val="en-US"/>
-        </w:rPr>
-        <w:t xml:space="preserve"> </w:t>
-      </w:r>
-      <w:proofErr w:type="spellStart"/>
-      <w:r>
-        <w:rPr>
-          <w:rStyle w:val="Strong"/>
-          <w:rFonts w:cs="Arial"/>
-          <w:b w:val="0"/>
-          <w:bCs w:val="0"/>
-          <w:color w:val="000000" w:themeColor="text1"/>
-          <w:shd w:val="clear" w:color="auto" w:fill="FFFFFF"/>
-          <w:lang w:val="en-US"/>
-        </w:rPr>
-        <w:t>turli</w:t>
-      </w:r>
-      <w:proofErr w:type="spellEnd"/>
-      <w:r>
-        <w:rPr>
-          <w:rStyle w:val="Strong"/>
-          <w:rFonts w:cs="Arial"/>
-          <w:b w:val="0"/>
-          <w:bCs w:val="0"/>
-          <w:color w:val="000000" w:themeColor="text1"/>
-          <w:shd w:val="clear" w:color="auto" w:fill="FFFFFF"/>
-          <w:lang w:val="en-US"/>
-        </w:rPr>
-        <w:t xml:space="preserve"> </w:t>
-      </w:r>
-      <w:proofErr w:type="spellStart"/>
-      <w:r>
-        <w:rPr>
-          <w:rStyle w:val="Strong"/>
-          <w:rFonts w:cs="Arial"/>
-          <w:b w:val="0"/>
-          <w:bCs w:val="0"/>
-          <w:color w:val="000000" w:themeColor="text1"/>
-          <w:shd w:val="clear" w:color="auto" w:fill="FFFFFF"/>
-          <w:lang w:val="en-US"/>
-        </w:rPr>
-        <w:t>metodologiyalarni</w:t>
-      </w:r>
-      <w:proofErr w:type="spellEnd"/>
-      <w:r>
-        <w:rPr>
-          <w:rStyle w:val="Strong"/>
-          <w:rFonts w:cs="Arial"/>
-          <w:b w:val="0"/>
-          <w:bCs w:val="0"/>
-          <w:color w:val="000000" w:themeColor="text1"/>
-          <w:shd w:val="clear" w:color="auto" w:fill="FFFFFF"/>
-          <w:lang w:val="en-US"/>
-        </w:rPr>
-        <w:t xml:space="preserve"> </w:t>
-      </w:r>
-      <w:proofErr w:type="spellStart"/>
-      <w:r>
-        <w:rPr>
-          <w:rStyle w:val="Strong"/>
-          <w:rFonts w:cs="Arial"/>
-          <w:b w:val="0"/>
-          <w:bCs w:val="0"/>
-          <w:color w:val="000000" w:themeColor="text1"/>
-          <w:shd w:val="clear" w:color="auto" w:fill="FFFFFF"/>
-          <w:lang w:val="en-US"/>
-        </w:rPr>
-        <w:t>o’rganib</w:t>
-      </w:r>
-      <w:proofErr w:type="spellEnd"/>
-      <w:r>
-        <w:rPr>
-          <w:rStyle w:val="Strong"/>
-          <w:rFonts w:cs="Arial"/>
-          <w:b w:val="0"/>
-          <w:bCs w:val="0"/>
-          <w:color w:val="000000" w:themeColor="text1"/>
-          <w:shd w:val="clear" w:color="auto" w:fill="FFFFFF"/>
-          <w:lang w:val="en-US"/>
-        </w:rPr>
-        <w:t xml:space="preserve"> </w:t>
-      </w:r>
-      <w:proofErr w:type="spellStart"/>
-      <w:r>
-        <w:rPr>
-          <w:rStyle w:val="Strong"/>
-          <w:rFonts w:cs="Arial"/>
-          <w:b w:val="0"/>
-          <w:bCs w:val="0"/>
-          <w:color w:val="000000" w:themeColor="text1"/>
-          <w:shd w:val="clear" w:color="auto" w:fill="FFFFFF"/>
-          <w:lang w:val="en-US"/>
-        </w:rPr>
-        <w:t>chiqish</w:t>
-      </w:r>
-      <w:proofErr w:type="spellEnd"/>
-      <w:r>
-        <w:rPr>
-          <w:rStyle w:val="Strong"/>
-          <w:rFonts w:cs="Arial"/>
-          <w:b w:val="0"/>
-          <w:bCs w:val="0"/>
-          <w:color w:val="000000" w:themeColor="text1"/>
-          <w:shd w:val="clear" w:color="auto" w:fill="FFFFFF"/>
-          <w:lang w:val="en-US"/>
-        </w:rPr>
-        <w:t xml:space="preserve"> </w:t>
-      </w:r>
-      <w:proofErr w:type="spellStart"/>
-      <w:r>
-        <w:rPr>
-          <w:rStyle w:val="Strong"/>
-          <w:rFonts w:cs="Arial"/>
-          <w:b w:val="0"/>
-          <w:bCs w:val="0"/>
-          <w:color w:val="000000" w:themeColor="text1"/>
-          <w:shd w:val="clear" w:color="auto" w:fill="FFFFFF"/>
-          <w:lang w:val="en-US"/>
-        </w:rPr>
-        <w:t>hamda</w:t>
-      </w:r>
-      <w:proofErr w:type="spellEnd"/>
-      <w:r>
-        <w:rPr>
-          <w:rStyle w:val="Strong"/>
-          <w:rFonts w:cs="Arial"/>
-          <w:b w:val="0"/>
-          <w:bCs w:val="0"/>
-          <w:color w:val="000000" w:themeColor="text1"/>
-          <w:shd w:val="clear" w:color="auto" w:fill="FFFFFF"/>
-          <w:lang w:val="en-US"/>
-        </w:rPr>
-        <w:t xml:space="preserve"> </w:t>
-      </w:r>
-      <w:proofErr w:type="spellStart"/>
-      <w:r>
-        <w:rPr>
-          <w:rStyle w:val="Strong"/>
-          <w:rFonts w:cs="Arial"/>
-          <w:b w:val="0"/>
-          <w:bCs w:val="0"/>
-          <w:color w:val="000000" w:themeColor="text1"/>
-          <w:shd w:val="clear" w:color="auto" w:fill="FFFFFF"/>
-          <w:lang w:val="en-US"/>
-        </w:rPr>
-        <w:t>ularni</w:t>
-      </w:r>
-      <w:proofErr w:type="spellEnd"/>
-      <w:r>
-        <w:rPr>
-          <w:rStyle w:val="Strong"/>
-          <w:rFonts w:cs="Arial"/>
-          <w:b w:val="0"/>
-          <w:bCs w:val="0"/>
-          <w:color w:val="000000" w:themeColor="text1"/>
-          <w:shd w:val="clear" w:color="auto" w:fill="FFFFFF"/>
-          <w:lang w:val="en-US"/>
-        </w:rPr>
-        <w:t xml:space="preserve"> </w:t>
-      </w:r>
-      <w:proofErr w:type="spellStart"/>
-      <w:r>
-        <w:rPr>
-          <w:rStyle w:val="Strong"/>
-          <w:rFonts w:cs="Arial"/>
-          <w:b w:val="0"/>
-          <w:bCs w:val="0"/>
-          <w:color w:val="000000" w:themeColor="text1"/>
-          <w:shd w:val="clear" w:color="auto" w:fill="FFFFFF"/>
-          <w:lang w:val="en-US"/>
-        </w:rPr>
-        <w:t>baholash</w:t>
-      </w:r>
-      <w:proofErr w:type="spellEnd"/>
-      <w:r>
-        <w:rPr>
-          <w:rStyle w:val="Strong"/>
-          <w:rFonts w:cs="Arial"/>
-          <w:b w:val="0"/>
-          <w:bCs w:val="0"/>
-          <w:color w:val="000000" w:themeColor="text1"/>
-          <w:shd w:val="clear" w:color="auto" w:fill="FFFFFF"/>
-          <w:lang w:val="en-US"/>
-        </w:rPr>
-        <w:t xml:space="preserve">, </w:t>
-      </w:r>
-      <w:proofErr w:type="spellStart"/>
-      <w:r>
-        <w:rPr>
-          <w:rStyle w:val="Strong"/>
-          <w:rFonts w:cs="Arial"/>
-          <w:b w:val="0"/>
-          <w:bCs w:val="0"/>
-          <w:color w:val="000000" w:themeColor="text1"/>
-          <w:shd w:val="clear" w:color="auto" w:fill="FFFFFF"/>
-          <w:lang w:val="en-US"/>
-        </w:rPr>
-        <w:t>avzalliklari</w:t>
-      </w:r>
-      <w:proofErr w:type="spellEnd"/>
-      <w:r>
-        <w:rPr>
-          <w:rStyle w:val="Strong"/>
-          <w:rFonts w:cs="Arial"/>
-          <w:b w:val="0"/>
-          <w:bCs w:val="0"/>
-          <w:color w:val="000000" w:themeColor="text1"/>
-          <w:shd w:val="clear" w:color="auto" w:fill="FFFFFF"/>
-          <w:lang w:val="en-US"/>
-        </w:rPr>
-        <w:t xml:space="preserve"> </w:t>
-      </w:r>
-      <w:proofErr w:type="spellStart"/>
-      <w:r>
-        <w:rPr>
-          <w:rStyle w:val="Strong"/>
-          <w:rFonts w:cs="Arial"/>
-          <w:b w:val="0"/>
-          <w:bCs w:val="0"/>
-          <w:color w:val="000000" w:themeColor="text1"/>
-          <w:shd w:val="clear" w:color="auto" w:fill="FFFFFF"/>
-          <w:lang w:val="en-US"/>
-        </w:rPr>
-        <w:t>hamda</w:t>
-      </w:r>
-      <w:proofErr w:type="spellEnd"/>
-      <w:r>
-        <w:rPr>
-          <w:rStyle w:val="Strong"/>
-          <w:rFonts w:cs="Arial"/>
-          <w:b w:val="0"/>
-          <w:bCs w:val="0"/>
-          <w:color w:val="000000" w:themeColor="text1"/>
-          <w:shd w:val="clear" w:color="auto" w:fill="FFFFFF"/>
-          <w:lang w:val="en-US"/>
-        </w:rPr>
-        <w:t xml:space="preserve"> </w:t>
-      </w:r>
-      <w:proofErr w:type="spellStart"/>
-      <w:r>
-        <w:rPr>
-          <w:rStyle w:val="Strong"/>
-          <w:rFonts w:cs="Arial"/>
-          <w:b w:val="0"/>
-          <w:bCs w:val="0"/>
-          <w:color w:val="000000" w:themeColor="text1"/>
-          <w:shd w:val="clear" w:color="auto" w:fill="FFFFFF"/>
-          <w:lang w:val="en-US"/>
-        </w:rPr>
-        <w:t>kamchiliklari</w:t>
-      </w:r>
-      <w:proofErr w:type="spellEnd"/>
-      <w:r>
-        <w:rPr>
-          <w:rStyle w:val="Strong"/>
-          <w:rFonts w:cs="Arial"/>
-          <w:b w:val="0"/>
-          <w:bCs w:val="0"/>
-          <w:color w:val="000000" w:themeColor="text1"/>
-          <w:shd w:val="clear" w:color="auto" w:fill="FFFFFF"/>
-          <w:lang w:val="en-US"/>
-        </w:rPr>
-        <w:t xml:space="preserve"> </w:t>
-      </w:r>
-      <w:proofErr w:type="spellStart"/>
-      <w:r>
-        <w:rPr>
-          <w:rStyle w:val="Strong"/>
-          <w:rFonts w:cs="Arial"/>
-          <w:b w:val="0"/>
-          <w:bCs w:val="0"/>
-          <w:color w:val="000000" w:themeColor="text1"/>
-          <w:shd w:val="clear" w:color="auto" w:fill="FFFFFF"/>
-          <w:lang w:val="en-US"/>
-        </w:rPr>
-        <w:t>haqida</w:t>
-      </w:r>
-      <w:proofErr w:type="spellEnd"/>
-      <w:r>
-        <w:rPr>
-          <w:rStyle w:val="Strong"/>
-          <w:rFonts w:cs="Arial"/>
-          <w:b w:val="0"/>
-          <w:bCs w:val="0"/>
-          <w:color w:val="000000" w:themeColor="text1"/>
-          <w:shd w:val="clear" w:color="auto" w:fill="FFFFFF"/>
-          <w:lang w:val="en-US"/>
-        </w:rPr>
-        <w:t xml:space="preserve"> </w:t>
-      </w:r>
-      <w:proofErr w:type="spellStart"/>
-      <w:r>
-        <w:rPr>
-          <w:rStyle w:val="Strong"/>
-          <w:rFonts w:cs="Arial"/>
-          <w:b w:val="0"/>
-          <w:bCs w:val="0"/>
-          <w:color w:val="000000" w:themeColor="text1"/>
-          <w:shd w:val="clear" w:color="auto" w:fill="FFFFFF"/>
-          <w:lang w:val="en-US"/>
-        </w:rPr>
-        <w:t>o’rganamiz</w:t>
-      </w:r>
-      <w:proofErr w:type="spellEnd"/>
-      <w:r>
-        <w:rPr>
-          <w:rStyle w:val="Strong"/>
-          <w:rFonts w:cs="Arial"/>
-          <w:b w:val="0"/>
-          <w:bCs w:val="0"/>
-          <w:color w:val="000000" w:themeColor="text1"/>
-          <w:shd w:val="clear" w:color="auto" w:fill="FFFFFF"/>
-          <w:lang w:val="en-US"/>
-        </w:rPr>
-        <w:t xml:space="preserve">. </w:t>
+        </w:rPr>
+        <w:t xml:space="preserve">Umimiy olgangada, kundan kunga taraqqiyot bo’lib borayotgan It tizimining turli metodologiyali mavjud va qaysi ishga qanaqa mtadologiyani qo’llashni billish muhimdir. Ushbu assaignmentda turli metodologiyalarni o’rganib chiqish hamda ularni baholash, avzalliklari hamda kamchiliklari haqida o’rganamiz. </w:t>
       </w:r>
       <w:proofErr w:type="spellStart"/>
       <w:r>
@@ -3895,7 +3026,6 @@
         <w:rPr>
           <w:rFonts w:eastAsiaTheme="minorEastAsia"/>
           <w:color w:val="000000" w:themeColor="text1"/>
-          <w:lang w:val="en-US"/>
         </w:rPr>
       </w:pPr>
       <w:r>
@@ -3918,801 +3048,8 @@
         <w:rPr>
           <w:rFonts w:eastAsiaTheme="minorEastAsia"/>
           <w:color w:val="000000" w:themeColor="text1"/>
-          <w:lang w:val="en-US"/>
-        </w:rPr>
-        <w:t xml:space="preserve">Agile </w:t>
-      </w:r>
-      <w:proofErr w:type="spellStart"/>
-      <w:r>
-        <w:rPr>
-          <w:rFonts w:eastAsiaTheme="minorEastAsia"/>
-          <w:color w:val="000000" w:themeColor="text1"/>
-          <w:lang w:val="en-US"/>
-        </w:rPr>
-        <w:t>metodologiyasi</w:t>
-      </w:r>
-      <w:proofErr w:type="spellEnd"/>
-      <w:r>
-        <w:rPr>
-          <w:rFonts w:eastAsiaTheme="minorEastAsia"/>
-          <w:color w:val="000000" w:themeColor="text1"/>
-          <w:lang w:val="en-US"/>
-        </w:rPr>
-        <w:t xml:space="preserve"> </w:t>
-      </w:r>
-      <w:proofErr w:type="spellStart"/>
-      <w:r>
-        <w:rPr>
-          <w:rFonts w:eastAsiaTheme="minorEastAsia"/>
-          <w:color w:val="000000" w:themeColor="text1"/>
-          <w:lang w:val="en-US"/>
-        </w:rPr>
-        <w:t>mijozlarga</w:t>
-      </w:r>
-      <w:proofErr w:type="spellEnd"/>
-      <w:r>
-        <w:rPr>
-          <w:rFonts w:eastAsiaTheme="minorEastAsia"/>
-          <w:color w:val="000000" w:themeColor="text1"/>
-          <w:lang w:val="en-US"/>
-        </w:rPr>
-        <w:t xml:space="preserve"> </w:t>
-      </w:r>
-      <w:proofErr w:type="spellStart"/>
-      <w:r>
-        <w:rPr>
-          <w:rFonts w:eastAsiaTheme="minorEastAsia"/>
-          <w:color w:val="000000" w:themeColor="text1"/>
-          <w:lang w:val="en-US"/>
-        </w:rPr>
-        <w:t>yo'naltirilgan</w:t>
-      </w:r>
-      <w:proofErr w:type="spellEnd"/>
-      <w:r>
-        <w:rPr>
-          <w:rFonts w:eastAsiaTheme="minorEastAsia"/>
-          <w:color w:val="000000" w:themeColor="text1"/>
-          <w:lang w:val="en-US"/>
-        </w:rPr>
-        <w:t xml:space="preserve">, </w:t>
-      </w:r>
-      <w:proofErr w:type="spellStart"/>
-      <w:r>
-        <w:rPr>
-          <w:rFonts w:eastAsiaTheme="minorEastAsia"/>
-          <w:color w:val="000000" w:themeColor="text1"/>
-          <w:lang w:val="en-US"/>
-        </w:rPr>
-        <w:t>loyihalarni</w:t>
-      </w:r>
-      <w:proofErr w:type="spellEnd"/>
-      <w:r>
-        <w:rPr>
-          <w:rFonts w:eastAsiaTheme="minorEastAsia"/>
-          <w:color w:val="000000" w:themeColor="text1"/>
-          <w:lang w:val="en-US"/>
-        </w:rPr>
-        <w:t xml:space="preserve"> </w:t>
-      </w:r>
-      <w:proofErr w:type="spellStart"/>
-      <w:r>
-        <w:rPr>
-          <w:rFonts w:eastAsiaTheme="minorEastAsia"/>
-          <w:color w:val="000000" w:themeColor="text1"/>
-          <w:lang w:val="en-US"/>
-        </w:rPr>
-        <w:t>boshqarish</w:t>
-      </w:r>
-      <w:proofErr w:type="spellEnd"/>
-      <w:r>
-        <w:rPr>
-          <w:rFonts w:eastAsiaTheme="minorEastAsia"/>
-          <w:color w:val="000000" w:themeColor="text1"/>
-          <w:lang w:val="en-US"/>
-        </w:rPr>
-        <w:t xml:space="preserve"> </w:t>
-      </w:r>
-      <w:proofErr w:type="spellStart"/>
-      <w:r>
-        <w:rPr>
-          <w:rFonts w:eastAsiaTheme="minorEastAsia"/>
-          <w:color w:val="000000" w:themeColor="text1"/>
-          <w:lang w:val="en-US"/>
-        </w:rPr>
-        <w:t>va</w:t>
-      </w:r>
-      <w:proofErr w:type="spellEnd"/>
-      <w:r>
-        <w:rPr>
-          <w:rFonts w:eastAsiaTheme="minorEastAsia"/>
-          <w:color w:val="000000" w:themeColor="text1"/>
-          <w:lang w:val="en-US"/>
-        </w:rPr>
-        <w:t xml:space="preserve"> </w:t>
-      </w:r>
-      <w:proofErr w:type="spellStart"/>
-      <w:r>
-        <w:rPr>
-          <w:rFonts w:eastAsiaTheme="minorEastAsia"/>
-          <w:color w:val="000000" w:themeColor="text1"/>
-          <w:lang w:val="en-US"/>
-        </w:rPr>
-        <w:t>dasturiy</w:t>
-      </w:r>
-      <w:proofErr w:type="spellEnd"/>
-      <w:r>
-        <w:rPr>
-          <w:rFonts w:eastAsiaTheme="minorEastAsia"/>
-          <w:color w:val="000000" w:themeColor="text1"/>
-          <w:lang w:val="en-US"/>
-        </w:rPr>
-        <w:t xml:space="preserve"> </w:t>
-      </w:r>
-      <w:proofErr w:type="spellStart"/>
-      <w:r>
-        <w:rPr>
-          <w:rFonts w:eastAsiaTheme="minorEastAsia"/>
-          <w:color w:val="000000" w:themeColor="text1"/>
-          <w:lang w:val="en-US"/>
-        </w:rPr>
-        <w:t>ta'minotni</w:t>
-      </w:r>
-      <w:proofErr w:type="spellEnd"/>
-      <w:r>
-        <w:rPr>
-          <w:rFonts w:eastAsiaTheme="minorEastAsia"/>
-          <w:color w:val="000000" w:themeColor="text1"/>
-          <w:lang w:val="en-US"/>
-        </w:rPr>
-        <w:t xml:space="preserve"> </w:t>
-      </w:r>
-      <w:proofErr w:type="spellStart"/>
-      <w:r>
-        <w:rPr>
-          <w:rFonts w:eastAsiaTheme="minorEastAsia"/>
-          <w:color w:val="000000" w:themeColor="text1"/>
-          <w:lang w:val="en-US"/>
-        </w:rPr>
-        <w:t>ishlab</w:t>
-      </w:r>
-      <w:proofErr w:type="spellEnd"/>
-      <w:r>
-        <w:rPr>
-          <w:rFonts w:eastAsiaTheme="minorEastAsia"/>
-          <w:color w:val="000000" w:themeColor="text1"/>
-          <w:lang w:val="en-US"/>
-        </w:rPr>
-        <w:t xml:space="preserve"> </w:t>
-      </w:r>
-      <w:proofErr w:type="spellStart"/>
-      <w:r>
-        <w:rPr>
-          <w:rFonts w:eastAsiaTheme="minorEastAsia"/>
-          <w:color w:val="000000" w:themeColor="text1"/>
-          <w:lang w:val="en-US"/>
-        </w:rPr>
-        <w:t>chiqish</w:t>
-      </w:r>
-      <w:proofErr w:type="spellEnd"/>
-      <w:r>
-        <w:rPr>
-          <w:rFonts w:eastAsiaTheme="minorEastAsia"/>
-          <w:color w:val="000000" w:themeColor="text1"/>
-          <w:lang w:val="en-US"/>
-        </w:rPr>
-        <w:t xml:space="preserve"> </w:t>
-      </w:r>
-      <w:proofErr w:type="spellStart"/>
-      <w:r>
-        <w:rPr>
-          <w:rFonts w:eastAsiaTheme="minorEastAsia"/>
-          <w:color w:val="000000" w:themeColor="text1"/>
-          <w:lang w:val="en-US"/>
-        </w:rPr>
-        <w:t>uchun</w:t>
-      </w:r>
-      <w:proofErr w:type="spellEnd"/>
-      <w:r>
-        <w:rPr>
-          <w:rFonts w:eastAsiaTheme="minorEastAsia"/>
-          <w:color w:val="000000" w:themeColor="text1"/>
-          <w:lang w:val="en-US"/>
-        </w:rPr>
-        <w:t xml:space="preserve"> </w:t>
-      </w:r>
-      <w:proofErr w:type="spellStart"/>
-      <w:r>
-        <w:rPr>
-          <w:rFonts w:eastAsiaTheme="minorEastAsia"/>
-          <w:color w:val="000000" w:themeColor="text1"/>
-          <w:lang w:val="en-US"/>
-        </w:rPr>
-        <w:t>iterativ</w:t>
-      </w:r>
-      <w:proofErr w:type="spellEnd"/>
-      <w:r>
-        <w:rPr>
-          <w:rFonts w:eastAsiaTheme="minorEastAsia"/>
-          <w:color w:val="000000" w:themeColor="text1"/>
-          <w:lang w:val="en-US"/>
-        </w:rPr>
-        <w:t xml:space="preserve"> </w:t>
-      </w:r>
-      <w:proofErr w:type="spellStart"/>
-      <w:r>
-        <w:rPr>
-          <w:rFonts w:eastAsiaTheme="minorEastAsia"/>
-          <w:color w:val="000000" w:themeColor="text1"/>
-          <w:lang w:val="en-US"/>
-        </w:rPr>
-        <w:t>strategiya</w:t>
-      </w:r>
-      <w:proofErr w:type="spellEnd"/>
-      <w:r>
-        <w:rPr>
-          <w:rFonts w:eastAsiaTheme="minorEastAsia"/>
-          <w:color w:val="000000" w:themeColor="text1"/>
-          <w:lang w:val="en-US"/>
-        </w:rPr>
-        <w:t xml:space="preserve"> </w:t>
-      </w:r>
-      <w:proofErr w:type="spellStart"/>
-      <w:r>
-        <w:rPr>
-          <w:rFonts w:eastAsiaTheme="minorEastAsia"/>
-          <w:color w:val="000000" w:themeColor="text1"/>
-          <w:lang w:val="en-US"/>
-        </w:rPr>
-        <w:t>bo'lib</w:t>
-      </w:r>
-      <w:proofErr w:type="spellEnd"/>
-      <w:r>
-        <w:rPr>
-          <w:rFonts w:eastAsiaTheme="minorEastAsia"/>
-          <w:color w:val="000000" w:themeColor="text1"/>
-          <w:lang w:val="en-US"/>
-        </w:rPr>
-        <w:t xml:space="preserve">, u </w:t>
-      </w:r>
-      <w:proofErr w:type="spellStart"/>
-      <w:r>
-        <w:rPr>
-          <w:rFonts w:eastAsiaTheme="minorEastAsia"/>
-          <w:color w:val="000000" w:themeColor="text1"/>
-          <w:lang w:val="en-US"/>
-        </w:rPr>
-        <w:t>jamoaviy</w:t>
-      </w:r>
-      <w:proofErr w:type="spellEnd"/>
-      <w:r>
-        <w:rPr>
-          <w:rFonts w:eastAsiaTheme="minorEastAsia"/>
-          <w:color w:val="000000" w:themeColor="text1"/>
-          <w:lang w:val="en-US"/>
-        </w:rPr>
-        <w:t xml:space="preserve"> </w:t>
-      </w:r>
-      <w:proofErr w:type="spellStart"/>
-      <w:r>
-        <w:rPr>
-          <w:rFonts w:eastAsiaTheme="minorEastAsia"/>
-          <w:color w:val="000000" w:themeColor="text1"/>
-          <w:lang w:val="en-US"/>
-        </w:rPr>
-        <w:t>ish</w:t>
-      </w:r>
-      <w:proofErr w:type="spellEnd"/>
-      <w:r>
-        <w:rPr>
-          <w:rFonts w:eastAsiaTheme="minorEastAsia"/>
-          <w:color w:val="000000" w:themeColor="text1"/>
-          <w:lang w:val="en-US"/>
-        </w:rPr>
-        <w:t xml:space="preserve">, </w:t>
-      </w:r>
-      <w:proofErr w:type="spellStart"/>
-      <w:r>
-        <w:rPr>
-          <w:rFonts w:eastAsiaTheme="minorEastAsia"/>
-          <w:color w:val="000000" w:themeColor="text1"/>
-          <w:lang w:val="en-US"/>
-        </w:rPr>
-        <w:t>moslashuvchanlik</w:t>
-      </w:r>
-      <w:proofErr w:type="spellEnd"/>
-      <w:r>
-        <w:rPr>
-          <w:rFonts w:eastAsiaTheme="minorEastAsia"/>
-          <w:color w:val="000000" w:themeColor="text1"/>
-          <w:lang w:val="en-US"/>
-        </w:rPr>
-        <w:t xml:space="preserve"> </w:t>
-      </w:r>
-      <w:proofErr w:type="spellStart"/>
-      <w:r>
-        <w:rPr>
-          <w:rFonts w:eastAsiaTheme="minorEastAsia"/>
-          <w:color w:val="000000" w:themeColor="text1"/>
-          <w:lang w:val="en-US"/>
-        </w:rPr>
-        <w:t>va</w:t>
-      </w:r>
-      <w:proofErr w:type="spellEnd"/>
-      <w:r>
-        <w:rPr>
-          <w:rFonts w:eastAsiaTheme="minorEastAsia"/>
-          <w:color w:val="000000" w:themeColor="text1"/>
-          <w:lang w:val="en-US"/>
-        </w:rPr>
-        <w:t xml:space="preserve"> </w:t>
-      </w:r>
-      <w:proofErr w:type="spellStart"/>
-      <w:r>
-        <w:rPr>
-          <w:rFonts w:eastAsiaTheme="minorEastAsia"/>
-          <w:color w:val="000000" w:themeColor="text1"/>
-          <w:lang w:val="en-US"/>
-        </w:rPr>
-        <w:t>doimiy</w:t>
-      </w:r>
-      <w:proofErr w:type="spellEnd"/>
-      <w:r>
-        <w:rPr>
-          <w:rFonts w:eastAsiaTheme="minorEastAsia"/>
-          <w:color w:val="000000" w:themeColor="text1"/>
-          <w:lang w:val="en-US"/>
-        </w:rPr>
-        <w:t xml:space="preserve"> </w:t>
-      </w:r>
-      <w:proofErr w:type="spellStart"/>
-      <w:r>
-        <w:rPr>
-          <w:rFonts w:eastAsiaTheme="minorEastAsia"/>
-          <w:color w:val="000000" w:themeColor="text1"/>
-          <w:lang w:val="en-US"/>
-        </w:rPr>
-        <w:t>takomillashtirishni</w:t>
-      </w:r>
-      <w:proofErr w:type="spellEnd"/>
-      <w:r>
-        <w:rPr>
-          <w:rFonts w:eastAsiaTheme="minorEastAsia"/>
-          <w:color w:val="000000" w:themeColor="text1"/>
-          <w:lang w:val="en-US"/>
-        </w:rPr>
-        <w:t xml:space="preserve"> </w:t>
-      </w:r>
-      <w:proofErr w:type="spellStart"/>
-      <w:r>
-        <w:rPr>
-          <w:rFonts w:eastAsiaTheme="minorEastAsia"/>
-          <w:color w:val="000000" w:themeColor="text1"/>
-          <w:lang w:val="en-US"/>
-        </w:rPr>
-        <w:t>ta'kidlaydi</w:t>
-      </w:r>
-      <w:proofErr w:type="spellEnd"/>
-      <w:r>
-        <w:rPr>
-          <w:rFonts w:eastAsiaTheme="minorEastAsia"/>
-          <w:color w:val="000000" w:themeColor="text1"/>
-          <w:lang w:val="en-US"/>
-        </w:rPr>
-        <w:t xml:space="preserve">. U </w:t>
-      </w:r>
-      <w:proofErr w:type="spellStart"/>
-      <w:r>
-        <w:rPr>
-          <w:rFonts w:eastAsiaTheme="minorEastAsia"/>
-          <w:color w:val="000000" w:themeColor="text1"/>
-          <w:lang w:val="en-US"/>
-        </w:rPr>
-        <w:t>loyihani</w:t>
-      </w:r>
-      <w:proofErr w:type="spellEnd"/>
-      <w:r>
-        <w:rPr>
-          <w:rFonts w:eastAsiaTheme="minorEastAsia"/>
-          <w:color w:val="000000" w:themeColor="text1"/>
-          <w:lang w:val="en-US"/>
-        </w:rPr>
-        <w:t xml:space="preserve"> </w:t>
-      </w:r>
-      <w:proofErr w:type="spellStart"/>
-      <w:r>
-        <w:rPr>
-          <w:rFonts w:eastAsiaTheme="minorEastAsia"/>
-          <w:color w:val="000000" w:themeColor="text1"/>
-          <w:lang w:val="en-US"/>
-        </w:rPr>
-        <w:t>qisqa</w:t>
-      </w:r>
-      <w:proofErr w:type="spellEnd"/>
-      <w:r>
-        <w:rPr>
-          <w:rFonts w:eastAsiaTheme="minorEastAsia"/>
-          <w:color w:val="000000" w:themeColor="text1"/>
-          <w:lang w:val="en-US"/>
-        </w:rPr>
-        <w:t xml:space="preserve">, </w:t>
-      </w:r>
-      <w:proofErr w:type="spellStart"/>
-      <w:r>
-        <w:rPr>
-          <w:rFonts w:eastAsiaTheme="minorEastAsia"/>
-          <w:color w:val="000000" w:themeColor="text1"/>
-          <w:lang w:val="en-US"/>
-        </w:rPr>
-        <w:t>amalga</w:t>
-      </w:r>
-      <w:proofErr w:type="spellEnd"/>
-      <w:r>
-        <w:rPr>
-          <w:rFonts w:eastAsiaTheme="minorEastAsia"/>
-          <w:color w:val="000000" w:themeColor="text1"/>
-          <w:lang w:val="en-US"/>
-        </w:rPr>
-        <w:t xml:space="preserve"> </w:t>
-      </w:r>
-      <w:proofErr w:type="spellStart"/>
-      <w:r>
-        <w:rPr>
-          <w:rFonts w:eastAsiaTheme="minorEastAsia"/>
-          <w:color w:val="000000" w:themeColor="text1"/>
-          <w:lang w:val="en-US"/>
-        </w:rPr>
-        <w:t>oshirilishi</w:t>
-      </w:r>
-      <w:proofErr w:type="spellEnd"/>
-      <w:r>
-        <w:rPr>
-          <w:rFonts w:eastAsiaTheme="minorEastAsia"/>
-          <w:color w:val="000000" w:themeColor="text1"/>
-          <w:lang w:val="en-US"/>
-        </w:rPr>
-        <w:t xml:space="preserve"> </w:t>
-      </w:r>
-      <w:proofErr w:type="spellStart"/>
-      <w:r>
-        <w:rPr>
-          <w:rFonts w:eastAsiaTheme="minorEastAsia"/>
-          <w:color w:val="000000" w:themeColor="text1"/>
-          <w:lang w:val="en-US"/>
-        </w:rPr>
-        <w:t>mumkin</w:t>
-      </w:r>
-      <w:proofErr w:type="spellEnd"/>
-      <w:r>
-        <w:rPr>
-          <w:rFonts w:eastAsiaTheme="minorEastAsia"/>
-          <w:color w:val="000000" w:themeColor="text1"/>
-          <w:lang w:val="en-US"/>
-        </w:rPr>
-        <w:t xml:space="preserve"> </w:t>
-      </w:r>
-      <w:proofErr w:type="spellStart"/>
-      <w:r>
-        <w:rPr>
-          <w:rFonts w:eastAsiaTheme="minorEastAsia"/>
-          <w:color w:val="000000" w:themeColor="text1"/>
-          <w:lang w:val="en-US"/>
-        </w:rPr>
-        <w:t>bo'lgan</w:t>
-      </w:r>
-      <w:proofErr w:type="spellEnd"/>
-      <w:r>
-        <w:rPr>
-          <w:rFonts w:eastAsiaTheme="minorEastAsia"/>
-          <w:color w:val="000000" w:themeColor="text1"/>
-          <w:lang w:val="en-US"/>
-        </w:rPr>
-        <w:t xml:space="preserve"> </w:t>
-      </w:r>
-      <w:proofErr w:type="spellStart"/>
-      <w:r>
-        <w:rPr>
-          <w:rFonts w:eastAsiaTheme="minorEastAsia"/>
-          <w:color w:val="000000" w:themeColor="text1"/>
-          <w:lang w:val="en-US"/>
-        </w:rPr>
-        <w:t>davrlarga</w:t>
-      </w:r>
-      <w:proofErr w:type="spellEnd"/>
-      <w:r>
-        <w:rPr>
-          <w:rFonts w:eastAsiaTheme="minorEastAsia"/>
-          <w:color w:val="000000" w:themeColor="text1"/>
-          <w:lang w:val="en-US"/>
-        </w:rPr>
-        <w:t xml:space="preserve"> </w:t>
-      </w:r>
-      <w:proofErr w:type="spellStart"/>
-      <w:r>
-        <w:rPr>
-          <w:rFonts w:eastAsiaTheme="minorEastAsia"/>
-          <w:color w:val="000000" w:themeColor="text1"/>
-          <w:lang w:val="en-US"/>
-        </w:rPr>
-        <w:t>bo'lib</w:t>
-      </w:r>
-      <w:proofErr w:type="spellEnd"/>
-      <w:r>
-        <w:rPr>
-          <w:rFonts w:eastAsiaTheme="minorEastAsia"/>
-          <w:color w:val="000000" w:themeColor="text1"/>
-          <w:lang w:val="en-US"/>
-        </w:rPr>
-        <w:t xml:space="preserve">, </w:t>
-      </w:r>
-      <w:proofErr w:type="spellStart"/>
-      <w:r>
-        <w:rPr>
-          <w:rFonts w:eastAsiaTheme="minorEastAsia"/>
-          <w:color w:val="000000" w:themeColor="text1"/>
-          <w:lang w:val="en-US"/>
-        </w:rPr>
-        <w:t>mijozlarning</w:t>
-      </w:r>
-      <w:proofErr w:type="spellEnd"/>
-      <w:r>
-        <w:rPr>
-          <w:rFonts w:eastAsiaTheme="minorEastAsia"/>
-          <w:color w:val="000000" w:themeColor="text1"/>
-          <w:lang w:val="en-US"/>
-        </w:rPr>
-        <w:t xml:space="preserve"> </w:t>
-      </w:r>
-      <w:proofErr w:type="spellStart"/>
-      <w:r>
-        <w:rPr>
-          <w:rFonts w:eastAsiaTheme="minorEastAsia"/>
-          <w:color w:val="000000" w:themeColor="text1"/>
-          <w:lang w:val="en-US"/>
-        </w:rPr>
-        <w:t>muntazam</w:t>
-      </w:r>
-      <w:proofErr w:type="spellEnd"/>
-      <w:r>
-        <w:rPr>
-          <w:rFonts w:eastAsiaTheme="minorEastAsia"/>
-          <w:color w:val="000000" w:themeColor="text1"/>
-          <w:lang w:val="en-US"/>
-        </w:rPr>
-        <w:t xml:space="preserve"> </w:t>
-      </w:r>
-      <w:proofErr w:type="spellStart"/>
-      <w:r>
-        <w:rPr>
-          <w:rFonts w:eastAsiaTheme="minorEastAsia"/>
-          <w:color w:val="000000" w:themeColor="text1"/>
-          <w:lang w:val="en-US"/>
-        </w:rPr>
-        <w:t>ma'lumotlarini</w:t>
-      </w:r>
-      <w:proofErr w:type="spellEnd"/>
-      <w:r>
-        <w:rPr>
-          <w:rFonts w:eastAsiaTheme="minorEastAsia"/>
-          <w:color w:val="000000" w:themeColor="text1"/>
-          <w:lang w:val="en-US"/>
-        </w:rPr>
-        <w:t xml:space="preserve">, </w:t>
-      </w:r>
-      <w:proofErr w:type="spellStart"/>
-      <w:r>
-        <w:rPr>
-          <w:rFonts w:eastAsiaTheme="minorEastAsia"/>
-          <w:color w:val="000000" w:themeColor="text1"/>
-          <w:lang w:val="en-US"/>
-        </w:rPr>
-        <w:t>turli</w:t>
-      </w:r>
-      <w:proofErr w:type="spellEnd"/>
-      <w:r>
-        <w:rPr>
-          <w:rFonts w:eastAsiaTheme="minorEastAsia"/>
-          <w:color w:val="000000" w:themeColor="text1"/>
-          <w:lang w:val="en-US"/>
-        </w:rPr>
-        <w:t xml:space="preserve"> </w:t>
-      </w:r>
-      <w:proofErr w:type="spellStart"/>
-      <w:r>
-        <w:rPr>
-          <w:rFonts w:eastAsiaTheme="minorEastAsia"/>
-          <w:color w:val="000000" w:themeColor="text1"/>
-          <w:lang w:val="en-US"/>
-        </w:rPr>
-        <w:t>jamoalar</w:t>
-      </w:r>
-      <w:proofErr w:type="spellEnd"/>
-      <w:r>
-        <w:rPr>
-          <w:rFonts w:eastAsiaTheme="minorEastAsia"/>
-          <w:color w:val="000000" w:themeColor="text1"/>
-          <w:lang w:val="en-US"/>
-        </w:rPr>
-        <w:t xml:space="preserve"> </w:t>
-      </w:r>
-      <w:proofErr w:type="spellStart"/>
-      <w:r>
-        <w:rPr>
-          <w:rFonts w:eastAsiaTheme="minorEastAsia"/>
-          <w:color w:val="000000" w:themeColor="text1"/>
-          <w:lang w:val="en-US"/>
-        </w:rPr>
-        <w:t>o'rtasida</w:t>
-      </w:r>
-      <w:proofErr w:type="spellEnd"/>
-      <w:r>
-        <w:rPr>
-          <w:rFonts w:eastAsiaTheme="minorEastAsia"/>
-          <w:color w:val="000000" w:themeColor="text1"/>
-          <w:lang w:val="en-US"/>
-        </w:rPr>
-        <w:t xml:space="preserve"> </w:t>
-      </w:r>
-      <w:proofErr w:type="spellStart"/>
-      <w:r>
-        <w:rPr>
-          <w:rFonts w:eastAsiaTheme="minorEastAsia"/>
-          <w:color w:val="000000" w:themeColor="text1"/>
-          <w:lang w:val="en-US"/>
-        </w:rPr>
-        <w:t>sinergik</w:t>
-      </w:r>
-      <w:proofErr w:type="spellEnd"/>
-      <w:r>
-        <w:rPr>
-          <w:rFonts w:eastAsiaTheme="minorEastAsia"/>
-          <w:color w:val="000000" w:themeColor="text1"/>
-          <w:lang w:val="en-US"/>
-        </w:rPr>
-        <w:t xml:space="preserve"> </w:t>
-      </w:r>
-      <w:proofErr w:type="spellStart"/>
-      <w:r>
-        <w:rPr>
-          <w:rFonts w:eastAsiaTheme="minorEastAsia"/>
-          <w:color w:val="000000" w:themeColor="text1"/>
-          <w:lang w:val="en-US"/>
-        </w:rPr>
-        <w:t>sa'y-harakatlarni</w:t>
-      </w:r>
-      <w:proofErr w:type="spellEnd"/>
-      <w:r>
-        <w:rPr>
-          <w:rFonts w:eastAsiaTheme="minorEastAsia"/>
-          <w:color w:val="000000" w:themeColor="text1"/>
-          <w:lang w:val="en-US"/>
-        </w:rPr>
-        <w:t xml:space="preserve"> </w:t>
-      </w:r>
-      <w:proofErr w:type="spellStart"/>
-      <w:r>
-        <w:rPr>
-          <w:rFonts w:eastAsiaTheme="minorEastAsia"/>
-          <w:color w:val="000000" w:themeColor="text1"/>
-          <w:lang w:val="en-US"/>
-        </w:rPr>
-        <w:t>va</w:t>
-      </w:r>
-      <w:proofErr w:type="spellEnd"/>
-      <w:r>
-        <w:rPr>
-          <w:rFonts w:eastAsiaTheme="minorEastAsia"/>
-          <w:color w:val="000000" w:themeColor="text1"/>
-          <w:lang w:val="en-US"/>
-        </w:rPr>
-        <w:t xml:space="preserve"> </w:t>
-      </w:r>
-      <w:proofErr w:type="spellStart"/>
-      <w:r>
-        <w:rPr>
-          <w:rFonts w:eastAsiaTheme="minorEastAsia"/>
-          <w:color w:val="000000" w:themeColor="text1"/>
-          <w:lang w:val="en-US"/>
-        </w:rPr>
-        <w:t>rivojlanayotgan</w:t>
-      </w:r>
-      <w:proofErr w:type="spellEnd"/>
-      <w:r>
-        <w:rPr>
-          <w:rFonts w:eastAsiaTheme="minorEastAsia"/>
-          <w:color w:val="000000" w:themeColor="text1"/>
-          <w:lang w:val="en-US"/>
-        </w:rPr>
-        <w:t xml:space="preserve"> </w:t>
-      </w:r>
-      <w:proofErr w:type="spellStart"/>
-      <w:r>
-        <w:rPr>
-          <w:rFonts w:eastAsiaTheme="minorEastAsia"/>
-          <w:color w:val="000000" w:themeColor="text1"/>
-          <w:lang w:val="en-US"/>
-        </w:rPr>
-        <w:t>talablarni</w:t>
-      </w:r>
-      <w:proofErr w:type="spellEnd"/>
-      <w:r>
-        <w:rPr>
-          <w:rFonts w:eastAsiaTheme="minorEastAsia"/>
-          <w:color w:val="000000" w:themeColor="text1"/>
-          <w:lang w:val="en-US"/>
-        </w:rPr>
-        <w:t xml:space="preserve"> </w:t>
-      </w:r>
-      <w:proofErr w:type="spellStart"/>
-      <w:r>
-        <w:rPr>
-          <w:rFonts w:eastAsiaTheme="minorEastAsia"/>
-          <w:color w:val="000000" w:themeColor="text1"/>
-          <w:lang w:val="en-US"/>
-        </w:rPr>
-        <w:t>qabul</w:t>
-      </w:r>
-      <w:proofErr w:type="spellEnd"/>
-      <w:r>
-        <w:rPr>
-          <w:rFonts w:eastAsiaTheme="minorEastAsia"/>
-          <w:color w:val="000000" w:themeColor="text1"/>
-          <w:lang w:val="en-US"/>
-        </w:rPr>
-        <w:t xml:space="preserve"> </w:t>
-      </w:r>
-      <w:proofErr w:type="spellStart"/>
-      <w:r>
-        <w:rPr>
-          <w:rFonts w:eastAsiaTheme="minorEastAsia"/>
-          <w:color w:val="000000" w:themeColor="text1"/>
-          <w:lang w:val="en-US"/>
-        </w:rPr>
-        <w:t>qilish</w:t>
-      </w:r>
-      <w:proofErr w:type="spellEnd"/>
-      <w:r>
-        <w:rPr>
-          <w:rFonts w:eastAsiaTheme="minorEastAsia"/>
-          <w:color w:val="000000" w:themeColor="text1"/>
-          <w:lang w:val="en-US"/>
-        </w:rPr>
-        <w:t xml:space="preserve"> </w:t>
-      </w:r>
-      <w:proofErr w:type="spellStart"/>
-      <w:r>
-        <w:rPr>
-          <w:rFonts w:eastAsiaTheme="minorEastAsia"/>
-          <w:color w:val="000000" w:themeColor="text1"/>
-          <w:lang w:val="en-US"/>
-        </w:rPr>
-        <w:t>qobiliyatini</w:t>
-      </w:r>
-      <w:proofErr w:type="spellEnd"/>
-      <w:r>
-        <w:rPr>
-          <w:rFonts w:eastAsiaTheme="minorEastAsia"/>
-          <w:color w:val="000000" w:themeColor="text1"/>
-          <w:lang w:val="en-US"/>
-        </w:rPr>
-        <w:t xml:space="preserve"> </w:t>
-      </w:r>
-      <w:proofErr w:type="spellStart"/>
-      <w:r>
-        <w:rPr>
-          <w:rFonts w:eastAsiaTheme="minorEastAsia"/>
-          <w:color w:val="000000" w:themeColor="text1"/>
-          <w:lang w:val="en-US"/>
-        </w:rPr>
-        <w:t>qo'llab-quvvatlaydi</w:t>
-      </w:r>
-      <w:proofErr w:type="spellEnd"/>
-      <w:r>
-        <w:rPr>
-          <w:rFonts w:eastAsiaTheme="minorEastAsia"/>
-          <w:color w:val="000000" w:themeColor="text1"/>
-          <w:lang w:val="en-US"/>
-        </w:rPr>
-        <w:t>.</w:t>
+        </w:rPr>
+        <w:t>Agile metodologiyasi mijozlarga yo'naltirilgan, loyihalarni boshqarish va dasturiy ta'minotni ishlab chiqish uchun iterativ strategiya bo'lib, u jamoaviy ish, moslashuvchanlik va doimiy takomillashtirishni ta'kidlaydi. U loyihani qisqa, amalga oshirilishi mumkin bo'lgan davrlarga bo'lib, mijozlarning muntazam ma'lumotlarini, turli jamoalar o'rtasida sinergik sa'y-harakatlarni va rivojlanayotgan talablarni qabul qilish qobiliyatini qo'llab-quvvatlaydi.</w:t>
       </w:r>
     </w:p>
     <w:p>
@@ -9506,21 +7843,12 @@
         </w:rPr>
         <w:t xml:space="preserve"> </w:t>
       </w:r>
-      <w:proofErr w:type="spellStart"/>
-      <w:r>
-        <w:rPr>
-          <w:color w:val="000000" w:themeColor="text1"/>
-          <w:lang w:val="en-US"/>
-        </w:rPr>
-        <w:t>Eng</w:t>
-      </w:r>
-      <w:proofErr w:type="spellEnd"/>
-      <w:r>
-        <w:rPr>
-          <w:color w:val="000000" w:themeColor="text1"/>
-          <w:lang w:val="en-US"/>
-        </w:rPr>
-        <w:t xml:space="preserve"> </w:t>
+      <w:r>
+        <w:rPr>
+          <w:color w:val="000000" w:themeColor="text1"/>
+          <w:lang w:val="en-US"/>
+        </w:rPr>
+        <w:t xml:space="preserve">Eng </w:t>
       </w:r>
       <w:proofErr w:type="spellStart"/>
       <w:r>
@@ -21250,7 +19578,6 @@
                 <w:rFonts w:cs="Arial"/>
                 <w:color w:val="000000" w:themeColor="text1"/>
                 <w:shd w:val="clear" w:color="auto" w:fill="FFFFFF"/>
-                <w:lang w:val="en-US"/>
               </w:rPr>
             </w:pPr>
             <w:r>
@@ -26791,347 +25118,20 @@
         </w:rPr>
         <w:t xml:space="preserve"> </w:t>
       </w:r>
-      <w:proofErr w:type="spellStart"/>
-      <w:r>
-        <w:rPr>
-          <w:rFonts w:eastAsiaTheme="minorEastAsia"/>
-          <w:color w:val="000000" w:themeColor="text1"/>
-          <w:lang w:val="en-US"/>
-        </w:rPr>
-        <w:t>Tashabbus</w:t>
-      </w:r>
-      <w:proofErr w:type="spellEnd"/>
-      <w:r>
-        <w:rPr>
-          <w:rFonts w:eastAsiaTheme="minorEastAsia"/>
-          <w:color w:val="000000" w:themeColor="text1"/>
-          <w:lang w:val="en-US"/>
-        </w:rPr>
-        <w:t xml:space="preserve"> </w:t>
-      </w:r>
-      <w:proofErr w:type="spellStart"/>
-      <w:r>
-        <w:rPr>
-          <w:rFonts w:eastAsiaTheme="minorEastAsia"/>
-          <w:color w:val="000000" w:themeColor="text1"/>
-          <w:lang w:val="en-US"/>
-        </w:rPr>
-        <w:t>guruhi</w:t>
-      </w:r>
-      <w:proofErr w:type="spellEnd"/>
-      <w:r>
-        <w:rPr>
-          <w:rFonts w:eastAsiaTheme="minorEastAsia"/>
-          <w:color w:val="000000" w:themeColor="text1"/>
-          <w:lang w:val="en-US"/>
-        </w:rPr>
-        <w:t xml:space="preserve"> </w:t>
-      </w:r>
-      <w:proofErr w:type="spellStart"/>
-      <w:r>
-        <w:rPr>
-          <w:rFonts w:eastAsiaTheme="minorEastAsia"/>
-          <w:color w:val="000000" w:themeColor="text1"/>
-          <w:lang w:val="en-US"/>
-        </w:rPr>
-        <w:t>yuqori</w:t>
-      </w:r>
-      <w:proofErr w:type="spellEnd"/>
-      <w:r>
-        <w:rPr>
-          <w:rFonts w:eastAsiaTheme="minorEastAsia"/>
-          <w:color w:val="000000" w:themeColor="text1"/>
-          <w:lang w:val="en-US"/>
-        </w:rPr>
-        <w:t xml:space="preserve"> </w:t>
-      </w:r>
-      <w:proofErr w:type="spellStart"/>
-      <w:r>
-        <w:rPr>
-          <w:rFonts w:eastAsiaTheme="minorEastAsia"/>
-          <w:color w:val="000000" w:themeColor="text1"/>
-          <w:lang w:val="en-US"/>
-        </w:rPr>
-        <w:t>darajadagi</w:t>
-      </w:r>
-      <w:proofErr w:type="spellEnd"/>
-      <w:r>
-        <w:rPr>
-          <w:rFonts w:eastAsiaTheme="minorEastAsia"/>
-          <w:color w:val="000000" w:themeColor="text1"/>
-          <w:lang w:val="en-US"/>
-        </w:rPr>
-        <w:t xml:space="preserve"> </w:t>
-      </w:r>
-      <w:proofErr w:type="spellStart"/>
-      <w:r>
-        <w:rPr>
-          <w:rFonts w:eastAsiaTheme="minorEastAsia"/>
-          <w:color w:val="000000" w:themeColor="text1"/>
-          <w:lang w:val="en-US"/>
-        </w:rPr>
-        <w:t>boshqaruv</w:t>
-      </w:r>
-      <w:proofErr w:type="spellEnd"/>
-      <w:r>
-        <w:rPr>
-          <w:rFonts w:eastAsiaTheme="minorEastAsia"/>
-          <w:color w:val="000000" w:themeColor="text1"/>
-          <w:lang w:val="en-US"/>
-        </w:rPr>
-        <w:t xml:space="preserve">, </w:t>
-      </w:r>
-      <w:proofErr w:type="spellStart"/>
-      <w:r>
-        <w:rPr>
-          <w:rFonts w:eastAsiaTheme="minorEastAsia"/>
-          <w:color w:val="000000" w:themeColor="text1"/>
-          <w:lang w:val="en-US"/>
-        </w:rPr>
-        <w:t>jumladan</w:t>
-      </w:r>
-      <w:proofErr w:type="spellEnd"/>
-      <w:r>
-        <w:rPr>
-          <w:rFonts w:eastAsiaTheme="minorEastAsia"/>
-          <w:color w:val="000000" w:themeColor="text1"/>
-          <w:lang w:val="en-US"/>
-        </w:rPr>
-        <w:t xml:space="preserve">, </w:t>
-      </w:r>
-      <w:proofErr w:type="spellStart"/>
-      <w:r>
-        <w:rPr>
-          <w:rFonts w:eastAsiaTheme="minorEastAsia"/>
-          <w:color w:val="000000" w:themeColor="text1"/>
-          <w:lang w:val="en-US"/>
-        </w:rPr>
-        <w:t>kichik</w:t>
-      </w:r>
-      <w:proofErr w:type="spellEnd"/>
-      <w:r>
-        <w:rPr>
-          <w:rFonts w:eastAsiaTheme="minorEastAsia"/>
-          <w:color w:val="000000" w:themeColor="text1"/>
-          <w:lang w:val="en-US"/>
-        </w:rPr>
-        <w:t xml:space="preserve"> </w:t>
-      </w:r>
-      <w:proofErr w:type="spellStart"/>
-      <w:r>
-        <w:rPr>
-          <w:rFonts w:eastAsiaTheme="minorEastAsia"/>
-          <w:color w:val="000000" w:themeColor="text1"/>
-          <w:lang w:val="en-US"/>
-        </w:rPr>
-        <w:t>xodimlar</w:t>
-      </w:r>
-      <w:proofErr w:type="spellEnd"/>
-      <w:r>
-        <w:rPr>
-          <w:rFonts w:eastAsiaTheme="minorEastAsia"/>
-          <w:color w:val="000000" w:themeColor="text1"/>
-          <w:lang w:val="en-US"/>
-        </w:rPr>
-        <w:t xml:space="preserve">, </w:t>
-      </w:r>
-      <w:proofErr w:type="spellStart"/>
-      <w:r>
-        <w:rPr>
-          <w:rFonts w:eastAsiaTheme="minorEastAsia"/>
-          <w:color w:val="000000" w:themeColor="text1"/>
-          <w:lang w:val="en-US"/>
-        </w:rPr>
-        <w:t>ombor</w:t>
-      </w:r>
-      <w:proofErr w:type="spellEnd"/>
-      <w:r>
-        <w:rPr>
-          <w:rFonts w:eastAsiaTheme="minorEastAsia"/>
-          <w:color w:val="000000" w:themeColor="text1"/>
-          <w:lang w:val="en-US"/>
-        </w:rPr>
-        <w:t xml:space="preserve"> </w:t>
-      </w:r>
-      <w:proofErr w:type="spellStart"/>
-      <w:r>
-        <w:rPr>
-          <w:rFonts w:eastAsiaTheme="minorEastAsia"/>
-          <w:color w:val="000000" w:themeColor="text1"/>
-          <w:lang w:val="en-US"/>
-        </w:rPr>
-        <w:t>operatsiyalari</w:t>
-      </w:r>
-      <w:proofErr w:type="spellEnd"/>
-      <w:r>
-        <w:rPr>
-          <w:rFonts w:eastAsiaTheme="minorEastAsia"/>
-          <w:color w:val="000000" w:themeColor="text1"/>
-          <w:lang w:val="en-US"/>
-        </w:rPr>
-        <w:t xml:space="preserve">, </w:t>
-      </w:r>
-      <w:proofErr w:type="spellStart"/>
-      <w:r>
-        <w:rPr>
-          <w:rFonts w:eastAsiaTheme="minorEastAsia"/>
-          <w:color w:val="000000" w:themeColor="text1"/>
-          <w:lang w:val="en-US"/>
-        </w:rPr>
-        <w:t>logistika</w:t>
-      </w:r>
-      <w:proofErr w:type="spellEnd"/>
-      <w:r>
-        <w:rPr>
-          <w:rFonts w:eastAsiaTheme="minorEastAsia"/>
-          <w:color w:val="000000" w:themeColor="text1"/>
-          <w:lang w:val="en-US"/>
-        </w:rPr>
-        <w:t xml:space="preserve"> </w:t>
-      </w:r>
-      <w:proofErr w:type="spellStart"/>
-      <w:r>
-        <w:rPr>
-          <w:rFonts w:eastAsiaTheme="minorEastAsia"/>
-          <w:color w:val="000000" w:themeColor="text1"/>
-          <w:lang w:val="en-US"/>
-        </w:rPr>
-        <w:t>va</w:t>
-      </w:r>
-      <w:proofErr w:type="spellEnd"/>
-      <w:r>
-        <w:rPr>
-          <w:rFonts w:eastAsiaTheme="minorEastAsia"/>
-          <w:color w:val="000000" w:themeColor="text1"/>
-          <w:lang w:val="en-US"/>
-        </w:rPr>
-        <w:t xml:space="preserve"> </w:t>
-      </w:r>
-      <w:proofErr w:type="spellStart"/>
-      <w:r>
-        <w:rPr>
-          <w:rFonts w:eastAsiaTheme="minorEastAsia"/>
-          <w:color w:val="000000" w:themeColor="text1"/>
-          <w:lang w:val="en-US"/>
-        </w:rPr>
-        <w:t>moliya</w:t>
-      </w:r>
-      <w:proofErr w:type="spellEnd"/>
-      <w:r>
-        <w:rPr>
-          <w:rFonts w:eastAsiaTheme="minorEastAsia"/>
-          <w:color w:val="000000" w:themeColor="text1"/>
-          <w:lang w:val="en-US"/>
-        </w:rPr>
-        <w:t xml:space="preserve"> </w:t>
-      </w:r>
-      <w:proofErr w:type="spellStart"/>
-      <w:r>
-        <w:rPr>
-          <w:rFonts w:eastAsiaTheme="minorEastAsia"/>
-          <w:color w:val="000000" w:themeColor="text1"/>
-          <w:lang w:val="en-US"/>
-        </w:rPr>
-        <w:t>bo'limlari</w:t>
-      </w:r>
-      <w:proofErr w:type="spellEnd"/>
-      <w:r>
-        <w:rPr>
-          <w:rFonts w:eastAsiaTheme="minorEastAsia"/>
-          <w:color w:val="000000" w:themeColor="text1"/>
-          <w:lang w:val="en-US"/>
-        </w:rPr>
-        <w:t xml:space="preserve"> </w:t>
-      </w:r>
-      <w:proofErr w:type="spellStart"/>
-      <w:r>
-        <w:rPr>
-          <w:rFonts w:eastAsiaTheme="minorEastAsia"/>
-          <w:color w:val="000000" w:themeColor="text1"/>
-          <w:lang w:val="en-US"/>
-        </w:rPr>
-        <w:t>rahbarlaridan</w:t>
-      </w:r>
-      <w:proofErr w:type="spellEnd"/>
-      <w:r>
-        <w:rPr>
-          <w:rFonts w:eastAsiaTheme="minorEastAsia"/>
-          <w:color w:val="000000" w:themeColor="text1"/>
-          <w:lang w:val="en-US"/>
-        </w:rPr>
-        <w:t xml:space="preserve"> </w:t>
-      </w:r>
-      <w:proofErr w:type="spellStart"/>
-      <w:r>
-        <w:rPr>
-          <w:rFonts w:eastAsiaTheme="minorEastAsia"/>
-          <w:color w:val="000000" w:themeColor="text1"/>
-          <w:lang w:val="en-US"/>
-        </w:rPr>
-        <w:t>tushunchalarni</w:t>
-      </w:r>
-      <w:proofErr w:type="spellEnd"/>
-      <w:r>
-        <w:rPr>
-          <w:rFonts w:eastAsiaTheme="minorEastAsia"/>
-          <w:color w:val="000000" w:themeColor="text1"/>
-          <w:lang w:val="en-US"/>
-        </w:rPr>
-        <w:t xml:space="preserve"> </w:t>
-      </w:r>
-      <w:proofErr w:type="spellStart"/>
-      <w:r>
-        <w:rPr>
-          <w:rFonts w:eastAsiaTheme="minorEastAsia"/>
-          <w:color w:val="000000" w:themeColor="text1"/>
-          <w:lang w:val="en-US"/>
-        </w:rPr>
-        <w:t>to'plash</w:t>
-      </w:r>
-      <w:proofErr w:type="spellEnd"/>
-      <w:r>
-        <w:rPr>
-          <w:rFonts w:eastAsiaTheme="minorEastAsia"/>
-          <w:color w:val="000000" w:themeColor="text1"/>
-          <w:lang w:val="en-US"/>
-        </w:rPr>
-        <w:t xml:space="preserve"> </w:t>
-      </w:r>
-      <w:proofErr w:type="spellStart"/>
-      <w:r>
-        <w:rPr>
-          <w:rFonts w:eastAsiaTheme="minorEastAsia"/>
-          <w:color w:val="000000" w:themeColor="text1"/>
-          <w:lang w:val="en-US"/>
-        </w:rPr>
-        <w:t>uchun</w:t>
-      </w:r>
-      <w:proofErr w:type="spellEnd"/>
-      <w:r>
-        <w:rPr>
-          <w:rFonts w:eastAsiaTheme="minorEastAsia"/>
-          <w:color w:val="000000" w:themeColor="text1"/>
-          <w:lang w:val="en-US"/>
-        </w:rPr>
-        <w:t xml:space="preserve"> </w:t>
-      </w:r>
-      <w:proofErr w:type="spellStart"/>
-      <w:r>
-        <w:rPr>
-          <w:rFonts w:eastAsiaTheme="minorEastAsia"/>
-          <w:color w:val="000000" w:themeColor="text1"/>
-          <w:lang w:val="en-US"/>
-        </w:rPr>
-        <w:t>mo'ljallangan</w:t>
-      </w:r>
-      <w:proofErr w:type="spellEnd"/>
-      <w:r>
-        <w:rPr>
-          <w:rFonts w:eastAsiaTheme="minorEastAsia"/>
-          <w:color w:val="000000" w:themeColor="text1"/>
-          <w:lang w:val="en-US"/>
-        </w:rPr>
-        <w:t xml:space="preserve">. Bu </w:t>
+      <w:r>
+        <w:rPr>
+          <w:rFonts w:eastAsiaTheme="minorEastAsia"/>
+          <w:color w:val="000000" w:themeColor="text1"/>
+        </w:rPr>
+        <w:t xml:space="preserve">Tashabbus guruhi yuqori darajadagi boshqaruv, jumladan, kichik xodimlar, ombor operatsiyalari, logistika va moliya bo'limlari rahbarlaridan tushunchalarni to'plash uchun mo'ljallangan. </w:t>
+      </w:r>
+      <w:r>
+        <w:rPr>
+          <w:rFonts w:eastAsiaTheme="minorEastAsia"/>
+          <w:color w:val="000000" w:themeColor="text1"/>
+          <w:lang w:val="en-US"/>
+        </w:rPr>
+        <w:t xml:space="preserve">Bu </w:t>
       </w:r>
       <w:proofErr w:type="spellStart"/>
       <w:r>
@@ -30114,1896 +28114,21 @@
         <w:rPr>
           <w:rFonts w:eastAsiaTheme="minorEastAsia"/>
           <w:color w:val="000000" w:themeColor="text1"/>
-          <w:lang w:val="en-US"/>
-        </w:rPr>
-      </w:pPr>
-      <w:r>
-        <w:rPr>
-          <w:rFonts w:eastAsiaTheme="minorEastAsia"/>
-          <w:color w:val="000000" w:themeColor="text1"/>
-          <w:lang w:val="en-US"/>
-        </w:rPr>
-        <w:t xml:space="preserve">ERP </w:t>
-      </w:r>
-      <w:proofErr w:type="spellStart"/>
-      <w:r>
-        <w:rPr>
-          <w:rFonts w:eastAsiaTheme="minorEastAsia"/>
-          <w:color w:val="000000" w:themeColor="text1"/>
-          <w:lang w:val="en-US"/>
-        </w:rPr>
-        <w:t>tizimini</w:t>
-      </w:r>
-      <w:proofErr w:type="spellEnd"/>
-      <w:r>
-        <w:rPr>
-          <w:rFonts w:eastAsiaTheme="minorEastAsia"/>
-          <w:color w:val="000000" w:themeColor="text1"/>
-          <w:lang w:val="en-US"/>
-        </w:rPr>
-        <w:t xml:space="preserve"> </w:t>
-      </w:r>
-      <w:proofErr w:type="spellStart"/>
-      <w:r>
-        <w:rPr>
-          <w:rFonts w:eastAsiaTheme="minorEastAsia"/>
-          <w:color w:val="000000" w:themeColor="text1"/>
-          <w:lang w:val="en-US"/>
-        </w:rPr>
-        <w:t>o'rnatgandan</w:t>
-      </w:r>
-      <w:proofErr w:type="spellEnd"/>
-      <w:r>
-        <w:rPr>
-          <w:rFonts w:eastAsiaTheme="minorEastAsia"/>
-          <w:color w:val="000000" w:themeColor="text1"/>
-          <w:lang w:val="en-US"/>
-        </w:rPr>
-        <w:t xml:space="preserve"> </w:t>
-      </w:r>
-      <w:proofErr w:type="spellStart"/>
-      <w:r>
-        <w:rPr>
-          <w:rFonts w:eastAsiaTheme="minorEastAsia"/>
-          <w:color w:val="000000" w:themeColor="text1"/>
-          <w:lang w:val="en-US"/>
-        </w:rPr>
-        <w:t>oldin</w:t>
-      </w:r>
-      <w:proofErr w:type="spellEnd"/>
-      <w:r>
-        <w:rPr>
-          <w:rFonts w:eastAsiaTheme="minorEastAsia"/>
-          <w:color w:val="000000" w:themeColor="text1"/>
-          <w:lang w:val="en-US"/>
-        </w:rPr>
-        <w:t xml:space="preserve"> </w:t>
-      </w:r>
-      <w:proofErr w:type="spellStart"/>
-      <w:r>
-        <w:rPr>
-          <w:rFonts w:eastAsiaTheme="minorEastAsia"/>
-          <w:color w:val="000000" w:themeColor="text1"/>
-          <w:lang w:val="en-US"/>
-        </w:rPr>
-        <w:t>va</w:t>
-      </w:r>
-      <w:proofErr w:type="spellEnd"/>
-      <w:r>
-        <w:rPr>
-          <w:rFonts w:eastAsiaTheme="minorEastAsia"/>
-          <w:color w:val="000000" w:themeColor="text1"/>
-          <w:lang w:val="en-US"/>
-        </w:rPr>
-        <w:t xml:space="preserve"> </w:t>
-      </w:r>
-      <w:proofErr w:type="spellStart"/>
-      <w:r>
-        <w:rPr>
-          <w:rFonts w:eastAsiaTheme="minorEastAsia"/>
-          <w:color w:val="000000" w:themeColor="text1"/>
-          <w:lang w:val="en-US"/>
-        </w:rPr>
-        <w:t>keyin</w:t>
-      </w:r>
-      <w:proofErr w:type="spellEnd"/>
-      <w:r>
-        <w:rPr>
-          <w:rFonts w:eastAsiaTheme="minorEastAsia"/>
-          <w:color w:val="000000" w:themeColor="text1"/>
-          <w:lang w:val="en-US"/>
-        </w:rPr>
-        <w:t xml:space="preserve">, </w:t>
-      </w:r>
-      <w:proofErr w:type="spellStart"/>
-      <w:r>
-        <w:rPr>
-          <w:rFonts w:eastAsiaTheme="minorEastAsia"/>
-          <w:color w:val="000000" w:themeColor="text1"/>
-          <w:lang w:val="en-US"/>
-        </w:rPr>
-        <w:t>xodimlarga</w:t>
-      </w:r>
-      <w:proofErr w:type="spellEnd"/>
-      <w:r>
-        <w:rPr>
-          <w:rFonts w:eastAsiaTheme="minorEastAsia"/>
-          <w:color w:val="000000" w:themeColor="text1"/>
-          <w:lang w:val="en-US"/>
-        </w:rPr>
-        <w:t xml:space="preserve"> ERP </w:t>
-      </w:r>
-      <w:proofErr w:type="spellStart"/>
-      <w:r>
-        <w:rPr>
-          <w:rFonts w:eastAsiaTheme="minorEastAsia"/>
-          <w:color w:val="000000" w:themeColor="text1"/>
-          <w:lang w:val="en-US"/>
-        </w:rPr>
-        <w:t>tizimini</w:t>
-      </w:r>
-      <w:proofErr w:type="spellEnd"/>
-      <w:r>
-        <w:rPr>
-          <w:rFonts w:eastAsiaTheme="minorEastAsia"/>
-          <w:color w:val="000000" w:themeColor="text1"/>
-          <w:lang w:val="en-US"/>
-        </w:rPr>
-        <w:t xml:space="preserve"> </w:t>
-      </w:r>
-      <w:proofErr w:type="spellStart"/>
-      <w:r>
-        <w:rPr>
-          <w:rFonts w:eastAsiaTheme="minorEastAsia"/>
-          <w:color w:val="000000" w:themeColor="text1"/>
-          <w:lang w:val="en-US"/>
-        </w:rPr>
-        <w:t>qanday</w:t>
-      </w:r>
-      <w:proofErr w:type="spellEnd"/>
-      <w:r>
-        <w:rPr>
-          <w:rFonts w:eastAsiaTheme="minorEastAsia"/>
-          <w:color w:val="000000" w:themeColor="text1"/>
-          <w:lang w:val="en-US"/>
-        </w:rPr>
-        <w:t xml:space="preserve"> </w:t>
-      </w:r>
-      <w:proofErr w:type="spellStart"/>
-      <w:r>
-        <w:rPr>
-          <w:rFonts w:eastAsiaTheme="minorEastAsia"/>
-          <w:color w:val="000000" w:themeColor="text1"/>
-          <w:lang w:val="en-US"/>
-        </w:rPr>
-        <w:t>ishlatish</w:t>
-      </w:r>
-      <w:proofErr w:type="spellEnd"/>
-      <w:r>
-        <w:rPr>
-          <w:rFonts w:eastAsiaTheme="minorEastAsia"/>
-          <w:color w:val="000000" w:themeColor="text1"/>
-          <w:lang w:val="en-US"/>
-        </w:rPr>
-        <w:t xml:space="preserve"> </w:t>
-      </w:r>
-      <w:proofErr w:type="spellStart"/>
-      <w:r>
-        <w:rPr>
-          <w:rFonts w:eastAsiaTheme="minorEastAsia"/>
-          <w:color w:val="000000" w:themeColor="text1"/>
-          <w:lang w:val="en-US"/>
-        </w:rPr>
-        <w:t>kerakligi</w:t>
-      </w:r>
-      <w:proofErr w:type="spellEnd"/>
-      <w:r>
-        <w:rPr>
-          <w:rFonts w:eastAsiaTheme="minorEastAsia"/>
-          <w:color w:val="000000" w:themeColor="text1"/>
-          <w:lang w:val="en-US"/>
-        </w:rPr>
-        <w:t xml:space="preserve"> </w:t>
-      </w:r>
-      <w:proofErr w:type="spellStart"/>
-      <w:r>
-        <w:rPr>
-          <w:rFonts w:eastAsiaTheme="minorEastAsia"/>
-          <w:color w:val="000000" w:themeColor="text1"/>
-          <w:lang w:val="en-US"/>
-        </w:rPr>
-        <w:t>haqida</w:t>
-      </w:r>
-      <w:proofErr w:type="spellEnd"/>
-      <w:r>
-        <w:rPr>
-          <w:rFonts w:eastAsiaTheme="minorEastAsia"/>
-          <w:color w:val="000000" w:themeColor="text1"/>
-          <w:lang w:val="en-US"/>
-        </w:rPr>
-        <w:t xml:space="preserve"> </w:t>
-      </w:r>
-      <w:proofErr w:type="spellStart"/>
-      <w:r>
-        <w:rPr>
-          <w:rFonts w:eastAsiaTheme="minorEastAsia"/>
-          <w:color w:val="000000" w:themeColor="text1"/>
-          <w:lang w:val="en-US"/>
-        </w:rPr>
-        <w:t>ta'lim</w:t>
-      </w:r>
-      <w:proofErr w:type="spellEnd"/>
-      <w:r>
-        <w:rPr>
-          <w:rFonts w:eastAsiaTheme="minorEastAsia"/>
-          <w:color w:val="000000" w:themeColor="text1"/>
-          <w:lang w:val="en-US"/>
-        </w:rPr>
-        <w:t xml:space="preserve"> </w:t>
-      </w:r>
-      <w:proofErr w:type="spellStart"/>
-      <w:r>
-        <w:rPr>
-          <w:rFonts w:eastAsiaTheme="minorEastAsia"/>
-          <w:color w:val="000000" w:themeColor="text1"/>
-          <w:lang w:val="en-US"/>
-        </w:rPr>
-        <w:t>berish</w:t>
-      </w:r>
-      <w:proofErr w:type="spellEnd"/>
-      <w:r>
-        <w:rPr>
-          <w:rFonts w:eastAsiaTheme="minorEastAsia"/>
-          <w:color w:val="000000" w:themeColor="text1"/>
-          <w:lang w:val="en-US"/>
-        </w:rPr>
-        <w:t xml:space="preserve"> </w:t>
-      </w:r>
-      <w:proofErr w:type="spellStart"/>
-      <w:r>
-        <w:rPr>
-          <w:rFonts w:eastAsiaTheme="minorEastAsia"/>
-          <w:color w:val="000000" w:themeColor="text1"/>
-          <w:lang w:val="en-US"/>
-        </w:rPr>
-        <w:t>juda</w:t>
-      </w:r>
-      <w:proofErr w:type="spellEnd"/>
-      <w:r>
-        <w:rPr>
-          <w:rFonts w:eastAsiaTheme="minorEastAsia"/>
-          <w:color w:val="000000" w:themeColor="text1"/>
-          <w:lang w:val="en-US"/>
-        </w:rPr>
-        <w:t xml:space="preserve"> </w:t>
-      </w:r>
-      <w:proofErr w:type="spellStart"/>
-      <w:r>
-        <w:rPr>
-          <w:rFonts w:eastAsiaTheme="minorEastAsia"/>
-          <w:color w:val="000000" w:themeColor="text1"/>
-          <w:lang w:val="en-US"/>
-        </w:rPr>
-        <w:t>muhim</w:t>
-      </w:r>
-      <w:proofErr w:type="spellEnd"/>
-      <w:r>
-        <w:rPr>
-          <w:rFonts w:eastAsiaTheme="minorEastAsia"/>
-          <w:color w:val="000000" w:themeColor="text1"/>
-          <w:lang w:val="en-US"/>
-        </w:rPr>
-        <w:t xml:space="preserve">. Bu, </w:t>
-      </w:r>
-      <w:proofErr w:type="spellStart"/>
-      <w:r>
-        <w:rPr>
-          <w:rFonts w:eastAsiaTheme="minorEastAsia"/>
-          <w:color w:val="000000" w:themeColor="text1"/>
-          <w:lang w:val="en-US"/>
-        </w:rPr>
-        <w:t>o'quv</w:t>
-      </w:r>
-      <w:proofErr w:type="spellEnd"/>
-      <w:r>
-        <w:rPr>
-          <w:rFonts w:eastAsiaTheme="minorEastAsia"/>
-          <w:color w:val="000000" w:themeColor="text1"/>
-          <w:lang w:val="en-US"/>
-        </w:rPr>
-        <w:t xml:space="preserve"> </w:t>
-      </w:r>
-      <w:proofErr w:type="spellStart"/>
-      <w:r>
-        <w:rPr>
-          <w:rFonts w:eastAsiaTheme="minorEastAsia"/>
-          <w:color w:val="000000" w:themeColor="text1"/>
-          <w:lang w:val="en-US"/>
-        </w:rPr>
-        <w:t>dasturlari</w:t>
-      </w:r>
-      <w:proofErr w:type="spellEnd"/>
-      <w:r>
-        <w:rPr>
-          <w:rFonts w:eastAsiaTheme="minorEastAsia"/>
-          <w:color w:val="000000" w:themeColor="text1"/>
-          <w:lang w:val="en-US"/>
-        </w:rPr>
-        <w:t xml:space="preserve">, </w:t>
-      </w:r>
-      <w:proofErr w:type="spellStart"/>
-      <w:r>
-        <w:rPr>
-          <w:rFonts w:eastAsiaTheme="minorEastAsia"/>
-          <w:color w:val="000000" w:themeColor="text1"/>
-          <w:lang w:val="en-US"/>
-        </w:rPr>
-        <w:t>seminarlar</w:t>
-      </w:r>
-      <w:proofErr w:type="spellEnd"/>
-      <w:r>
-        <w:rPr>
-          <w:rFonts w:eastAsiaTheme="minorEastAsia"/>
-          <w:color w:val="000000" w:themeColor="text1"/>
-          <w:lang w:val="en-US"/>
-        </w:rPr>
-        <w:t xml:space="preserve">, </w:t>
-      </w:r>
-      <w:proofErr w:type="spellStart"/>
-      <w:r>
-        <w:rPr>
-          <w:rFonts w:eastAsiaTheme="minorEastAsia"/>
-          <w:color w:val="000000" w:themeColor="text1"/>
-          <w:lang w:val="en-US"/>
-        </w:rPr>
-        <w:t>va</w:t>
-      </w:r>
-      <w:proofErr w:type="spellEnd"/>
-      <w:r>
-        <w:rPr>
-          <w:rFonts w:eastAsiaTheme="minorEastAsia"/>
-          <w:color w:val="000000" w:themeColor="text1"/>
-          <w:lang w:val="en-US"/>
-        </w:rPr>
-        <w:t xml:space="preserve"> </w:t>
-      </w:r>
-      <w:proofErr w:type="spellStart"/>
-      <w:r>
-        <w:rPr>
-          <w:rFonts w:eastAsiaTheme="minorEastAsia"/>
-          <w:color w:val="000000" w:themeColor="text1"/>
-          <w:lang w:val="en-US"/>
-        </w:rPr>
-        <w:t>yangi</w:t>
-      </w:r>
-      <w:proofErr w:type="spellEnd"/>
-      <w:r>
-        <w:rPr>
-          <w:rFonts w:eastAsiaTheme="minorEastAsia"/>
-          <w:color w:val="000000" w:themeColor="text1"/>
-          <w:lang w:val="en-US"/>
-        </w:rPr>
-        <w:t xml:space="preserve"> </w:t>
-      </w:r>
-      <w:proofErr w:type="spellStart"/>
-      <w:r>
-        <w:rPr>
-          <w:rFonts w:eastAsiaTheme="minorEastAsia"/>
-          <w:color w:val="000000" w:themeColor="text1"/>
-          <w:lang w:val="en-US"/>
-        </w:rPr>
-        <w:t>texnologiyalar</w:t>
-      </w:r>
-      <w:proofErr w:type="spellEnd"/>
-      <w:r>
-        <w:rPr>
-          <w:rFonts w:eastAsiaTheme="minorEastAsia"/>
-          <w:color w:val="000000" w:themeColor="text1"/>
-          <w:lang w:val="en-US"/>
-        </w:rPr>
-        <w:t xml:space="preserve"> </w:t>
-      </w:r>
-      <w:proofErr w:type="spellStart"/>
-      <w:r>
-        <w:rPr>
-          <w:rFonts w:eastAsiaTheme="minorEastAsia"/>
-          <w:color w:val="000000" w:themeColor="text1"/>
-          <w:lang w:val="en-US"/>
-        </w:rPr>
-        <w:t>haqida</w:t>
-      </w:r>
-      <w:proofErr w:type="spellEnd"/>
-      <w:r>
-        <w:rPr>
-          <w:rFonts w:eastAsiaTheme="minorEastAsia"/>
-          <w:color w:val="000000" w:themeColor="text1"/>
-          <w:lang w:val="en-US"/>
-        </w:rPr>
-        <w:t xml:space="preserve"> </w:t>
-      </w:r>
-      <w:proofErr w:type="spellStart"/>
-      <w:r>
-        <w:rPr>
-          <w:rFonts w:eastAsiaTheme="minorEastAsia"/>
-          <w:color w:val="000000" w:themeColor="text1"/>
-          <w:lang w:val="en-US"/>
-        </w:rPr>
-        <w:t>aniq</w:t>
-      </w:r>
-      <w:proofErr w:type="spellEnd"/>
-      <w:r>
-        <w:rPr>
-          <w:rFonts w:eastAsiaTheme="minorEastAsia"/>
-          <w:color w:val="000000" w:themeColor="text1"/>
-          <w:lang w:val="en-US"/>
-        </w:rPr>
-        <w:t xml:space="preserve"> </w:t>
-      </w:r>
-      <w:proofErr w:type="spellStart"/>
-      <w:r>
-        <w:rPr>
-          <w:rFonts w:eastAsiaTheme="minorEastAsia"/>
-          <w:color w:val="000000" w:themeColor="text1"/>
-          <w:lang w:val="en-US"/>
-        </w:rPr>
-        <w:t>muloqotni</w:t>
-      </w:r>
-      <w:proofErr w:type="spellEnd"/>
-      <w:r>
-        <w:rPr>
-          <w:rFonts w:eastAsiaTheme="minorEastAsia"/>
-          <w:color w:val="000000" w:themeColor="text1"/>
-          <w:lang w:val="en-US"/>
-        </w:rPr>
-        <w:t xml:space="preserve"> </w:t>
-      </w:r>
-      <w:proofErr w:type="spellStart"/>
-      <w:r>
-        <w:rPr>
-          <w:rFonts w:eastAsiaTheme="minorEastAsia"/>
-          <w:color w:val="000000" w:themeColor="text1"/>
-          <w:lang w:val="en-US"/>
-        </w:rPr>
-        <w:t>o'z</w:t>
-      </w:r>
-      <w:proofErr w:type="spellEnd"/>
-      <w:r>
-        <w:rPr>
-          <w:rFonts w:eastAsiaTheme="minorEastAsia"/>
-          <w:color w:val="000000" w:themeColor="text1"/>
-          <w:lang w:val="en-US"/>
-        </w:rPr>
-        <w:t xml:space="preserve"> </w:t>
-      </w:r>
-      <w:proofErr w:type="spellStart"/>
-      <w:r>
-        <w:rPr>
-          <w:rFonts w:eastAsiaTheme="minorEastAsia"/>
-          <w:color w:val="000000" w:themeColor="text1"/>
-          <w:lang w:val="en-US"/>
-        </w:rPr>
-        <w:t>ichiga</w:t>
-      </w:r>
-      <w:proofErr w:type="spellEnd"/>
-      <w:r>
-        <w:rPr>
-          <w:rFonts w:eastAsiaTheme="minorEastAsia"/>
-          <w:color w:val="000000" w:themeColor="text1"/>
-          <w:lang w:val="en-US"/>
-        </w:rPr>
-        <w:t xml:space="preserve"> </w:t>
-      </w:r>
-      <w:proofErr w:type="spellStart"/>
-      <w:r>
-        <w:rPr>
-          <w:rFonts w:eastAsiaTheme="minorEastAsia"/>
-          <w:color w:val="000000" w:themeColor="text1"/>
-          <w:lang w:val="en-US"/>
-        </w:rPr>
-        <w:t>oladi</w:t>
-      </w:r>
-      <w:proofErr w:type="spellEnd"/>
-      <w:r>
-        <w:rPr>
-          <w:rFonts w:eastAsiaTheme="minorEastAsia"/>
-          <w:color w:val="000000" w:themeColor="text1"/>
-          <w:lang w:val="en-US"/>
-        </w:rPr>
-        <w:t xml:space="preserve">. ERP </w:t>
-      </w:r>
-      <w:proofErr w:type="spellStart"/>
-      <w:r>
-        <w:rPr>
-          <w:rFonts w:eastAsiaTheme="minorEastAsia"/>
-          <w:color w:val="000000" w:themeColor="text1"/>
-          <w:lang w:val="en-US"/>
-        </w:rPr>
-        <w:t>tizimini</w:t>
-      </w:r>
-      <w:proofErr w:type="spellEnd"/>
-      <w:r>
-        <w:rPr>
-          <w:rFonts w:eastAsiaTheme="minorEastAsia"/>
-          <w:color w:val="000000" w:themeColor="text1"/>
-          <w:lang w:val="en-US"/>
-        </w:rPr>
-        <w:t xml:space="preserve"> </w:t>
-      </w:r>
-      <w:proofErr w:type="spellStart"/>
-      <w:r>
-        <w:rPr>
-          <w:rFonts w:eastAsiaTheme="minorEastAsia"/>
-          <w:color w:val="000000" w:themeColor="text1"/>
-          <w:lang w:val="en-US"/>
-        </w:rPr>
-        <w:t>o'rnatgandan</w:t>
-      </w:r>
-      <w:proofErr w:type="spellEnd"/>
-      <w:r>
-        <w:rPr>
-          <w:rFonts w:eastAsiaTheme="minorEastAsia"/>
-          <w:color w:val="000000" w:themeColor="text1"/>
-          <w:lang w:val="en-US"/>
-        </w:rPr>
-        <w:t xml:space="preserve"> </w:t>
-      </w:r>
-      <w:proofErr w:type="spellStart"/>
-      <w:r>
-        <w:rPr>
-          <w:rFonts w:eastAsiaTheme="minorEastAsia"/>
-          <w:color w:val="000000" w:themeColor="text1"/>
-          <w:lang w:val="en-US"/>
-        </w:rPr>
-        <w:t>keyin</w:t>
-      </w:r>
-      <w:proofErr w:type="spellEnd"/>
-      <w:r>
-        <w:rPr>
-          <w:rFonts w:eastAsiaTheme="minorEastAsia"/>
-          <w:color w:val="000000" w:themeColor="text1"/>
-          <w:lang w:val="en-US"/>
-        </w:rPr>
-        <w:t xml:space="preserve">, </w:t>
-      </w:r>
-      <w:proofErr w:type="spellStart"/>
-      <w:r>
-        <w:rPr>
-          <w:rFonts w:eastAsiaTheme="minorEastAsia"/>
-          <w:color w:val="000000" w:themeColor="text1"/>
-          <w:lang w:val="en-US"/>
-        </w:rPr>
-        <w:t>xodimlarga</w:t>
-      </w:r>
-      <w:proofErr w:type="spellEnd"/>
-      <w:r>
-        <w:rPr>
-          <w:rFonts w:eastAsiaTheme="minorEastAsia"/>
-          <w:color w:val="000000" w:themeColor="text1"/>
-          <w:lang w:val="en-US"/>
-        </w:rPr>
-        <w:t xml:space="preserve"> </w:t>
-      </w:r>
-      <w:proofErr w:type="spellStart"/>
-      <w:r>
-        <w:rPr>
-          <w:rFonts w:eastAsiaTheme="minorEastAsia"/>
-          <w:color w:val="000000" w:themeColor="text1"/>
-          <w:lang w:val="en-US"/>
-        </w:rPr>
-        <w:t>doimiy</w:t>
-      </w:r>
-      <w:proofErr w:type="spellEnd"/>
-      <w:r>
-        <w:rPr>
-          <w:rFonts w:eastAsiaTheme="minorEastAsia"/>
-          <w:color w:val="000000" w:themeColor="text1"/>
-          <w:lang w:val="en-US"/>
-        </w:rPr>
-        <w:t xml:space="preserve"> </w:t>
-      </w:r>
-      <w:proofErr w:type="spellStart"/>
-      <w:r>
-        <w:rPr>
-          <w:rFonts w:eastAsiaTheme="minorEastAsia"/>
-          <w:color w:val="000000" w:themeColor="text1"/>
-          <w:lang w:val="en-US"/>
-        </w:rPr>
-        <w:t>yordam</w:t>
-      </w:r>
-      <w:proofErr w:type="spellEnd"/>
-      <w:r>
-        <w:rPr>
-          <w:rFonts w:eastAsiaTheme="minorEastAsia"/>
-          <w:color w:val="000000" w:themeColor="text1"/>
-          <w:lang w:val="en-US"/>
-        </w:rPr>
-        <w:t xml:space="preserve"> </w:t>
-      </w:r>
-      <w:proofErr w:type="spellStart"/>
-      <w:r>
-        <w:rPr>
-          <w:rFonts w:eastAsiaTheme="minorEastAsia"/>
-          <w:color w:val="000000" w:themeColor="text1"/>
-          <w:lang w:val="en-US"/>
-        </w:rPr>
-        <w:t>va</w:t>
-      </w:r>
-      <w:proofErr w:type="spellEnd"/>
-      <w:r>
-        <w:rPr>
-          <w:rFonts w:eastAsiaTheme="minorEastAsia"/>
-          <w:color w:val="000000" w:themeColor="text1"/>
-          <w:lang w:val="en-US"/>
-        </w:rPr>
-        <w:t xml:space="preserve"> </w:t>
-      </w:r>
-      <w:proofErr w:type="spellStart"/>
-      <w:r>
-        <w:rPr>
-          <w:rFonts w:eastAsiaTheme="minorEastAsia"/>
-          <w:color w:val="000000" w:themeColor="text1"/>
-          <w:lang w:val="en-US"/>
-        </w:rPr>
-        <w:t>qo'llab-quvvatlash</w:t>
-      </w:r>
-      <w:proofErr w:type="spellEnd"/>
-      <w:r>
-        <w:rPr>
-          <w:rFonts w:eastAsiaTheme="minorEastAsia"/>
-          <w:color w:val="000000" w:themeColor="text1"/>
-          <w:lang w:val="en-US"/>
-        </w:rPr>
-        <w:t xml:space="preserve"> </w:t>
-      </w:r>
-      <w:proofErr w:type="spellStart"/>
-      <w:r>
-        <w:rPr>
-          <w:rFonts w:eastAsiaTheme="minorEastAsia"/>
-          <w:color w:val="000000" w:themeColor="text1"/>
-          <w:lang w:val="en-US"/>
-        </w:rPr>
-        <w:t>taqdim</w:t>
-      </w:r>
-      <w:proofErr w:type="spellEnd"/>
-      <w:r>
-        <w:rPr>
-          <w:rFonts w:eastAsiaTheme="minorEastAsia"/>
-          <w:color w:val="000000" w:themeColor="text1"/>
-          <w:lang w:val="en-US"/>
-        </w:rPr>
-        <w:t xml:space="preserve"> </w:t>
-      </w:r>
-      <w:proofErr w:type="spellStart"/>
-      <w:r>
-        <w:rPr>
-          <w:rFonts w:eastAsiaTheme="minorEastAsia"/>
-          <w:color w:val="000000" w:themeColor="text1"/>
-          <w:lang w:val="en-US"/>
-        </w:rPr>
-        <w:t>etish</w:t>
-      </w:r>
-      <w:proofErr w:type="spellEnd"/>
-      <w:r>
-        <w:rPr>
-          <w:rFonts w:eastAsiaTheme="minorEastAsia"/>
-          <w:color w:val="000000" w:themeColor="text1"/>
-          <w:lang w:val="en-US"/>
-        </w:rPr>
-        <w:t xml:space="preserve"> </w:t>
-      </w:r>
-      <w:proofErr w:type="spellStart"/>
-      <w:r>
-        <w:rPr>
-          <w:rFonts w:eastAsiaTheme="minorEastAsia"/>
-          <w:color w:val="000000" w:themeColor="text1"/>
-          <w:lang w:val="en-US"/>
-        </w:rPr>
-        <w:t>kerak</w:t>
-      </w:r>
-      <w:proofErr w:type="spellEnd"/>
-      <w:r>
-        <w:rPr>
-          <w:rFonts w:eastAsiaTheme="minorEastAsia"/>
-          <w:color w:val="000000" w:themeColor="text1"/>
-          <w:lang w:val="en-US"/>
-        </w:rPr>
-        <w:t xml:space="preserve">. </w:t>
-      </w:r>
-      <w:r>
-        <w:rPr>
-          <w:rFonts w:eastAsiaTheme="minorEastAsia"/>
-          <w:color w:val="000000" w:themeColor="text1"/>
-          <w:lang w:val="en-US"/>
-        </w:rPr>
-        <w:t xml:space="preserve">Bu </w:t>
-      </w:r>
-      <w:proofErr w:type="spellStart"/>
-      <w:r>
-        <w:rPr>
-          <w:rFonts w:eastAsiaTheme="minorEastAsia"/>
-          <w:color w:val="000000" w:themeColor="text1"/>
-          <w:lang w:val="en-US"/>
-        </w:rPr>
-        <w:t>tizimdan</w:t>
-      </w:r>
-      <w:proofErr w:type="spellEnd"/>
-      <w:r>
-        <w:rPr>
-          <w:rFonts w:eastAsiaTheme="minorEastAsia"/>
-          <w:color w:val="000000" w:themeColor="text1"/>
-          <w:lang w:val="en-US"/>
-        </w:rPr>
-        <w:t xml:space="preserve"> </w:t>
-      </w:r>
-      <w:proofErr w:type="spellStart"/>
-      <w:r>
-        <w:rPr>
-          <w:rFonts w:eastAsiaTheme="minorEastAsia"/>
-          <w:color w:val="000000" w:themeColor="text1"/>
-          <w:lang w:val="en-US"/>
-        </w:rPr>
-        <w:t>foydalanishni</w:t>
-      </w:r>
-      <w:proofErr w:type="spellEnd"/>
-      <w:r>
-        <w:rPr>
-          <w:rFonts w:eastAsiaTheme="minorEastAsia"/>
-          <w:color w:val="000000" w:themeColor="text1"/>
-          <w:lang w:val="en-US"/>
-        </w:rPr>
-        <w:t xml:space="preserve"> </w:t>
-      </w:r>
-      <w:proofErr w:type="spellStart"/>
-      <w:r>
-        <w:rPr>
-          <w:rFonts w:eastAsiaTheme="minorEastAsia"/>
-          <w:color w:val="000000" w:themeColor="text1"/>
-          <w:lang w:val="en-US"/>
-        </w:rPr>
-        <w:t>yaxshilash</w:t>
-      </w:r>
-      <w:proofErr w:type="spellEnd"/>
-      <w:r>
-        <w:rPr>
-          <w:rFonts w:eastAsiaTheme="minorEastAsia"/>
-          <w:color w:val="000000" w:themeColor="text1"/>
-          <w:lang w:val="en-US"/>
-        </w:rPr>
-        <w:t xml:space="preserve"> </w:t>
-      </w:r>
-      <w:proofErr w:type="spellStart"/>
-      <w:r>
-        <w:rPr>
-          <w:rFonts w:eastAsiaTheme="minorEastAsia"/>
-          <w:color w:val="000000" w:themeColor="text1"/>
-          <w:lang w:val="en-US"/>
-        </w:rPr>
-        <w:t>uchun</w:t>
-      </w:r>
-      <w:proofErr w:type="spellEnd"/>
-      <w:r>
-        <w:rPr>
-          <w:rFonts w:eastAsiaTheme="minorEastAsia"/>
-          <w:color w:val="000000" w:themeColor="text1"/>
-          <w:lang w:val="en-US"/>
-        </w:rPr>
-        <w:t xml:space="preserve"> </w:t>
-      </w:r>
-      <w:proofErr w:type="spellStart"/>
-      <w:r>
-        <w:rPr>
-          <w:rFonts w:eastAsiaTheme="minorEastAsia"/>
-          <w:color w:val="000000" w:themeColor="text1"/>
-          <w:lang w:val="en-US"/>
-        </w:rPr>
-        <w:t>foydalanuvchilarga</w:t>
-      </w:r>
-      <w:proofErr w:type="spellEnd"/>
-      <w:r>
-        <w:rPr>
-          <w:rFonts w:eastAsiaTheme="minorEastAsia"/>
-          <w:color w:val="000000" w:themeColor="text1"/>
-          <w:lang w:val="en-US"/>
-        </w:rPr>
-        <w:t xml:space="preserve"> </w:t>
-      </w:r>
-      <w:proofErr w:type="spellStart"/>
-      <w:r>
-        <w:rPr>
-          <w:rFonts w:eastAsiaTheme="minorEastAsia"/>
-          <w:color w:val="000000" w:themeColor="text1"/>
-          <w:lang w:val="en-US"/>
-        </w:rPr>
-        <w:t>doimiy</w:t>
-      </w:r>
-      <w:proofErr w:type="spellEnd"/>
-      <w:r>
-        <w:rPr>
-          <w:rFonts w:eastAsiaTheme="minorEastAsia"/>
-          <w:color w:val="000000" w:themeColor="text1"/>
-          <w:lang w:val="en-US"/>
-        </w:rPr>
-        <w:t xml:space="preserve"> </w:t>
-      </w:r>
-      <w:proofErr w:type="spellStart"/>
-      <w:r>
-        <w:rPr>
-          <w:rFonts w:eastAsiaTheme="minorEastAsia"/>
-          <w:color w:val="000000" w:themeColor="text1"/>
-          <w:lang w:val="en-US"/>
-        </w:rPr>
-        <w:t>yordam</w:t>
-      </w:r>
-      <w:proofErr w:type="spellEnd"/>
-      <w:r>
-        <w:rPr>
-          <w:rFonts w:eastAsiaTheme="minorEastAsia"/>
-          <w:color w:val="000000" w:themeColor="text1"/>
-          <w:lang w:val="en-US"/>
-        </w:rPr>
-        <w:t xml:space="preserve"> </w:t>
-      </w:r>
-      <w:proofErr w:type="spellStart"/>
-      <w:r>
-        <w:rPr>
-          <w:rFonts w:eastAsiaTheme="minorEastAsia"/>
-          <w:color w:val="000000" w:themeColor="text1"/>
-          <w:lang w:val="en-US"/>
-        </w:rPr>
-        <w:t>va</w:t>
-      </w:r>
-      <w:proofErr w:type="spellEnd"/>
-      <w:r>
-        <w:rPr>
-          <w:rFonts w:eastAsiaTheme="minorEastAsia"/>
-          <w:color w:val="000000" w:themeColor="text1"/>
-          <w:lang w:val="en-US"/>
-        </w:rPr>
-        <w:t xml:space="preserve"> </w:t>
-      </w:r>
-      <w:proofErr w:type="spellStart"/>
-      <w:r>
-        <w:rPr>
-          <w:rFonts w:eastAsiaTheme="minorEastAsia"/>
-          <w:color w:val="000000" w:themeColor="text1"/>
-          <w:lang w:val="en-US"/>
-        </w:rPr>
-        <w:t>resurslarni</w:t>
-      </w:r>
-      <w:proofErr w:type="spellEnd"/>
-      <w:r>
-        <w:rPr>
-          <w:rFonts w:eastAsiaTheme="minorEastAsia"/>
-          <w:color w:val="000000" w:themeColor="text1"/>
-          <w:lang w:val="en-US"/>
-        </w:rPr>
-        <w:t xml:space="preserve"> </w:t>
-      </w:r>
-      <w:proofErr w:type="spellStart"/>
-      <w:r>
-        <w:rPr>
-          <w:rFonts w:eastAsiaTheme="minorEastAsia"/>
-          <w:color w:val="000000" w:themeColor="text1"/>
-          <w:lang w:val="en-US"/>
-        </w:rPr>
-        <w:t>taqdim</w:t>
-      </w:r>
-      <w:proofErr w:type="spellEnd"/>
-      <w:r>
-        <w:rPr>
-          <w:rFonts w:eastAsiaTheme="minorEastAsia"/>
-          <w:color w:val="000000" w:themeColor="text1"/>
-          <w:lang w:val="en-US"/>
-        </w:rPr>
-        <w:t xml:space="preserve"> </w:t>
-      </w:r>
-      <w:proofErr w:type="spellStart"/>
-      <w:r>
-        <w:rPr>
-          <w:rFonts w:eastAsiaTheme="minorEastAsia"/>
-          <w:color w:val="000000" w:themeColor="text1"/>
-          <w:lang w:val="en-US"/>
-        </w:rPr>
-        <w:t>etishni</w:t>
-      </w:r>
-      <w:proofErr w:type="spellEnd"/>
-      <w:r>
-        <w:rPr>
-          <w:rFonts w:eastAsiaTheme="minorEastAsia"/>
-          <w:color w:val="000000" w:themeColor="text1"/>
-          <w:lang w:val="en-US"/>
-        </w:rPr>
-        <w:t xml:space="preserve"> talab </w:t>
-      </w:r>
-      <w:proofErr w:type="spellStart"/>
-      <w:r>
-        <w:rPr>
-          <w:rFonts w:eastAsiaTheme="minorEastAsia"/>
-          <w:color w:val="000000" w:themeColor="text1"/>
-          <w:lang w:val="en-US"/>
-        </w:rPr>
-        <w:t>qiladi</w:t>
-      </w:r>
-      <w:proofErr w:type="spellEnd"/>
-      <w:r>
-        <w:rPr>
-          <w:rFonts w:eastAsiaTheme="minorEastAsia"/>
-          <w:color w:val="000000" w:themeColor="text1"/>
-          <w:lang w:val="en-US"/>
-        </w:rPr>
-        <w:t xml:space="preserve">. </w:t>
-      </w:r>
-      <w:proofErr w:type="spellStart"/>
-      <w:r>
-        <w:rPr>
-          <w:rFonts w:eastAsiaTheme="minorEastAsia"/>
-          <w:color w:val="000000" w:themeColor="text1"/>
-          <w:lang w:val="en-US"/>
-        </w:rPr>
-        <w:t>Xodimlarni</w:t>
-      </w:r>
-      <w:proofErr w:type="spellEnd"/>
-      <w:r>
-        <w:rPr>
-          <w:rFonts w:eastAsiaTheme="minorEastAsia"/>
-          <w:color w:val="000000" w:themeColor="text1"/>
-          <w:lang w:val="en-US"/>
-        </w:rPr>
-        <w:t xml:space="preserve"> </w:t>
-      </w:r>
-      <w:proofErr w:type="spellStart"/>
-      <w:r>
-        <w:rPr>
-          <w:rFonts w:eastAsiaTheme="minorEastAsia"/>
-          <w:color w:val="000000" w:themeColor="text1"/>
-          <w:lang w:val="en-US"/>
-        </w:rPr>
-        <w:t>yangi</w:t>
-      </w:r>
-      <w:proofErr w:type="spellEnd"/>
-      <w:r>
-        <w:rPr>
-          <w:rFonts w:eastAsiaTheme="minorEastAsia"/>
-          <w:color w:val="000000" w:themeColor="text1"/>
-          <w:lang w:val="en-US"/>
-        </w:rPr>
-        <w:t xml:space="preserve"> </w:t>
-      </w:r>
-      <w:proofErr w:type="spellStart"/>
-      <w:r>
-        <w:rPr>
-          <w:rFonts w:eastAsiaTheme="minorEastAsia"/>
-          <w:color w:val="000000" w:themeColor="text1"/>
-          <w:lang w:val="en-US"/>
-        </w:rPr>
-        <w:t>tizimga</w:t>
-      </w:r>
-      <w:proofErr w:type="spellEnd"/>
-      <w:r>
-        <w:rPr>
-          <w:rFonts w:eastAsiaTheme="minorEastAsia"/>
-          <w:color w:val="000000" w:themeColor="text1"/>
-          <w:lang w:val="en-US"/>
-        </w:rPr>
-        <w:t xml:space="preserve"> </w:t>
-      </w:r>
-      <w:proofErr w:type="spellStart"/>
-      <w:r>
-        <w:rPr>
-          <w:rFonts w:eastAsiaTheme="minorEastAsia"/>
-          <w:color w:val="000000" w:themeColor="text1"/>
-          <w:lang w:val="en-US"/>
-        </w:rPr>
-        <w:t>o'tish</w:t>
-      </w:r>
-      <w:proofErr w:type="spellEnd"/>
-      <w:r>
-        <w:rPr>
-          <w:rFonts w:eastAsiaTheme="minorEastAsia"/>
-          <w:color w:val="000000" w:themeColor="text1"/>
-          <w:lang w:val="en-US"/>
-        </w:rPr>
-        <w:t xml:space="preserve"> </w:t>
-      </w:r>
-      <w:proofErr w:type="spellStart"/>
-      <w:r>
-        <w:rPr>
-          <w:rFonts w:eastAsiaTheme="minorEastAsia"/>
-          <w:color w:val="000000" w:themeColor="text1"/>
-          <w:lang w:val="en-US"/>
-        </w:rPr>
-        <w:t>uchun</w:t>
-      </w:r>
-      <w:proofErr w:type="spellEnd"/>
-      <w:r>
-        <w:rPr>
-          <w:rFonts w:eastAsiaTheme="minorEastAsia"/>
-          <w:color w:val="000000" w:themeColor="text1"/>
-          <w:lang w:val="en-US"/>
-        </w:rPr>
-        <w:t xml:space="preserve"> </w:t>
-      </w:r>
-      <w:proofErr w:type="spellStart"/>
-      <w:r>
-        <w:rPr>
-          <w:rFonts w:eastAsiaTheme="minorEastAsia"/>
-          <w:color w:val="000000" w:themeColor="text1"/>
-          <w:lang w:val="en-US"/>
-        </w:rPr>
-        <w:t>jihozlash</w:t>
-      </w:r>
-      <w:proofErr w:type="spellEnd"/>
-      <w:r>
-        <w:rPr>
-          <w:rFonts w:eastAsiaTheme="minorEastAsia"/>
-          <w:color w:val="000000" w:themeColor="text1"/>
-          <w:lang w:val="en-US"/>
-        </w:rPr>
-        <w:t xml:space="preserve"> </w:t>
-      </w:r>
-      <w:proofErr w:type="spellStart"/>
-      <w:r>
-        <w:rPr>
-          <w:rFonts w:eastAsiaTheme="minorEastAsia"/>
-          <w:color w:val="000000" w:themeColor="text1"/>
-          <w:lang w:val="en-US"/>
-        </w:rPr>
-        <w:t>uchun</w:t>
-      </w:r>
-      <w:proofErr w:type="spellEnd"/>
-      <w:r>
-        <w:rPr>
-          <w:rFonts w:eastAsiaTheme="minorEastAsia"/>
-          <w:color w:val="000000" w:themeColor="text1"/>
-          <w:lang w:val="en-US"/>
-        </w:rPr>
-        <w:t xml:space="preserve"> </w:t>
-      </w:r>
-      <w:proofErr w:type="spellStart"/>
-      <w:r>
-        <w:rPr>
-          <w:rFonts w:eastAsiaTheme="minorEastAsia"/>
-          <w:color w:val="000000" w:themeColor="text1"/>
-          <w:lang w:val="en-US"/>
-        </w:rPr>
-        <w:t>o'zgarishlarni</w:t>
-      </w:r>
-      <w:proofErr w:type="spellEnd"/>
-      <w:r>
-        <w:rPr>
-          <w:rFonts w:eastAsiaTheme="minorEastAsia"/>
-          <w:color w:val="000000" w:themeColor="text1"/>
-          <w:lang w:val="en-US"/>
-        </w:rPr>
-        <w:t xml:space="preserve"> </w:t>
-      </w:r>
-      <w:proofErr w:type="spellStart"/>
-      <w:r>
-        <w:rPr>
-          <w:rFonts w:eastAsiaTheme="minorEastAsia"/>
-          <w:color w:val="000000" w:themeColor="text1"/>
-          <w:lang w:val="en-US"/>
-        </w:rPr>
-        <w:t>qabul</w:t>
-      </w:r>
-      <w:proofErr w:type="spellEnd"/>
-      <w:r>
-        <w:rPr>
-          <w:rFonts w:eastAsiaTheme="minorEastAsia"/>
-          <w:color w:val="000000" w:themeColor="text1"/>
-          <w:lang w:val="en-US"/>
-        </w:rPr>
-        <w:t xml:space="preserve"> </w:t>
-      </w:r>
-      <w:proofErr w:type="spellStart"/>
-      <w:r>
-        <w:rPr>
-          <w:rFonts w:eastAsiaTheme="minorEastAsia"/>
-          <w:color w:val="000000" w:themeColor="text1"/>
-          <w:lang w:val="en-US"/>
-        </w:rPr>
-        <w:t>qilishga</w:t>
-      </w:r>
-      <w:proofErr w:type="spellEnd"/>
-      <w:r>
-        <w:rPr>
-          <w:rFonts w:eastAsiaTheme="minorEastAsia"/>
-          <w:color w:val="000000" w:themeColor="text1"/>
-          <w:lang w:val="en-US"/>
-        </w:rPr>
-        <w:t xml:space="preserve"> </w:t>
-      </w:r>
-      <w:proofErr w:type="spellStart"/>
-      <w:r>
-        <w:rPr>
-          <w:rFonts w:eastAsiaTheme="minorEastAsia"/>
-          <w:color w:val="000000" w:themeColor="text1"/>
-          <w:lang w:val="en-US"/>
-        </w:rPr>
-        <w:t>tayyor</w:t>
-      </w:r>
-      <w:proofErr w:type="spellEnd"/>
-      <w:r>
-        <w:rPr>
-          <w:rFonts w:eastAsiaTheme="minorEastAsia"/>
-          <w:color w:val="000000" w:themeColor="text1"/>
-          <w:lang w:val="en-US"/>
-        </w:rPr>
-        <w:t xml:space="preserve"> </w:t>
-      </w:r>
-      <w:proofErr w:type="spellStart"/>
-      <w:r>
-        <w:rPr>
-          <w:rFonts w:eastAsiaTheme="minorEastAsia"/>
-          <w:color w:val="000000" w:themeColor="text1"/>
-          <w:lang w:val="en-US"/>
-        </w:rPr>
-        <w:t>bo'lish</w:t>
-      </w:r>
-      <w:proofErr w:type="spellEnd"/>
-      <w:r>
-        <w:rPr>
-          <w:rFonts w:eastAsiaTheme="minorEastAsia"/>
-          <w:color w:val="000000" w:themeColor="text1"/>
-          <w:lang w:val="en-US"/>
-        </w:rPr>
-        <w:t xml:space="preserve"> </w:t>
-      </w:r>
-      <w:proofErr w:type="spellStart"/>
-      <w:r>
-        <w:rPr>
-          <w:rFonts w:eastAsiaTheme="minorEastAsia"/>
-          <w:color w:val="000000" w:themeColor="text1"/>
-          <w:lang w:val="en-US"/>
-        </w:rPr>
-        <w:t>va</w:t>
-      </w:r>
-      <w:proofErr w:type="spellEnd"/>
-      <w:r>
-        <w:rPr>
-          <w:rFonts w:eastAsiaTheme="minorEastAsia"/>
-          <w:color w:val="000000" w:themeColor="text1"/>
-          <w:lang w:val="en-US"/>
-        </w:rPr>
-        <w:t xml:space="preserve"> </w:t>
-      </w:r>
-      <w:proofErr w:type="spellStart"/>
-      <w:r>
-        <w:rPr>
-          <w:rFonts w:eastAsiaTheme="minorEastAsia"/>
-          <w:color w:val="000000" w:themeColor="text1"/>
-          <w:lang w:val="en-US"/>
-        </w:rPr>
-        <w:t>yangi</w:t>
-      </w:r>
-      <w:proofErr w:type="spellEnd"/>
-      <w:r>
-        <w:rPr>
-          <w:rFonts w:eastAsiaTheme="minorEastAsia"/>
-          <w:color w:val="000000" w:themeColor="text1"/>
-          <w:lang w:val="en-US"/>
-        </w:rPr>
-        <w:t xml:space="preserve"> </w:t>
-      </w:r>
-      <w:proofErr w:type="spellStart"/>
-      <w:r>
-        <w:rPr>
-          <w:rFonts w:eastAsiaTheme="minorEastAsia"/>
-          <w:color w:val="000000" w:themeColor="text1"/>
-          <w:lang w:val="en-US"/>
-        </w:rPr>
-        <w:t>tizimdan</w:t>
-      </w:r>
-      <w:proofErr w:type="spellEnd"/>
-      <w:r>
-        <w:rPr>
-          <w:rFonts w:eastAsiaTheme="minorEastAsia"/>
-          <w:color w:val="000000" w:themeColor="text1"/>
-          <w:lang w:val="en-US"/>
-        </w:rPr>
-        <w:t xml:space="preserve"> </w:t>
-      </w:r>
-      <w:proofErr w:type="spellStart"/>
-      <w:r>
-        <w:rPr>
-          <w:rFonts w:eastAsiaTheme="minorEastAsia"/>
-          <w:color w:val="000000" w:themeColor="text1"/>
-          <w:lang w:val="en-US"/>
-        </w:rPr>
-        <w:t>to'liq</w:t>
-      </w:r>
-      <w:proofErr w:type="spellEnd"/>
-      <w:r>
-        <w:rPr>
-          <w:rFonts w:eastAsiaTheme="minorEastAsia"/>
-          <w:color w:val="000000" w:themeColor="text1"/>
-          <w:lang w:val="en-US"/>
-        </w:rPr>
-        <w:t xml:space="preserve"> </w:t>
-      </w:r>
-      <w:proofErr w:type="spellStart"/>
-      <w:r>
-        <w:rPr>
-          <w:rFonts w:eastAsiaTheme="minorEastAsia"/>
-          <w:color w:val="000000" w:themeColor="text1"/>
-          <w:lang w:val="en-US"/>
-        </w:rPr>
-        <w:t>foydalanishga</w:t>
-      </w:r>
-      <w:proofErr w:type="spellEnd"/>
-      <w:r>
-        <w:rPr>
-          <w:rFonts w:eastAsiaTheme="minorEastAsia"/>
-          <w:color w:val="000000" w:themeColor="text1"/>
-          <w:lang w:val="en-US"/>
-        </w:rPr>
-        <w:t xml:space="preserve"> </w:t>
-      </w:r>
-      <w:proofErr w:type="spellStart"/>
-      <w:r>
-        <w:rPr>
-          <w:rFonts w:eastAsiaTheme="minorEastAsia"/>
-          <w:color w:val="000000" w:themeColor="text1"/>
-          <w:lang w:val="en-US"/>
-        </w:rPr>
-        <w:t>intilish</w:t>
-      </w:r>
-      <w:proofErr w:type="spellEnd"/>
-      <w:r>
-        <w:rPr>
-          <w:rFonts w:eastAsiaTheme="minorEastAsia"/>
-          <w:color w:val="000000" w:themeColor="text1"/>
-          <w:lang w:val="en-US"/>
-        </w:rPr>
-        <w:t xml:space="preserve"> </w:t>
-      </w:r>
-      <w:proofErr w:type="spellStart"/>
-      <w:r>
-        <w:rPr>
-          <w:rFonts w:eastAsiaTheme="minorEastAsia"/>
-          <w:color w:val="000000" w:themeColor="text1"/>
-          <w:lang w:val="en-US"/>
-        </w:rPr>
-        <w:t>muhim</w:t>
-      </w:r>
-      <w:proofErr w:type="spellEnd"/>
-      <w:r>
-        <w:rPr>
-          <w:rFonts w:eastAsiaTheme="minorEastAsia"/>
-          <w:color w:val="000000" w:themeColor="text1"/>
-          <w:lang w:val="en-US"/>
-        </w:rPr>
-        <w:t xml:space="preserve"> </w:t>
-      </w:r>
-      <w:proofErr w:type="spellStart"/>
-      <w:r>
-        <w:rPr>
-          <w:rFonts w:eastAsiaTheme="minorEastAsia"/>
-          <w:color w:val="000000" w:themeColor="text1"/>
-          <w:lang w:val="en-US"/>
-        </w:rPr>
-        <w:t>ahamiyatga</w:t>
-      </w:r>
-      <w:proofErr w:type="spellEnd"/>
-      <w:r>
-        <w:rPr>
-          <w:rFonts w:eastAsiaTheme="minorEastAsia"/>
-          <w:color w:val="000000" w:themeColor="text1"/>
-          <w:lang w:val="en-US"/>
-        </w:rPr>
-        <w:t xml:space="preserve"> </w:t>
-      </w:r>
-      <w:proofErr w:type="spellStart"/>
-      <w:r>
-        <w:rPr>
-          <w:rFonts w:eastAsiaTheme="minorEastAsia"/>
-          <w:color w:val="000000" w:themeColor="text1"/>
-          <w:lang w:val="en-US"/>
-        </w:rPr>
-        <w:t>ega</w:t>
-      </w:r>
-      <w:proofErr w:type="spellEnd"/>
-      <w:r>
-        <w:rPr>
-          <w:rFonts w:eastAsiaTheme="minorEastAsia"/>
-          <w:color w:val="000000" w:themeColor="text1"/>
-          <w:lang w:val="en-US"/>
-        </w:rPr>
-        <w:t xml:space="preserve">. Bu </w:t>
-      </w:r>
-      <w:proofErr w:type="spellStart"/>
-      <w:r>
-        <w:rPr>
-          <w:rFonts w:eastAsiaTheme="minorEastAsia"/>
-          <w:color w:val="000000" w:themeColor="text1"/>
-          <w:lang w:val="en-US"/>
-        </w:rPr>
-        <w:t>xodimlarning</w:t>
-      </w:r>
-      <w:proofErr w:type="spellEnd"/>
-      <w:r>
-        <w:rPr>
-          <w:rFonts w:eastAsiaTheme="minorEastAsia"/>
-          <w:color w:val="000000" w:themeColor="text1"/>
-          <w:lang w:val="en-US"/>
-        </w:rPr>
-        <w:t xml:space="preserve"> </w:t>
-      </w:r>
-      <w:proofErr w:type="spellStart"/>
-      <w:r>
-        <w:rPr>
-          <w:rFonts w:eastAsiaTheme="minorEastAsia"/>
-          <w:color w:val="000000" w:themeColor="text1"/>
-          <w:lang w:val="en-US"/>
-        </w:rPr>
-        <w:t>yangi</w:t>
-      </w:r>
-      <w:proofErr w:type="spellEnd"/>
-      <w:r>
-        <w:rPr>
-          <w:rFonts w:eastAsiaTheme="minorEastAsia"/>
-          <w:color w:val="000000" w:themeColor="text1"/>
-          <w:lang w:val="en-US"/>
-        </w:rPr>
-        <w:t xml:space="preserve"> </w:t>
-      </w:r>
-      <w:proofErr w:type="spellStart"/>
-      <w:r>
-        <w:rPr>
-          <w:rFonts w:eastAsiaTheme="minorEastAsia"/>
-          <w:color w:val="000000" w:themeColor="text1"/>
-          <w:lang w:val="en-US"/>
-        </w:rPr>
-        <w:t>tizimni</w:t>
-      </w:r>
-      <w:proofErr w:type="spellEnd"/>
-      <w:r>
-        <w:rPr>
-          <w:rFonts w:eastAsiaTheme="minorEastAsia"/>
-          <w:color w:val="000000" w:themeColor="text1"/>
-          <w:lang w:val="en-US"/>
-        </w:rPr>
-        <w:t xml:space="preserve"> </w:t>
-      </w:r>
-      <w:proofErr w:type="spellStart"/>
-      <w:r>
-        <w:rPr>
-          <w:rFonts w:eastAsiaTheme="minorEastAsia"/>
-          <w:color w:val="000000" w:themeColor="text1"/>
-          <w:lang w:val="en-US"/>
-        </w:rPr>
-        <w:t>ma'qullashini</w:t>
-      </w:r>
-      <w:proofErr w:type="spellEnd"/>
-      <w:r>
-        <w:rPr>
-          <w:rFonts w:eastAsiaTheme="minorEastAsia"/>
-          <w:color w:val="000000" w:themeColor="text1"/>
-          <w:lang w:val="en-US"/>
-        </w:rPr>
-        <w:t xml:space="preserve"> </w:t>
-      </w:r>
-      <w:proofErr w:type="spellStart"/>
-      <w:r>
-        <w:rPr>
-          <w:rFonts w:eastAsiaTheme="minorEastAsia"/>
-          <w:color w:val="000000" w:themeColor="text1"/>
-          <w:lang w:val="en-US"/>
-        </w:rPr>
-        <w:t>kuchaytiradi</w:t>
-      </w:r>
-      <w:proofErr w:type="spellEnd"/>
-      <w:r>
-        <w:rPr>
-          <w:rFonts w:eastAsiaTheme="minorEastAsia"/>
-          <w:color w:val="000000" w:themeColor="text1"/>
-          <w:lang w:val="en-US"/>
-        </w:rPr>
-        <w:t xml:space="preserve"> </w:t>
-      </w:r>
-      <w:proofErr w:type="spellStart"/>
-      <w:r>
-        <w:rPr>
-          <w:rFonts w:eastAsiaTheme="minorEastAsia"/>
-          <w:color w:val="000000" w:themeColor="text1"/>
-          <w:lang w:val="en-US"/>
-        </w:rPr>
-        <w:t>va</w:t>
-      </w:r>
-      <w:proofErr w:type="spellEnd"/>
-      <w:r>
-        <w:rPr>
-          <w:rFonts w:eastAsiaTheme="minorEastAsia"/>
-          <w:color w:val="000000" w:themeColor="text1"/>
-          <w:lang w:val="en-US"/>
-        </w:rPr>
-        <w:t xml:space="preserve"> </w:t>
-      </w:r>
-      <w:proofErr w:type="spellStart"/>
-      <w:r>
-        <w:rPr>
-          <w:rFonts w:eastAsiaTheme="minorEastAsia"/>
-          <w:color w:val="000000" w:themeColor="text1"/>
-          <w:lang w:val="en-US"/>
-        </w:rPr>
-        <w:t>ularning</w:t>
-      </w:r>
-      <w:proofErr w:type="spellEnd"/>
-      <w:r>
-        <w:rPr>
-          <w:rFonts w:eastAsiaTheme="minorEastAsia"/>
-          <w:color w:val="000000" w:themeColor="text1"/>
-          <w:lang w:val="en-US"/>
-        </w:rPr>
-        <w:t xml:space="preserve"> </w:t>
-      </w:r>
-      <w:proofErr w:type="spellStart"/>
-      <w:r>
-        <w:rPr>
-          <w:rFonts w:eastAsiaTheme="minorEastAsia"/>
-          <w:color w:val="000000" w:themeColor="text1"/>
-          <w:lang w:val="en-US"/>
-        </w:rPr>
-        <w:t>eski</w:t>
-      </w:r>
-      <w:proofErr w:type="spellEnd"/>
-      <w:r>
-        <w:rPr>
-          <w:rFonts w:eastAsiaTheme="minorEastAsia"/>
-          <w:color w:val="000000" w:themeColor="text1"/>
-          <w:lang w:val="en-US"/>
-        </w:rPr>
-        <w:t xml:space="preserve"> </w:t>
-      </w:r>
-      <w:proofErr w:type="spellStart"/>
-      <w:r>
-        <w:rPr>
-          <w:rFonts w:eastAsiaTheme="minorEastAsia"/>
-          <w:color w:val="000000" w:themeColor="text1"/>
-          <w:lang w:val="en-US"/>
-        </w:rPr>
-        <w:t>tizimga</w:t>
-      </w:r>
-      <w:proofErr w:type="spellEnd"/>
-      <w:r>
-        <w:rPr>
-          <w:rFonts w:eastAsiaTheme="minorEastAsia"/>
-          <w:color w:val="000000" w:themeColor="text1"/>
-          <w:lang w:val="en-US"/>
-        </w:rPr>
-        <w:t xml:space="preserve"> </w:t>
-      </w:r>
-      <w:proofErr w:type="spellStart"/>
-      <w:r>
-        <w:rPr>
-          <w:rFonts w:eastAsiaTheme="minorEastAsia"/>
-          <w:color w:val="000000" w:themeColor="text1"/>
-          <w:lang w:val="en-US"/>
-        </w:rPr>
-        <w:t>bo'lgan</w:t>
-      </w:r>
-      <w:proofErr w:type="spellEnd"/>
-      <w:r>
-        <w:rPr>
-          <w:rFonts w:eastAsiaTheme="minorEastAsia"/>
-          <w:color w:val="000000" w:themeColor="text1"/>
-          <w:lang w:val="en-US"/>
-        </w:rPr>
-        <w:t xml:space="preserve"> </w:t>
-      </w:r>
-      <w:proofErr w:type="spellStart"/>
-      <w:r>
-        <w:rPr>
-          <w:rFonts w:eastAsiaTheme="minorEastAsia"/>
-          <w:color w:val="000000" w:themeColor="text1"/>
-          <w:lang w:val="en-US"/>
-        </w:rPr>
-        <w:t>ishonchini</w:t>
-      </w:r>
-      <w:proofErr w:type="spellEnd"/>
-      <w:r>
-        <w:rPr>
-          <w:rFonts w:eastAsiaTheme="minorEastAsia"/>
-          <w:color w:val="000000" w:themeColor="text1"/>
-          <w:lang w:val="en-US"/>
-        </w:rPr>
-        <w:t xml:space="preserve"> </w:t>
-      </w:r>
-      <w:proofErr w:type="spellStart"/>
-      <w:r>
-        <w:rPr>
-          <w:rFonts w:eastAsiaTheme="minorEastAsia"/>
-          <w:color w:val="000000" w:themeColor="text1"/>
-          <w:lang w:val="en-US"/>
-        </w:rPr>
-        <w:t>kamaytiradi</w:t>
-      </w:r>
-      <w:proofErr w:type="spellEnd"/>
-      <w:r>
-        <w:rPr>
-          <w:rFonts w:eastAsiaTheme="minorEastAsia"/>
-          <w:color w:val="000000" w:themeColor="text1"/>
-          <w:lang w:val="en-US"/>
-        </w:rPr>
-        <w:t xml:space="preserve">. </w:t>
-      </w:r>
-      <w:proofErr w:type="spellStart"/>
-      <w:r>
-        <w:rPr>
-          <w:rFonts w:eastAsiaTheme="minorEastAsia"/>
-          <w:color w:val="000000" w:themeColor="text1"/>
-          <w:lang w:val="en-US"/>
-        </w:rPr>
-        <w:t>Uzilishlarni</w:t>
-      </w:r>
-      <w:proofErr w:type="spellEnd"/>
-      <w:r>
-        <w:rPr>
-          <w:rFonts w:eastAsiaTheme="minorEastAsia"/>
-          <w:color w:val="000000" w:themeColor="text1"/>
-          <w:lang w:val="en-US"/>
-        </w:rPr>
-        <w:t xml:space="preserve"> </w:t>
-      </w:r>
-      <w:proofErr w:type="spellStart"/>
-      <w:r>
-        <w:rPr>
-          <w:rFonts w:eastAsiaTheme="minorEastAsia"/>
-          <w:color w:val="000000" w:themeColor="text1"/>
-          <w:lang w:val="en-US"/>
-        </w:rPr>
-        <w:t>kamaytirish</w:t>
-      </w:r>
-      <w:proofErr w:type="spellEnd"/>
-      <w:r>
-        <w:rPr>
-          <w:rFonts w:eastAsiaTheme="minorEastAsia"/>
-          <w:color w:val="000000" w:themeColor="text1"/>
-          <w:lang w:val="en-US"/>
-        </w:rPr>
-        <w:t xml:space="preserve"> </w:t>
-      </w:r>
-      <w:proofErr w:type="spellStart"/>
-      <w:r>
-        <w:rPr>
-          <w:rFonts w:eastAsiaTheme="minorEastAsia"/>
-          <w:color w:val="000000" w:themeColor="text1"/>
-          <w:lang w:val="en-US"/>
-        </w:rPr>
-        <w:t>uchun</w:t>
-      </w:r>
-      <w:proofErr w:type="spellEnd"/>
-      <w:r>
-        <w:rPr>
-          <w:rFonts w:eastAsiaTheme="minorEastAsia"/>
-          <w:color w:val="000000" w:themeColor="text1"/>
-          <w:lang w:val="en-US"/>
-        </w:rPr>
-        <w:t xml:space="preserve"> </w:t>
-      </w:r>
-      <w:proofErr w:type="spellStart"/>
-      <w:r>
-        <w:rPr>
-          <w:rFonts w:eastAsiaTheme="minorEastAsia"/>
-          <w:color w:val="000000" w:themeColor="text1"/>
-          <w:lang w:val="en-US"/>
-        </w:rPr>
-        <w:t>eski</w:t>
-      </w:r>
-      <w:proofErr w:type="spellEnd"/>
-      <w:r>
-        <w:rPr>
-          <w:rFonts w:eastAsiaTheme="minorEastAsia"/>
-          <w:color w:val="000000" w:themeColor="text1"/>
-          <w:lang w:val="en-US"/>
-        </w:rPr>
-        <w:t xml:space="preserve"> </w:t>
-      </w:r>
-      <w:proofErr w:type="spellStart"/>
-      <w:r>
-        <w:rPr>
-          <w:rFonts w:eastAsiaTheme="minorEastAsia"/>
-          <w:color w:val="000000" w:themeColor="text1"/>
-          <w:lang w:val="en-US"/>
-        </w:rPr>
-        <w:t>va</w:t>
-      </w:r>
-      <w:proofErr w:type="spellEnd"/>
-      <w:r>
-        <w:rPr>
-          <w:rFonts w:eastAsiaTheme="minorEastAsia"/>
-          <w:color w:val="000000" w:themeColor="text1"/>
-          <w:lang w:val="en-US"/>
-        </w:rPr>
-        <w:t xml:space="preserve"> </w:t>
-      </w:r>
-      <w:proofErr w:type="spellStart"/>
-      <w:r>
-        <w:rPr>
-          <w:rFonts w:eastAsiaTheme="minorEastAsia"/>
-          <w:color w:val="000000" w:themeColor="text1"/>
-          <w:lang w:val="en-US"/>
-        </w:rPr>
-        <w:t>yangi</w:t>
-      </w:r>
-      <w:proofErr w:type="spellEnd"/>
-      <w:r>
-        <w:rPr>
-          <w:rFonts w:eastAsiaTheme="minorEastAsia"/>
-          <w:color w:val="000000" w:themeColor="text1"/>
-          <w:lang w:val="en-US"/>
-        </w:rPr>
-        <w:t xml:space="preserve"> ERP </w:t>
-      </w:r>
-      <w:proofErr w:type="spellStart"/>
-      <w:r>
-        <w:rPr>
-          <w:rFonts w:eastAsiaTheme="minorEastAsia"/>
-          <w:color w:val="000000" w:themeColor="text1"/>
-          <w:lang w:val="en-US"/>
-        </w:rPr>
-        <w:t>tizimlarini</w:t>
-      </w:r>
-      <w:proofErr w:type="spellEnd"/>
-      <w:r>
-        <w:rPr>
-          <w:rFonts w:eastAsiaTheme="minorEastAsia"/>
-          <w:color w:val="000000" w:themeColor="text1"/>
-          <w:lang w:val="en-US"/>
-        </w:rPr>
-        <w:t xml:space="preserve"> </w:t>
-      </w:r>
-      <w:proofErr w:type="spellStart"/>
-      <w:r>
-        <w:rPr>
-          <w:rFonts w:eastAsiaTheme="minorEastAsia"/>
-          <w:color w:val="000000" w:themeColor="text1"/>
-          <w:lang w:val="en-US"/>
-        </w:rPr>
-        <w:t>bir</w:t>
-      </w:r>
-      <w:proofErr w:type="spellEnd"/>
-      <w:r>
-        <w:rPr>
-          <w:rFonts w:eastAsiaTheme="minorEastAsia"/>
-          <w:color w:val="000000" w:themeColor="text1"/>
-          <w:lang w:val="en-US"/>
-        </w:rPr>
-        <w:t xml:space="preserve"> </w:t>
-      </w:r>
-      <w:proofErr w:type="spellStart"/>
-      <w:r>
-        <w:rPr>
-          <w:rFonts w:eastAsiaTheme="minorEastAsia"/>
-          <w:color w:val="000000" w:themeColor="text1"/>
-          <w:lang w:val="en-US"/>
-        </w:rPr>
-        <w:t>vaqtda</w:t>
-      </w:r>
-      <w:proofErr w:type="spellEnd"/>
-      <w:r>
-        <w:rPr>
-          <w:rFonts w:eastAsiaTheme="minorEastAsia"/>
-          <w:color w:val="000000" w:themeColor="text1"/>
-          <w:lang w:val="en-US"/>
-        </w:rPr>
-        <w:t xml:space="preserve"> </w:t>
-      </w:r>
-      <w:proofErr w:type="spellStart"/>
-      <w:r>
-        <w:rPr>
-          <w:rFonts w:eastAsiaTheme="minorEastAsia"/>
-          <w:color w:val="000000" w:themeColor="text1"/>
-          <w:lang w:val="en-US"/>
-        </w:rPr>
-        <w:t>belgilangan</w:t>
-      </w:r>
-      <w:proofErr w:type="spellEnd"/>
-      <w:r>
-        <w:rPr>
-          <w:rFonts w:eastAsiaTheme="minorEastAsia"/>
-          <w:color w:val="000000" w:themeColor="text1"/>
-          <w:lang w:val="en-US"/>
-        </w:rPr>
-        <w:t xml:space="preserve"> </w:t>
-      </w:r>
-      <w:proofErr w:type="spellStart"/>
-      <w:r>
-        <w:rPr>
-          <w:rFonts w:eastAsiaTheme="minorEastAsia"/>
-          <w:color w:val="000000" w:themeColor="text1"/>
-          <w:lang w:val="en-US"/>
-        </w:rPr>
-        <w:t>muddatda</w:t>
-      </w:r>
-      <w:proofErr w:type="spellEnd"/>
-      <w:r>
-        <w:rPr>
-          <w:rFonts w:eastAsiaTheme="minorEastAsia"/>
-          <w:color w:val="000000" w:themeColor="text1"/>
-          <w:lang w:val="en-US"/>
-        </w:rPr>
-        <w:t xml:space="preserve"> </w:t>
-      </w:r>
-      <w:proofErr w:type="spellStart"/>
-      <w:r>
-        <w:rPr>
-          <w:rFonts w:eastAsiaTheme="minorEastAsia"/>
-          <w:color w:val="000000" w:themeColor="text1"/>
-          <w:lang w:val="en-US"/>
-        </w:rPr>
-        <w:t>ishlatish</w:t>
-      </w:r>
-      <w:proofErr w:type="spellEnd"/>
-      <w:r>
-        <w:rPr>
-          <w:rFonts w:eastAsiaTheme="minorEastAsia"/>
-          <w:color w:val="000000" w:themeColor="text1"/>
-          <w:lang w:val="en-US"/>
-        </w:rPr>
-        <w:t xml:space="preserve"> </w:t>
-      </w:r>
-      <w:proofErr w:type="spellStart"/>
-      <w:r>
-        <w:rPr>
-          <w:rFonts w:eastAsiaTheme="minorEastAsia"/>
-          <w:color w:val="000000" w:themeColor="text1"/>
-          <w:lang w:val="en-US"/>
-        </w:rPr>
-        <w:t>tavsiya</w:t>
-      </w:r>
-      <w:proofErr w:type="spellEnd"/>
-      <w:r>
-        <w:rPr>
-          <w:rFonts w:eastAsiaTheme="minorEastAsia"/>
-          <w:color w:val="000000" w:themeColor="text1"/>
-          <w:lang w:val="en-US"/>
-        </w:rPr>
-        <w:t xml:space="preserve"> </w:t>
-      </w:r>
-      <w:proofErr w:type="spellStart"/>
-      <w:r>
-        <w:rPr>
-          <w:rFonts w:eastAsiaTheme="minorEastAsia"/>
-          <w:color w:val="000000" w:themeColor="text1"/>
-          <w:lang w:val="en-US"/>
-        </w:rPr>
-        <w:t>etiladi</w:t>
-      </w:r>
-      <w:proofErr w:type="spellEnd"/>
-      <w:r>
-        <w:rPr>
-          <w:rFonts w:eastAsiaTheme="minorEastAsia"/>
-          <w:color w:val="000000" w:themeColor="text1"/>
-          <w:lang w:val="en-US"/>
-        </w:rPr>
-        <w:t xml:space="preserve">. Bu </w:t>
-      </w:r>
-      <w:proofErr w:type="spellStart"/>
-      <w:r>
-        <w:rPr>
-          <w:rFonts w:eastAsiaTheme="minorEastAsia"/>
-          <w:color w:val="000000" w:themeColor="text1"/>
-          <w:lang w:val="en-US"/>
-        </w:rPr>
-        <w:t>tekshirish</w:t>
-      </w:r>
-      <w:proofErr w:type="spellEnd"/>
-      <w:r>
-        <w:rPr>
-          <w:rFonts w:eastAsiaTheme="minorEastAsia"/>
-          <w:color w:val="000000" w:themeColor="text1"/>
-          <w:lang w:val="en-US"/>
-        </w:rPr>
-        <w:t xml:space="preserve"> </w:t>
-      </w:r>
-      <w:proofErr w:type="spellStart"/>
-      <w:r>
-        <w:rPr>
-          <w:rFonts w:eastAsiaTheme="minorEastAsia"/>
-          <w:color w:val="000000" w:themeColor="text1"/>
-          <w:lang w:val="en-US"/>
-        </w:rPr>
-        <w:t>va</w:t>
-      </w:r>
-      <w:proofErr w:type="spellEnd"/>
-      <w:r>
-        <w:rPr>
-          <w:rFonts w:eastAsiaTheme="minorEastAsia"/>
-          <w:color w:val="000000" w:themeColor="text1"/>
-          <w:lang w:val="en-US"/>
-        </w:rPr>
-        <w:t xml:space="preserve"> </w:t>
-      </w:r>
-      <w:proofErr w:type="spellStart"/>
-      <w:r>
-        <w:rPr>
-          <w:rFonts w:eastAsiaTheme="minorEastAsia"/>
-          <w:color w:val="000000" w:themeColor="text1"/>
-          <w:lang w:val="en-US"/>
-        </w:rPr>
-        <w:t>tasdiqlashni</w:t>
-      </w:r>
-      <w:proofErr w:type="spellEnd"/>
-      <w:r>
-        <w:rPr>
-          <w:rFonts w:eastAsiaTheme="minorEastAsia"/>
-          <w:color w:val="000000" w:themeColor="text1"/>
-          <w:lang w:val="en-US"/>
-        </w:rPr>
-        <w:t xml:space="preserve"> </w:t>
-      </w:r>
-      <w:proofErr w:type="spellStart"/>
-      <w:r>
-        <w:rPr>
-          <w:rFonts w:eastAsiaTheme="minorEastAsia"/>
-          <w:color w:val="000000" w:themeColor="text1"/>
-          <w:lang w:val="en-US"/>
-        </w:rPr>
-        <w:t>osonlashtiradi</w:t>
-      </w:r>
-      <w:proofErr w:type="spellEnd"/>
-      <w:r>
-        <w:rPr>
-          <w:rFonts w:eastAsiaTheme="minorEastAsia"/>
-          <w:color w:val="000000" w:themeColor="text1"/>
-          <w:lang w:val="en-US"/>
-        </w:rPr>
-        <w:t xml:space="preserve">, </w:t>
-      </w:r>
-      <w:proofErr w:type="spellStart"/>
-      <w:r>
-        <w:rPr>
-          <w:rFonts w:eastAsiaTheme="minorEastAsia"/>
-          <w:color w:val="000000" w:themeColor="text1"/>
-          <w:lang w:val="en-US"/>
-        </w:rPr>
-        <w:t>muammosiz</w:t>
-      </w:r>
-      <w:proofErr w:type="spellEnd"/>
-      <w:r>
-        <w:rPr>
-          <w:rFonts w:eastAsiaTheme="minorEastAsia"/>
-          <w:color w:val="000000" w:themeColor="text1"/>
-          <w:lang w:val="en-US"/>
-        </w:rPr>
-        <w:t xml:space="preserve"> </w:t>
-      </w:r>
-      <w:proofErr w:type="spellStart"/>
-      <w:r>
-        <w:rPr>
-          <w:rFonts w:eastAsiaTheme="minorEastAsia"/>
-          <w:color w:val="000000" w:themeColor="text1"/>
-          <w:lang w:val="en-US"/>
-        </w:rPr>
-        <w:t>o'tishni</w:t>
-      </w:r>
-      <w:proofErr w:type="spellEnd"/>
-      <w:r>
-        <w:rPr>
-          <w:rFonts w:eastAsiaTheme="minorEastAsia"/>
-          <w:color w:val="000000" w:themeColor="text1"/>
-          <w:lang w:val="en-US"/>
-        </w:rPr>
-        <w:t xml:space="preserve"> </w:t>
-      </w:r>
-      <w:proofErr w:type="spellStart"/>
-      <w:r>
-        <w:rPr>
-          <w:rFonts w:eastAsiaTheme="minorEastAsia"/>
-          <w:color w:val="000000" w:themeColor="text1"/>
-          <w:lang w:val="en-US"/>
-        </w:rPr>
-        <w:t>ta'minlaydi</w:t>
-      </w:r>
-      <w:proofErr w:type="spellEnd"/>
-      <w:r>
-        <w:rPr>
-          <w:rFonts w:eastAsiaTheme="minorEastAsia"/>
-          <w:color w:val="000000" w:themeColor="text1"/>
-          <w:lang w:val="en-US"/>
-        </w:rPr>
-        <w:t>.</w:t>
+        </w:rPr>
+      </w:pPr>
+      <w:r>
+        <w:rPr>
+          <w:rFonts w:eastAsiaTheme="minorEastAsia"/>
+          <w:color w:val="000000" w:themeColor="text1"/>
+        </w:rPr>
+        <w:t xml:space="preserve">ERP tizimini o'rnatgandan oldin va keyin, xodimlarga ERP tizimini qanday ishlatish kerakligi haqida ta'lim berish juda muhim. Bu, o'quv dasturlari, seminarlar, va yangi texnologiyalar haqida aniq muloqotni o'z ichiga oladi. ERP tizimini o'rnatgandan keyin, xodimlarga doimiy yordam va qo'llab-quvvatlash taqdim etish kerak. </w:t>
+      </w:r>
+      <w:r>
+        <w:rPr>
+          <w:rFonts w:eastAsiaTheme="minorEastAsia"/>
+          <w:color w:val="000000" w:themeColor="text1"/>
+        </w:rPr>
+        <w:t>Bu tizimdan foydalanishni yaxshilash uchun foydalanuvchilarga doimiy yordam va resurslarni taqdim etishni talab qiladi. Xodimlarni yangi tizimga o'tish uchun jihozlash uchun o'zgarishlarni qabul qilishga tayyor bo'lish va yangi tizimdan to'liq foydalanishga intilish muhim ahamiyatga ega. Bu xodimlarning yangi tizimni ma'qullashini kuchaytiradi va ularning eski tizimga bo'lgan ishonchini kamaytiradi. Uzilishlarni kamaytirish uchun eski va yangi ERP tizimlarini bir vaqtda belgilangan muddatda ishlatish tavsiya etiladi. Bu tekshirish va tasdiqlashni osonlashtiradi, muammosiz o'tishni ta'minlaydi.</w:t>
       </w:r>
     </w:p>
     <w:p>
@@ -32014,350 +28139,14 @@
           <w:rStyle w:val="Strong"/>
           <w:color w:val="000000" w:themeColor="text1"/>
           <w:shd w:val="clear" w:color="auto" w:fill="FFFFFF"/>
-          <w:lang w:val="en-US"/>
-        </w:rPr>
-      </w:pPr>
-      <w:proofErr w:type="spellStart"/>
-      <w:r>
-        <w:rPr>
-          <w:rFonts w:eastAsiaTheme="minorEastAsia"/>
-          <w:color w:val="000000" w:themeColor="text1"/>
-          <w:lang w:val="en-US"/>
-        </w:rPr>
-        <w:t>Bunday</w:t>
-      </w:r>
-      <w:proofErr w:type="spellEnd"/>
-      <w:r>
-        <w:rPr>
-          <w:rFonts w:eastAsiaTheme="minorEastAsia"/>
-          <w:color w:val="000000" w:themeColor="text1"/>
-          <w:lang w:val="en-US"/>
-        </w:rPr>
-        <w:t xml:space="preserve"> </w:t>
-      </w:r>
-      <w:proofErr w:type="spellStart"/>
-      <w:r>
-        <w:rPr>
-          <w:rFonts w:eastAsiaTheme="minorEastAsia"/>
-          <w:color w:val="000000" w:themeColor="text1"/>
-          <w:lang w:val="en-US"/>
-        </w:rPr>
-        <w:t>chora-tadbirlar</w:t>
-      </w:r>
-      <w:proofErr w:type="spellEnd"/>
-      <w:r>
-        <w:rPr>
-          <w:rFonts w:eastAsiaTheme="minorEastAsia"/>
-          <w:color w:val="000000" w:themeColor="text1"/>
-          <w:lang w:val="en-US"/>
-        </w:rPr>
-        <w:t xml:space="preserve"> </w:t>
-      </w:r>
-      <w:proofErr w:type="spellStart"/>
-      <w:r>
-        <w:rPr>
-          <w:rFonts w:eastAsiaTheme="minorEastAsia"/>
-          <w:color w:val="000000" w:themeColor="text1"/>
-          <w:lang w:val="en-US"/>
-        </w:rPr>
-        <w:t>ERPni</w:t>
-      </w:r>
-      <w:proofErr w:type="spellEnd"/>
-      <w:r>
-        <w:rPr>
-          <w:rFonts w:eastAsiaTheme="minorEastAsia"/>
-          <w:color w:val="000000" w:themeColor="text1"/>
-          <w:lang w:val="en-US"/>
-        </w:rPr>
-        <w:t xml:space="preserve"> </w:t>
-      </w:r>
-      <w:proofErr w:type="spellStart"/>
-      <w:r>
-        <w:rPr>
-          <w:rFonts w:eastAsiaTheme="minorEastAsia"/>
-          <w:color w:val="000000" w:themeColor="text1"/>
-          <w:lang w:val="en-US"/>
-        </w:rPr>
-        <w:t>joriy</w:t>
-      </w:r>
-      <w:proofErr w:type="spellEnd"/>
-      <w:r>
-        <w:rPr>
-          <w:rFonts w:eastAsiaTheme="minorEastAsia"/>
-          <w:color w:val="000000" w:themeColor="text1"/>
-          <w:lang w:val="en-US"/>
-        </w:rPr>
-        <w:t xml:space="preserve"> </w:t>
-      </w:r>
-      <w:proofErr w:type="spellStart"/>
-      <w:r>
-        <w:rPr>
-          <w:rFonts w:eastAsiaTheme="minorEastAsia"/>
-          <w:color w:val="000000" w:themeColor="text1"/>
-          <w:lang w:val="en-US"/>
-        </w:rPr>
-        <w:t>etish</w:t>
-      </w:r>
-      <w:proofErr w:type="spellEnd"/>
-      <w:r>
-        <w:rPr>
-          <w:rFonts w:eastAsiaTheme="minorEastAsia"/>
-          <w:color w:val="000000" w:themeColor="text1"/>
-          <w:lang w:val="en-US"/>
-        </w:rPr>
-        <w:t xml:space="preserve"> </w:t>
-      </w:r>
-      <w:proofErr w:type="spellStart"/>
-      <w:r>
-        <w:rPr>
-          <w:rFonts w:eastAsiaTheme="minorEastAsia"/>
-          <w:color w:val="000000" w:themeColor="text1"/>
-          <w:lang w:val="en-US"/>
-        </w:rPr>
-        <w:t>jarayonini</w:t>
-      </w:r>
-      <w:proofErr w:type="spellEnd"/>
-      <w:r>
-        <w:rPr>
-          <w:rFonts w:eastAsiaTheme="minorEastAsia"/>
-          <w:color w:val="000000" w:themeColor="text1"/>
-          <w:lang w:val="en-US"/>
-        </w:rPr>
-        <w:t xml:space="preserve"> </w:t>
-      </w:r>
-      <w:proofErr w:type="spellStart"/>
-      <w:r>
-        <w:rPr>
-          <w:rFonts w:eastAsiaTheme="minorEastAsia"/>
-          <w:color w:val="000000" w:themeColor="text1"/>
-          <w:lang w:val="en-US"/>
-        </w:rPr>
-        <w:t>soddalashtiradi</w:t>
-      </w:r>
-      <w:proofErr w:type="spellEnd"/>
-      <w:r>
-        <w:rPr>
-          <w:rFonts w:eastAsiaTheme="minorEastAsia"/>
-          <w:color w:val="000000" w:themeColor="text1"/>
-          <w:lang w:val="en-US"/>
-        </w:rPr>
-        <w:t xml:space="preserve">, </w:t>
-      </w:r>
-      <w:proofErr w:type="spellStart"/>
-      <w:r>
-        <w:rPr>
-          <w:rFonts w:eastAsiaTheme="minorEastAsia"/>
-          <w:color w:val="000000" w:themeColor="text1"/>
-          <w:lang w:val="en-US"/>
-        </w:rPr>
-        <w:t>xodimlarning</w:t>
-      </w:r>
-      <w:proofErr w:type="spellEnd"/>
-      <w:r>
-        <w:rPr>
-          <w:rFonts w:eastAsiaTheme="minorEastAsia"/>
-          <w:color w:val="000000" w:themeColor="text1"/>
-          <w:lang w:val="en-US"/>
-        </w:rPr>
-        <w:t xml:space="preserve"> </w:t>
-      </w:r>
-      <w:proofErr w:type="spellStart"/>
-      <w:r>
-        <w:rPr>
-          <w:rFonts w:eastAsiaTheme="minorEastAsia"/>
-          <w:color w:val="000000" w:themeColor="text1"/>
-          <w:lang w:val="en-US"/>
-        </w:rPr>
-        <w:t>yangi</w:t>
-      </w:r>
-      <w:proofErr w:type="spellEnd"/>
-      <w:r>
-        <w:rPr>
-          <w:rFonts w:eastAsiaTheme="minorEastAsia"/>
-          <w:color w:val="000000" w:themeColor="text1"/>
-          <w:lang w:val="en-US"/>
-        </w:rPr>
-        <w:t xml:space="preserve"> ERP </w:t>
-      </w:r>
-      <w:proofErr w:type="spellStart"/>
-      <w:r>
-        <w:rPr>
-          <w:rFonts w:eastAsiaTheme="minorEastAsia"/>
-          <w:color w:val="000000" w:themeColor="text1"/>
-          <w:lang w:val="en-US"/>
-        </w:rPr>
-        <w:t>tizimiga</w:t>
-      </w:r>
-      <w:proofErr w:type="spellEnd"/>
-      <w:r>
-        <w:rPr>
-          <w:rFonts w:eastAsiaTheme="minorEastAsia"/>
-          <w:color w:val="000000" w:themeColor="text1"/>
-          <w:lang w:val="en-US"/>
-        </w:rPr>
-        <w:t xml:space="preserve"> </w:t>
-      </w:r>
-      <w:proofErr w:type="spellStart"/>
-      <w:r>
-        <w:rPr>
-          <w:rFonts w:eastAsiaTheme="minorEastAsia"/>
-          <w:color w:val="000000" w:themeColor="text1"/>
-          <w:lang w:val="en-US"/>
-        </w:rPr>
-        <w:t>muammosiz</w:t>
-      </w:r>
-      <w:proofErr w:type="spellEnd"/>
-      <w:r>
-        <w:rPr>
-          <w:rFonts w:eastAsiaTheme="minorEastAsia"/>
-          <w:color w:val="000000" w:themeColor="text1"/>
-          <w:lang w:val="en-US"/>
-        </w:rPr>
-        <w:t xml:space="preserve"> </w:t>
-      </w:r>
-      <w:proofErr w:type="spellStart"/>
-      <w:r>
-        <w:rPr>
-          <w:rFonts w:eastAsiaTheme="minorEastAsia"/>
-          <w:color w:val="000000" w:themeColor="text1"/>
-          <w:lang w:val="en-US"/>
-        </w:rPr>
-        <w:t>o'tishini</w:t>
-      </w:r>
-      <w:proofErr w:type="spellEnd"/>
-      <w:r>
-        <w:rPr>
-          <w:rFonts w:eastAsiaTheme="minorEastAsia"/>
-          <w:color w:val="000000" w:themeColor="text1"/>
-          <w:lang w:val="en-US"/>
-        </w:rPr>
-        <w:t xml:space="preserve"> </w:t>
-      </w:r>
-      <w:proofErr w:type="spellStart"/>
-      <w:r>
-        <w:rPr>
-          <w:rFonts w:eastAsiaTheme="minorEastAsia"/>
-          <w:color w:val="000000" w:themeColor="text1"/>
-          <w:lang w:val="en-US"/>
-        </w:rPr>
-        <w:t>ta'minlaydi</w:t>
-      </w:r>
-      <w:proofErr w:type="spellEnd"/>
-      <w:r>
-        <w:rPr>
-          <w:rFonts w:eastAsiaTheme="minorEastAsia"/>
-          <w:color w:val="000000" w:themeColor="text1"/>
-          <w:lang w:val="en-US"/>
-        </w:rPr>
-        <w:t xml:space="preserve"> </w:t>
-      </w:r>
-      <w:proofErr w:type="spellStart"/>
-      <w:r>
-        <w:rPr>
-          <w:rFonts w:eastAsiaTheme="minorEastAsia"/>
-          <w:color w:val="000000" w:themeColor="text1"/>
-          <w:lang w:val="en-US"/>
-        </w:rPr>
-        <w:t>va</w:t>
-      </w:r>
-      <w:proofErr w:type="spellEnd"/>
-      <w:r>
-        <w:rPr>
-          <w:rFonts w:eastAsiaTheme="minorEastAsia"/>
-          <w:color w:val="000000" w:themeColor="text1"/>
-          <w:lang w:val="en-US"/>
-        </w:rPr>
-        <w:t xml:space="preserve"> </w:t>
-      </w:r>
-      <w:proofErr w:type="spellStart"/>
-      <w:r>
-        <w:rPr>
-          <w:rFonts w:eastAsiaTheme="minorEastAsia"/>
-          <w:color w:val="000000" w:themeColor="text1"/>
-          <w:lang w:val="en-US"/>
-        </w:rPr>
-        <w:t>ulardan</w:t>
-      </w:r>
-      <w:proofErr w:type="spellEnd"/>
-      <w:r>
-        <w:rPr>
-          <w:rFonts w:eastAsiaTheme="minorEastAsia"/>
-          <w:color w:val="000000" w:themeColor="text1"/>
-          <w:lang w:val="en-US"/>
-        </w:rPr>
-        <w:t xml:space="preserve"> </w:t>
-      </w:r>
-      <w:proofErr w:type="spellStart"/>
-      <w:r>
-        <w:rPr>
-          <w:rFonts w:eastAsiaTheme="minorEastAsia"/>
-          <w:color w:val="000000" w:themeColor="text1"/>
-          <w:lang w:val="en-US"/>
-        </w:rPr>
-        <w:t>foydalanish</w:t>
-      </w:r>
-      <w:proofErr w:type="spellEnd"/>
-      <w:r>
-        <w:rPr>
-          <w:rFonts w:eastAsiaTheme="minorEastAsia"/>
-          <w:color w:val="000000" w:themeColor="text1"/>
-          <w:lang w:val="en-US"/>
-        </w:rPr>
-        <w:t xml:space="preserve"> </w:t>
-      </w:r>
-      <w:proofErr w:type="spellStart"/>
-      <w:r>
-        <w:rPr>
-          <w:rFonts w:eastAsiaTheme="minorEastAsia"/>
-          <w:color w:val="000000" w:themeColor="text1"/>
-          <w:lang w:val="en-US"/>
-        </w:rPr>
-        <w:t>bo'yicha</w:t>
-      </w:r>
-      <w:proofErr w:type="spellEnd"/>
-      <w:r>
-        <w:rPr>
-          <w:rFonts w:eastAsiaTheme="minorEastAsia"/>
-          <w:color w:val="000000" w:themeColor="text1"/>
-          <w:lang w:val="en-US"/>
-        </w:rPr>
-        <w:t xml:space="preserve"> </w:t>
-      </w:r>
-      <w:proofErr w:type="spellStart"/>
-      <w:r>
-        <w:rPr>
-          <w:rFonts w:eastAsiaTheme="minorEastAsia"/>
-          <w:color w:val="000000" w:themeColor="text1"/>
-          <w:lang w:val="en-US"/>
-        </w:rPr>
-        <w:t>malakasini</w:t>
-      </w:r>
-      <w:proofErr w:type="spellEnd"/>
-      <w:r>
-        <w:rPr>
-          <w:rFonts w:eastAsiaTheme="minorEastAsia"/>
-          <w:color w:val="000000" w:themeColor="text1"/>
-          <w:lang w:val="en-US"/>
-        </w:rPr>
-        <w:t xml:space="preserve"> </w:t>
-      </w:r>
-      <w:proofErr w:type="spellStart"/>
-      <w:r>
-        <w:rPr>
-          <w:rFonts w:eastAsiaTheme="minorEastAsia"/>
-          <w:color w:val="000000" w:themeColor="text1"/>
-          <w:lang w:val="en-US"/>
-        </w:rPr>
-        <w:t>oshiradi</w:t>
-      </w:r>
-      <w:proofErr w:type="spellEnd"/>
-      <w:r>
-        <w:rPr>
-          <w:rFonts w:eastAsiaTheme="minorEastAsia"/>
-          <w:color w:val="000000" w:themeColor="text1"/>
-          <w:lang w:val="en-US"/>
-        </w:rPr>
-        <w:t>.</w:t>
+        </w:rPr>
+      </w:pPr>
+      <w:r>
+        <w:rPr>
+          <w:rFonts w:eastAsiaTheme="minorEastAsia"/>
+          <w:color w:val="000000" w:themeColor="text1"/>
+        </w:rPr>
+        <w:t>Bunday chora-tadbirlar ERPni joriy etish jarayonini soddalashtiradi, xodimlarning yangi ERP tizimiga muammosiz o'tishini ta'minlaydi va ulardan foydalanish bo'yicha malakasini oshiradi.</w:t>
       </w:r>
     </w:p>
     <w:p>
@@ -32793,7 +28582,7 @@
           <w:bCs w:val="0"/>
           <w:color w:val="000000" w:themeColor="text1"/>
           <w:shd w:val="clear" w:color="auto" w:fill="FFFFFF"/>
-          <w:lang w:val="ru-RU"/>
+          <w:lang w:val="en-US"/>
         </w:rPr>
       </w:pPr>
       <w:r>
@@ -32997,7 +28786,7 @@
           <w:rFonts w:cs="Arial"/>
           <w:color w:val="000000" w:themeColor="text1"/>
           <w:shd w:val="clear" w:color="auto" w:fill="FFFFFF"/>
-          <w:lang w:val="ru-RU"/>
+          <w:lang w:val="en-US"/>
         </w:rPr>
       </w:pPr>
       <w:r>
@@ -33825,7 +29614,6 @@
           <w:rFonts w:cs="Arial"/>
           <w:color w:val="000000" w:themeColor="text1"/>
           <w:shd w:val="clear" w:color="auto" w:fill="FFFFFF"/>
-          <w:lang w:val="en-US"/>
         </w:rPr>
       </w:pPr>
     </w:p>
@@ -38514,7 +34302,6 @@
           <w:bCs w:val="0"/>
           <w:color w:val="000000" w:themeColor="text1"/>
           <w:shd w:val="clear" w:color="auto" w:fill="FFFFFF"/>
-          <w:lang w:val="en-US"/>
         </w:rPr>
       </w:pPr>
     </w:p>
@@ -38527,7 +34314,6 @@
           <w:bCs w:val="0"/>
           <w:color w:val="000000" w:themeColor="text1"/>
           <w:shd w:val="clear" w:color="auto" w:fill="FFFFFF"/>
-          <w:lang w:val="en-US"/>
         </w:rPr>
       </w:pPr>
     </w:p>
@@ -38538,7 +34324,6 @@
           <w:rFonts w:cs="Arial"/>
           <w:color w:val="000000" w:themeColor="text1"/>
           <w:shd w:val="clear" w:color="auto" w:fill="FFFFFF"/>
-          <w:lang w:val="en-US"/>
         </w:rPr>
       </w:pPr>
     </w:p>
@@ -38549,7 +34334,6 @@
           <w:rFonts w:cs="Arial"/>
           <w:color w:val="000000" w:themeColor="text1"/>
           <w:shd w:val="clear" w:color="auto" w:fill="FFFFFF"/>
-          <w:lang w:val="en-US"/>
         </w:rPr>
       </w:pPr>
     </w:p>
@@ -38560,7 +34344,6 @@
           <w:rFonts w:cs="Arial"/>
           <w:color w:val="000000" w:themeColor="text1"/>
           <w:shd w:val="clear" w:color="auto" w:fill="FFFFFF"/>
-          <w:lang w:val="en-US"/>
         </w:rPr>
       </w:pPr>
     </w:p>
@@ -38571,7 +34354,6 @@
           <w:rFonts w:cs="Arial"/>
           <w:color w:val="000000" w:themeColor="text1"/>
           <w:shd w:val="clear" w:color="auto" w:fill="FFFFFF"/>
-          <w:lang w:val="en-US"/>
         </w:rPr>
       </w:pPr>
     </w:p>
@@ -38582,7 +34364,6 @@
           <w:rFonts w:cs="Arial"/>
           <w:color w:val="000000" w:themeColor="text1"/>
           <w:shd w:val="clear" w:color="auto" w:fill="FFFFFF"/>
-          <w:lang w:val="en-US"/>
         </w:rPr>
       </w:pPr>
     </w:p>
@@ -38593,7 +34374,6 @@
           <w:rFonts w:cs="Arial"/>
           <w:color w:val="000000" w:themeColor="text1"/>
           <w:shd w:val="clear" w:color="auto" w:fill="FFFFFF"/>
-          <w:lang w:val="en-US"/>
         </w:rPr>
       </w:pPr>
     </w:p>
@@ -38604,7 +34384,6 @@
           <w:rFonts w:cs="Arial"/>
           <w:color w:val="000000" w:themeColor="text1"/>
           <w:shd w:val="clear" w:color="auto" w:fill="FFFFFF"/>
-          <w:lang w:val="en-US"/>
         </w:rPr>
       </w:pPr>
     </w:p>
@@ -38994,7 +34773,7 @@
           <w:lang w:val="en-US"/>
         </w:rPr>
         <w:drawing>
-          <wp:inline distT="0" distB="0" distL="0" distR="0" wp14:anchorId="613CBBBC" wp14:editId="3C6C3C9E">
+          <wp:inline distT="0" distB="0" distL="0" distR="0" wp14:anchorId="613CBBBC" wp14:editId="3EE6C3EE">
             <wp:extent cx="5943600" cy="739140"/>
             <wp:effectExtent l="0" t="0" r="0" b="0"/>
             <wp:docPr id="2097603866" name="Picture 9" descr="A diagram of a network&#10;&#10;Description automatically generated"/>
@@ -39607,7 +35386,6 @@
           <w:rFonts w:cs="Arial"/>
           <w:color w:val="000000" w:themeColor="text1"/>
           <w:shd w:val="clear" w:color="auto" w:fill="FFFFFF"/>
-          <w:lang w:val="en-US"/>
         </w:rPr>
       </w:pPr>
     </w:p>
@@ -39618,7 +35396,6 @@
           <w:rFonts w:cs="Arial"/>
           <w:color w:val="000000" w:themeColor="text1"/>
           <w:shd w:val="clear" w:color="auto" w:fill="FFFFFF"/>
-          <w:lang w:val="en-US"/>
         </w:rPr>
       </w:pPr>
       <w:r>
@@ -39627,7 +35404,6 @@
           <w:rFonts w:cs="Arial"/>
           <w:color w:val="000000" w:themeColor="text1"/>
           <w:shd w:val="clear" w:color="auto" w:fill="FFFFFF"/>
-          <w:lang w:val="en-US"/>
         </w:rPr>
         <w:t>C.P6</w:t>
       </w:r>
@@ -39639,7 +35415,6 @@
           <w:rFonts w:cs="Arial"/>
           <w:color w:val="000000" w:themeColor="text1"/>
           <w:shd w:val="clear" w:color="auto" w:fill="FFFFFF"/>
-          <w:lang w:val="en-US"/>
         </w:rPr>
       </w:pPr>
     </w:p>
@@ -40106,7 +35881,6 @@
           <w:rFonts w:cs="Arial"/>
           <w:color w:val="000000" w:themeColor="text1"/>
           <w:shd w:val="clear" w:color="auto" w:fill="FFFFFF"/>
-          <w:lang w:val="en-US"/>
         </w:rPr>
       </w:pPr>
       <w:r>
@@ -40125,7 +35899,6 @@
           <w:bCs/>
           <w:color w:val="000000" w:themeColor="text1"/>
           <w:shd w:val="clear" w:color="auto" w:fill="FFFFFF"/>
-          <w:lang w:val="en-US"/>
         </w:rPr>
       </w:pPr>
     </w:p>
@@ -40742,7 +36515,6 @@
           <w:rFonts w:cs="Arial"/>
           <w:color w:val="000000" w:themeColor="text1"/>
           <w:shd w:val="clear" w:color="auto" w:fill="FFFFFF"/>
-          <w:lang w:val="en-US"/>
         </w:rPr>
       </w:pPr>
       <w:r>
@@ -40769,7 +36541,6 @@
           <w:rFonts w:cs="Arial"/>
           <w:color w:val="000000" w:themeColor="text1"/>
           <w:shd w:val="clear" w:color="auto" w:fill="FFFFFF"/>
-          <w:lang w:val="en-US"/>
         </w:rPr>
       </w:pPr>
     </w:p>
@@ -41976,7 +37747,6 @@
           <w:rFonts w:cs="Arial"/>
           <w:color w:val="000000" w:themeColor="text1"/>
           <w:shd w:val="clear" w:color="auto" w:fill="FFFFFF"/>
-          <w:lang w:val="en-US"/>
         </w:rPr>
       </w:pPr>
       <w:r>
@@ -41994,7 +37764,6 @@
           <w:rFonts w:cs="Arial"/>
           <w:color w:val="000000" w:themeColor="text1"/>
           <w:shd w:val="clear" w:color="auto" w:fill="FFFFFF"/>
-          <w:lang w:val="en-US"/>
         </w:rPr>
       </w:pPr>
     </w:p>
@@ -42005,7 +37774,6 @@
           <w:rFonts w:cs="Arial"/>
           <w:color w:val="000000" w:themeColor="text1"/>
           <w:shd w:val="clear" w:color="auto" w:fill="FFFFFF"/>
-          <w:lang w:val="en-US"/>
         </w:rPr>
       </w:pPr>
       <w:r>
@@ -42014,7 +37782,6 @@
           <w:rFonts w:cs="Arial"/>
           <w:color w:val="000000" w:themeColor="text1"/>
           <w:shd w:val="clear" w:color="auto" w:fill="FFFFFF"/>
-          <w:lang w:val="en-US"/>
         </w:rPr>
         <w:lastRenderedPageBreak/>
         <w:t>C.M3</w:t>
@@ -42027,7 +37794,6 @@
           <w:rFonts w:cs="Arial"/>
           <w:color w:val="000000" w:themeColor="text1"/>
           <w:shd w:val="clear" w:color="auto" w:fill="FFFFFF"/>
-          <w:lang w:val="en-US"/>
         </w:rPr>
       </w:pPr>
     </w:p>
@@ -42337,6 +38103,7 @@
     <w:p>
       <w:pPr>
         <w:spacing w:before="120" w:after="120" w:line="360" w:lineRule="auto"/>
+        <w:jc w:val="both"/>
         <w:rPr>
           <w:rStyle w:val="ng-star-inserted"/>
           <w:rFonts w:eastAsiaTheme="majorEastAsia"/>
@@ -42353,6 +38120,7 @@
     <w:p>
       <w:pPr>
         <w:spacing w:before="120" w:after="120" w:line="360" w:lineRule="auto"/>
+        <w:jc w:val="both"/>
         <w:rPr>
           <w:rStyle w:val="ng-star-inserted"/>
           <w:rFonts w:eastAsiaTheme="majorEastAsia"/>
@@ -42369,6 +38137,7 @@
     <w:p>
       <w:pPr>
         <w:spacing w:before="120" w:after="120" w:line="360" w:lineRule="auto"/>
+        <w:jc w:val="both"/>
         <w:rPr>
           <w:rStyle w:val="ng-star-inserted"/>
           <w:rFonts w:eastAsiaTheme="majorEastAsia"/>
@@ -42385,6 +38154,7 @@
     <w:p>
       <w:pPr>
         <w:spacing w:before="120" w:after="120" w:line="360" w:lineRule="auto"/>
+        <w:jc w:val="both"/>
         <w:rPr>
           <w:rStyle w:val="ng-star-inserted"/>
           <w:rFonts w:eastAsiaTheme="majorEastAsia"/>
@@ -42401,6 +38171,7 @@
     <w:p>
       <w:pPr>
         <w:spacing w:before="120" w:after="120" w:line="360" w:lineRule="auto"/>
+        <w:jc w:val="both"/>
         <w:rPr>
           <w:rStyle w:val="ng-star-inserted"/>
           <w:rFonts w:eastAsiaTheme="majorEastAsia"/>
@@ -42417,6 +38188,7 @@
     <w:p>
       <w:pPr>
         <w:spacing w:before="120" w:after="120" w:line="360" w:lineRule="auto"/>
+        <w:jc w:val="both"/>
         <w:rPr>
           <w:rStyle w:val="ng-star-inserted"/>
           <w:rFonts w:eastAsiaTheme="majorEastAsia"/>
@@ -42433,6 +38205,7 @@
     <w:p>
       <w:pPr>
         <w:spacing w:before="120" w:after="120" w:line="360" w:lineRule="auto"/>
+        <w:jc w:val="both"/>
         <w:rPr>
           <w:rStyle w:val="ng-star-inserted"/>
           <w:rFonts w:eastAsiaTheme="majorEastAsia"/>
@@ -42449,6 +38222,7 @@
     <w:p>
       <w:pPr>
         <w:spacing w:before="120" w:after="120" w:line="360" w:lineRule="auto"/>
+        <w:jc w:val="both"/>
         <w:rPr>
           <w:rStyle w:val="ng-star-inserted"/>
           <w:rFonts w:eastAsiaTheme="majorEastAsia"/>
@@ -42465,6 +38239,7 @@
     <w:p>
       <w:pPr>
         <w:spacing w:before="120" w:after="120" w:line="360" w:lineRule="auto"/>
+        <w:jc w:val="both"/>
         <w:rPr>
           <w:rStyle w:val="ng-star-inserted"/>
           <w:rFonts w:eastAsiaTheme="majorEastAsia"/>
@@ -42481,6 +38256,7 @@
     <w:p>
       <w:pPr>
         <w:spacing w:before="120" w:after="120" w:line="360" w:lineRule="auto"/>
+        <w:jc w:val="both"/>
         <w:rPr>
           <w:rStyle w:val="ng-star-inserted"/>
           <w:rFonts w:eastAsiaTheme="majorEastAsia"/>
@@ -44280,7 +40056,6 @@
           <w:bCs w:val="0"/>
           <w:color w:val="000000" w:themeColor="text1"/>
           <w:shd w:val="clear" w:color="auto" w:fill="FFFFFF"/>
-          <w:lang w:val="en-US"/>
         </w:rPr>
       </w:pPr>
       <w:r>
@@ -44305,7 +40080,6 @@
           <w:rFonts w:cs="Arial"/>
           <w:color w:val="000000" w:themeColor="text1"/>
           <w:shd w:val="clear" w:color="auto" w:fill="FFFFFF"/>
-          <w:lang w:val="en-US"/>
         </w:rPr>
       </w:pPr>
     </w:p>
@@ -44606,16 +40380,7 @@
           <w:b/>
           <w:bCs/>
         </w:rPr>
-        <w:t>Variant</w:t>
-      </w:r>
-      <w:r>
-        <w:rPr>
-          <w:rStyle w:val="ng-star-inserted"/>
-          <w:rFonts w:eastAsiaTheme="majorEastAsia"/>
-          <w:b/>
-          <w:bCs/>
-        </w:rPr>
-        <w:t xml:space="preserve"> 2: Mahalliy (joyida) WMS joriy etish</w:t>
+        <w:t>Variant 2: Mahalliy (joyida) WMS joriy etish</w:t>
       </w:r>
     </w:p>
     <w:p>
@@ -44760,7 +40525,6 @@
           <w:rFonts w:eastAsiaTheme="majorEastAsia"/>
           <w:b/>
           <w:bCs/>
-          <w:lang w:val="ru-RU"/>
         </w:rPr>
       </w:pPr>
       <w:r>
@@ -44910,7 +40674,6 @@
         <w:rPr>
           <w:rStyle w:val="ng-star-inserted"/>
           <w:rFonts w:eastAsiaTheme="majorEastAsia"/>
-          <w:lang w:val="en-US"/>
         </w:rPr>
       </w:pPr>
       <w:r>
@@ -44981,7 +40744,6 @@
           <w:rFonts w:cs="Arial"/>
           <w:color w:val="000000" w:themeColor="text1"/>
           <w:shd w:val="clear" w:color="auto" w:fill="FFFFFF"/>
-          <w:lang w:val="en-US"/>
         </w:rPr>
       </w:pPr>
       <w:r>
@@ -45000,7 +40762,6 @@
           <w:bCs/>
           <w:color w:val="000000" w:themeColor="text1"/>
           <w:shd w:val="clear" w:color="auto" w:fill="FFFFFF"/>
-          <w:lang w:val="en-US"/>
         </w:rPr>
       </w:pPr>
     </w:p>
@@ -45736,7 +41497,6 @@
           <w:rFonts w:cs="Arial"/>
           <w:color w:val="000000" w:themeColor="text1"/>
           <w:shd w:val="clear" w:color="auto" w:fill="FFFFFF"/>
-          <w:lang w:val="en-US"/>
         </w:rPr>
       </w:pPr>
       <w:r>
@@ -45798,7 +41558,6 @@
           <w:rFonts w:cs="Arial"/>
           <w:color w:val="000000" w:themeColor="text1"/>
           <w:shd w:val="clear" w:color="auto" w:fill="FFFFFF"/>
-          <w:lang w:val="en-US"/>
         </w:rPr>
       </w:pPr>
       <w:r>
@@ -45807,7 +41566,6 @@
           <w:rFonts w:cs="Arial"/>
           <w:color w:val="000000" w:themeColor="text1"/>
           <w:shd w:val="clear" w:color="auto" w:fill="FFFFFF"/>
-          <w:lang w:val="en-US"/>
         </w:rPr>
         <w:t>D</w:t>
       </w:r>
@@ -45817,7 +41575,6 @@
           <w:rFonts w:cs="Arial"/>
           <w:color w:val="000000" w:themeColor="text1"/>
           <w:shd w:val="clear" w:color="auto" w:fill="FFFFFF"/>
-          <w:lang w:val="en-US"/>
         </w:rPr>
         <w:t>.P</w:t>
       </w:r>
@@ -45827,7 +41584,6 @@
           <w:rFonts w:cs="Arial"/>
           <w:color w:val="000000" w:themeColor="text1"/>
           <w:shd w:val="clear" w:color="auto" w:fill="FFFFFF"/>
-          <w:lang w:val="en-US"/>
         </w:rPr>
         <w:t>8</w:t>
       </w:r>
@@ -45839,7 +41595,6 @@
           <w:rFonts w:cs="Arial"/>
           <w:color w:val="000000" w:themeColor="text1"/>
           <w:shd w:val="clear" w:color="auto" w:fill="FFFFFF"/>
-          <w:lang w:val="en-US"/>
         </w:rPr>
       </w:pPr>
     </w:p>
@@ -45893,25 +41648,7 @@
           <w:b/>
           <w:bCs/>
         </w:rPr>
-        <w:t>Muloqot ko'nikmalari (</w:t>
-      </w:r>
-      <w:r>
-        <w:rPr>
-          <w:rStyle w:val="ng-star-inserted"/>
-          <w:rFonts w:eastAsiaTheme="majorEastAsia"/>
-          <w:b/>
-          <w:bCs/>
-        </w:rPr>
-        <w:t>Soft skill</w:t>
-      </w:r>
-      <w:r>
-        <w:rPr>
-          <w:rStyle w:val="ng-star-inserted"/>
-          <w:rFonts w:eastAsiaTheme="majorEastAsia"/>
-          <w:b/>
-          <w:bCs/>
-        </w:rPr>
-        <w:t>):</w:t>
+        <w:t>Muloqot ko'nikmalari (Soft skill):</w:t>
       </w:r>
     </w:p>
     <w:p>
@@ -46093,25 +41830,7 @@
           <w:b/>
           <w:bCs/>
         </w:rPr>
-        <w:t>Muammolarni yechish malakalari (</w:t>
-      </w:r>
-      <w:r>
-        <w:rPr>
-          <w:rStyle w:val="ng-star-inserted"/>
-          <w:rFonts w:eastAsiaTheme="majorEastAsia"/>
-          <w:b/>
-          <w:bCs/>
-        </w:rPr>
-        <w:t>Soft skill</w:t>
-      </w:r>
-      <w:r>
-        <w:rPr>
-          <w:rStyle w:val="ng-star-inserted"/>
-          <w:rFonts w:eastAsiaTheme="majorEastAsia"/>
-          <w:b/>
-          <w:bCs/>
-        </w:rPr>
-        <w:t>):</w:t>
+        <w:t>Muammolarni yechish malakalari (Soft skill):</w:t>
       </w:r>
     </w:p>
     <w:p>
@@ -46957,16 +42676,7 @@
           <w:b/>
           <w:bCs/>
         </w:rPr>
-        <w:t>Xavflarni boshqarish</w:t>
-      </w:r>
-      <w:r>
-        <w:rPr>
-          <w:rStyle w:val="ng-star-inserted"/>
-          <w:rFonts w:eastAsiaTheme="majorEastAsia"/>
-          <w:b/>
-          <w:bCs/>
-        </w:rPr>
-        <w:t>:</w:t>
+        <w:t>Xavflarni boshqarish:</w:t>
       </w:r>
     </w:p>
     <w:p>
@@ -47109,21 +42819,7 @@
           <w:rFonts w:eastAsiaTheme="majorEastAsia"/>
         </w:rPr>
         <w:lastRenderedPageBreak/>
-        <w:t>Men loyiha davomida manfaatdor</w:t>
-      </w:r>
-      <w:r>
-        <w:rPr>
-          <w:rStyle w:val="ng-star-inserted"/>
-          <w:rFonts w:eastAsiaTheme="majorEastAsia"/>
-        </w:rPr>
-        <w:t xml:space="preserve"> </w:t>
-      </w:r>
-      <w:r>
-        <w:rPr>
-          <w:rStyle w:val="ng-star-inserted"/>
-          <w:rFonts w:eastAsiaTheme="majorEastAsia"/>
-        </w:rPr>
-        <w:t>tomonlarning fikr-mulohazalarini so'rash uchun ko'proq tuzilgan usullarni o'rnatish niyatidaman. Bu so'rovnomalar o'tkazish, fikr-mulohaza seanslarini tashkil etish yoki muntazam taraqqiyot uchrashuvlarini rejalashtirishni o'z ichiga olishi mumkin.</w:t>
+        <w:t>Men loyiha davomida manfaatdor tomonlarning fikr-mulohazalarini so'rash uchun ko'proq tuzilgan usullarni o'rnatish niyatidaman. Bu so'rovnomalar o'tkazish, fikr-mulohaza seanslarini tashkil etish yoki muntazam taraqqiyot uchrashuvlarini rejalashtirishni o'z ichiga olishi mumkin.</w:t>
       </w:r>
     </w:p>
     <w:p>
@@ -56409,6 +52105,7 @@
     <w:rsid w:val="006F1828"/>
     <w:rsid w:val="007C57E8"/>
     <w:rsid w:val="008A5EA6"/>
+    <w:rsid w:val="008F7A62"/>
     <w:rsid w:val="009C5742"/>
     <w:rsid w:val="009D475C"/>
     <w:rsid w:val="00A3621E"/>
@@ -56423,6 +52120,7 @@
     <w:rsid w:val="00E5485D"/>
     <w:rsid w:val="00EA210E"/>
     <w:rsid w:val="00F20EC0"/>
+    <w:rsid w:val="00F43A78"/>
     <w:rsid w:val="00FC5CB5"/>
   </w:rsids>
   <m:mathPr>

</xml_diff>

<commit_message>
ITPM ga biroz o'rgarishlar kiritildi.
</commit_message>
<xml_diff>
--- a/PDP-university-exams/1-kusr/2-semester/Final-exam/ITPM/doc/Muxtorov_Shaxzodbek.docx
+++ b/PDP-university-exams/1-kusr/2-semester/Final-exam/ITPM/doc/Muxtorov_Shaxzodbek.docx
@@ -27899,12 +27899,24 @@
         <w:rPr>
           <w:color w:val="000000"/>
         </w:rPr>
-        <w:t xml:space="preserve">Eskirgan tizim o’rniga ERP ni taqdim etish kerak. Kompaniyaning yetarli darajada rivojlanmayotgani uchun ham </w:t>
+        <w:t xml:space="preserve">Eskirgan tizim o’rniga </w:t>
       </w:r>
       <w:r>
         <w:rPr>
           <w:color w:val="000000"/>
         </w:rPr>
+        <w:t>WMS</w:t>
+      </w:r>
+      <w:r>
+        <w:rPr>
+          <w:color w:val="000000"/>
+        </w:rPr>
+        <w:t xml:space="preserve"> ni taqdim etish kerak. Kompaniyaning yetarli darajada rivojlanmayotgani uchun ham </w:t>
+      </w:r>
+      <w:r>
+        <w:rPr>
+          <w:color w:val="000000"/>
+        </w:rPr>
         <w:t xml:space="preserve">bosh direktorni bu tizimni o’rnatishga undash oson va avvalgiga qaraganda ishlarning tez ketishi hamda ko’proq foyda kutilayotgani bu muqobil yechim ekanligini ko’rsatib beradi. </w:t>
       </w:r>
       <w:r>
@@ -27914,10 +27926,28 @@
         <w:t>uyurtma to'ldirish tezligining 20% oshishi va inventarizatsiya diskrepansiyaning 15% oshishi</w:t>
       </w:r>
       <w:r>
-        <w:t xml:space="preserve"> yaqqol misol bo’la oladi nima uchun ERPni tatbiq qilish uchun.</w:t>
-      </w:r>
-      <w:r>
-        <w:t xml:space="preserve"> Eski tizimni o’rniga ERP ni o’rnatishdan oldin ularning har ikkalasini ham parallel ravishta sinab ko’rish keak, shunda xavf kamayadi. Yangi ERP tizimiga o’tishda ko’plab xavflar yuzaga kelishi mumkin, ularni oldindan aniqlab, oldini olish kerak. Yangi tizim barcha talablarni qondira olishiga ishonch hosil qilish kerak va </w:t>
+        <w:t xml:space="preserve"> yaqqol misol bo’la oladi nima uchun </w:t>
+      </w:r>
+      <w:r>
+        <w:t>WMS</w:t>
+      </w:r>
+      <w:r>
+        <w:t xml:space="preserve"> tatbiq qilish uchun.</w:t>
+      </w:r>
+      <w:r>
+        <w:t xml:space="preserve"> Eski tizimni o’rniga </w:t>
+      </w:r>
+      <w:r>
+        <w:t>WMS</w:t>
+      </w:r>
+      <w:r>
+        <w:t xml:space="preserve"> ni o’rnatishdan oldin ularning har ikkalasini ham parallel ravishta sinab ko’rish keak, shunda xavf kamayadi. Yangi </w:t>
+      </w:r>
+      <w:r>
+        <w:t>WMS</w:t>
+      </w:r>
+      <w:r>
+        <w:t xml:space="preserve"> tizimiga o’tishda ko’plab xavflar yuzaga kelishi mumkin, ularni oldindan aniqlab, oldini olish kerak. Yangi tizim barcha talablarni qondira olishiga ishonch hosil qilish kerak va </w:t>
       </w:r>
       <w:r>
         <w:t>eski va yangi tizim bir biri bilan almashtirish jarayonida kelishib ketishni ham ta’milash orqali barcha xavflarning oldini olish kerak.</w:t>
@@ -27986,7 +28016,14 @@
           <w:rFonts w:eastAsiaTheme="minorEastAsia"/>
           <w:color w:val="000000" w:themeColor="text1"/>
         </w:rPr>
-        <w:t>WHM</w:t>
+        <w:t>WM</w:t>
+      </w:r>
+      <w:r>
+        <w:rPr>
+          <w:rFonts w:eastAsiaTheme="minorEastAsia"/>
+          <w:color w:val="000000" w:themeColor="text1"/>
+        </w:rPr>
+        <w:t>S</w:t>
       </w:r>
       <w:r>
         <w:rPr>
@@ -58190,6 +58227,7 @@
     <w:rsid w:val="006F1828"/>
     <w:rsid w:val="007C57E8"/>
     <w:rsid w:val="008A5EA6"/>
+    <w:rsid w:val="008D25F5"/>
     <w:rsid w:val="008F7A62"/>
     <w:rsid w:val="009C5742"/>
     <w:rsid w:val="009D475C"/>
@@ -58201,6 +58239,7 @@
     <w:rsid w:val="00C00517"/>
     <w:rsid w:val="00C2019C"/>
     <w:rsid w:val="00C339E6"/>
+    <w:rsid w:val="00C97ADD"/>
     <w:rsid w:val="00CA5CA5"/>
     <w:rsid w:val="00D03301"/>
     <w:rsid w:val="00D12749"/>

</xml_diff>